<commit_message>
Brainstorming on e-paper docx. létrehozása
Táblázatos rendszerben vezetve ide fogom leírni, illetve szerkeszteni, hogy miképpen kell az adatbázisnak kinéznie. Miket tartalmazzon, a kapcsolati rendszer hogy épül fel mielőtt a kivitelezési tervdokumentációba átkerül.
</commit_message>
<xml_diff>
--- a/Adatbázis Szerkezeti felépítése/Kivitelezési tervek.docx
+++ b/Adatbázis Szerkezeti felépítése/Kivitelezési tervek.docx
@@ -9,12 +9,14 @@
         <w:jc w:val="center"/>
         <w:rPr>
           <w:rFonts w:ascii="Times New Roman" w:hAnsi="Times New Roman" w:cs="Times New Roman"/>
+          <w:u w:val="single"/>
         </w:rPr>
       </w:pPr>
       <w:proofErr w:type="spellStart"/>
       <w:r>
         <w:rPr>
           <w:rFonts w:ascii="Times New Roman" w:hAnsi="Times New Roman" w:cs="Times New Roman"/>
+          <w:u w:val="single"/>
         </w:rPr>
         <w:t>Power</w:t>
       </w:r>
@@ -22,6 +24,7 @@
       <w:r>
         <w:rPr>
           <w:rFonts w:ascii="Times New Roman" w:hAnsi="Times New Roman" w:cs="Times New Roman"/>
+          <w:u w:val="single"/>
         </w:rPr>
         <w:t xml:space="preserve"> &amp; Go Adatbázis felépítése</w:t>
       </w:r>
@@ -355,16 +358,19 @@
     </w:p>
     <w:p>
       <w:pPr>
-        <w:pStyle w:val="Cmsor2"/>
-        <w:ind w:left="783"/>
-        <w:rPr>
-          <w:rFonts w:ascii="Times New Roman" w:hAnsi="Times New Roman" w:cs="Times New Roman"/>
-          <w:color w:val="auto"/>
-        </w:rPr>
-      </w:pPr>
-      <w:r>
-        <w:rPr>
-          <w:rFonts w:ascii="Times New Roman" w:hAnsi="Times New Roman" w:cs="Times New Roman"/>
+        <w:pStyle w:val="Cmsor1"/>
+        <w:rPr>
+          <w:rFonts w:ascii="Times New Roman" w:hAnsi="Times New Roman" w:cs="Times New Roman"/>
+          <w:b/>
+          <w:bCs/>
+          <w:color w:val="auto"/>
+        </w:rPr>
+      </w:pPr>
+      <w:r>
+        <w:rPr>
+          <w:rFonts w:ascii="Times New Roman" w:hAnsi="Times New Roman" w:cs="Times New Roman"/>
+          <w:b/>
+          <w:bCs/>
           <w:color w:val="auto"/>
         </w:rPr>
         <w:t>Relációk – Kulcs jelölés(</w:t>
@@ -373,6 +379,8 @@
       <w:r>
         <w:rPr>
           <w:rFonts w:ascii="Times New Roman" w:hAnsi="Times New Roman" w:cs="Times New Roman"/>
+          <w:b/>
+          <w:bCs/>
           <w:color w:val="auto"/>
         </w:rPr>
         <w:t>ek</w:t>
@@ -381,6 +389,8 @@
       <w:r>
         <w:rPr>
           <w:rFonts w:ascii="Times New Roman" w:hAnsi="Times New Roman" w:cs="Times New Roman"/>
+          <w:b/>
+          <w:bCs/>
           <w:color w:val="auto"/>
         </w:rPr>
         <w:t>)kel</w:t>

</xml_diff>

<commit_message>
Attribútum és leírás bővítés
Bekerült a(z):
- ’kategoria_besorolas’ a Bérautók táblához.
- 'elofiz_kat' a felhasználók táblához.
A Kivitelezési tervekben ezen módosításokat a Leíró magyarázat taglalja.
</commit_message>
<xml_diff>
--- a/Adatbázis Szerkezeti felépítése/Kivitelezési tervek.docx
+++ b/Adatbázis Szerkezeti felépítése/Kivitelezési tervek.docx
@@ -1612,7 +1612,17 @@
         </w:numPr>
       </w:pPr>
       <w:r>
-        <w:t>Ebben az adatbázisban az e-mail azért nem lesz összetett/többértékű attribútum, mivel a rendszerben csak 1 e-mail címet lehet megadni.</w:t>
+        <w:t xml:space="preserve">Ebben az adatbázisban az </w:t>
+      </w:r>
+      <w:r>
+        <w:rPr>
+          <w:b/>
+          <w:bCs/>
+        </w:rPr>
+        <w:t>e-mail</w:t>
+      </w:r>
+      <w:r>
+        <w:t xml:space="preserve"> azért nem lesz összetett/többértékű attribútum, mivel a rendszerben csak 1 e-mail címet lehet megadni.</w:t>
       </w:r>
     </w:p>
     <w:p>
@@ -1624,7 +1634,107 @@
         </w:numPr>
       </w:pPr>
       <w:r>
-        <w:t>A ’teljesítmény’ azért összetett adat, mivel a katalógus adatok alapján egy mezőbe sorolják a kW-ot és a lóerőt.</w:t>
+        <w:t xml:space="preserve">A </w:t>
+      </w:r>
+      <w:r>
+        <w:rPr>
+          <w:b/>
+          <w:bCs/>
+        </w:rPr>
+        <w:t>’kategoria_besorolas’</w:t>
+      </w:r>
+      <w:r>
+        <w:t xml:space="preserve"> számokkal jelzett csoportoknak más-más díjbesorolásba esnek, így a későbbi számlázásnál a rendszernek a kategória sorszáma és az előfizetéssel kell csak számolnia. Könnyebben, gyorsabban feldolgozza.</w:t>
+      </w:r>
+    </w:p>
+    <w:p>
+      <w:pPr>
+        <w:pStyle w:val="Listaszerbekezds"/>
+        <w:numPr>
+          <w:ilvl w:val="1"/>
+          <w:numId w:val="4"/>
+        </w:numPr>
+      </w:pPr>
+      <w:r>
+        <w:t>0 – VW e-UP! [18 kW].</w:t>
+      </w:r>
+    </w:p>
+    <w:p>
+      <w:pPr>
+        <w:pStyle w:val="Listaszerbekezds"/>
+        <w:numPr>
+          <w:ilvl w:val="1"/>
+          <w:numId w:val="4"/>
+        </w:numPr>
+      </w:pPr>
+      <w:r>
+        <w:t>1</w:t>
+      </w:r>
+      <w:r>
+        <w:t xml:space="preserve"> – VW e-UP!</w:t>
+      </w:r>
+      <w:r>
+        <w:t xml:space="preserve">, Skoda Citigo e iV </w:t>
+      </w:r>
+      <w:r>
+        <w:t xml:space="preserve"> [</w:t>
+      </w:r>
+      <w:r>
+        <w:t xml:space="preserve">36 </w:t>
+      </w:r>
+      <w:r>
+        <w:t>kW]</w:t>
+      </w:r>
+      <w:r>
+        <w:t>.</w:t>
+      </w:r>
+    </w:p>
+    <w:p>
+      <w:pPr>
+        <w:pStyle w:val="Listaszerbekezds"/>
+        <w:numPr>
+          <w:ilvl w:val="1"/>
+          <w:numId w:val="4"/>
+        </w:numPr>
+      </w:pPr>
+      <w:r>
+        <w:t>2 – KIA Niro EV.</w:t>
+      </w:r>
+    </w:p>
+    <w:p>
+      <w:pPr>
+        <w:pStyle w:val="Listaszerbekezds"/>
+        <w:numPr>
+          <w:ilvl w:val="1"/>
+          <w:numId w:val="4"/>
+        </w:numPr>
+      </w:pPr>
+      <w:r>
+        <w:t xml:space="preserve">3 </w:t>
+      </w:r>
+      <w:r>
+        <w:t>–</w:t>
+      </w:r>
+      <w:r>
+        <w:t xml:space="preserve"> Opel Vivaro-e</w:t>
+      </w:r>
+    </w:p>
+    <w:p>
+      <w:pPr>
+        <w:pStyle w:val="Listaszerbekezds"/>
+        <w:numPr>
+          <w:ilvl w:val="1"/>
+          <w:numId w:val="4"/>
+        </w:numPr>
+      </w:pPr>
+      <w:r>
+        <w:t xml:space="preserve">4 </w:t>
+      </w:r>
+      <w:r>
+        <w:t>–</w:t>
+      </w:r>
+      <w:r>
+        <w:t xml:space="preserve"> Renault Kangoo Z.E.</w:t>
       </w:r>
     </w:p>
     <w:p>
@@ -1636,7 +1746,144 @@
         </w:numPr>
       </w:pPr>
       <w:r>
-        <w:t>Egy személy több felhasználót nem regisztrálhat.</w:t>
+        <w:t>A</w:t>
+      </w:r>
+      <w:r>
+        <w:t>z</w:t>
+      </w:r>
+      <w:r>
+        <w:t xml:space="preserve"> </w:t>
+      </w:r>
+      <w:r>
+        <w:rPr>
+          <w:b/>
+          <w:bCs/>
+        </w:rPr>
+        <w:t>’</w:t>
+      </w:r>
+      <w:r>
+        <w:rPr>
+          <w:b/>
+          <w:bCs/>
+        </w:rPr>
+        <w:t>elofiz</w:t>
+      </w:r>
+      <w:r>
+        <w:rPr>
+          <w:b/>
+          <w:bCs/>
+        </w:rPr>
+        <w:t>_</w:t>
+      </w:r>
+      <w:r>
+        <w:rPr>
+          <w:b/>
+          <w:bCs/>
+        </w:rPr>
+        <w:t>kat</w:t>
+      </w:r>
+      <w:r>
+        <w:rPr>
+          <w:b/>
+          <w:bCs/>
+        </w:rPr>
+        <w:t>’</w:t>
+      </w:r>
+      <w:r>
+        <w:t xml:space="preserve"> számokkal jelzett </w:t>
+      </w:r>
+      <w:r>
+        <w:t>előfizetői „szinteknek” megfelelően</w:t>
+      </w:r>
+      <w:r>
+        <w:t xml:space="preserve"> más-más díjbesorolásba esnek</w:t>
+      </w:r>
+      <w:r>
+        <w:t xml:space="preserve">, hasonlóan a bérautok </w:t>
+      </w:r>
+      <w:r>
+        <w:rPr>
+          <w:b/>
+          <w:bCs/>
+          <w:i/>
+          <w:iCs/>
+        </w:rPr>
+        <w:t>’kategoria_besorolas’</w:t>
+      </w:r>
+      <w:r>
+        <w:rPr>
+          <w:b/>
+          <w:bCs/>
+          <w:i/>
+          <w:iCs/>
+        </w:rPr>
+        <w:t xml:space="preserve"> </w:t>
+      </w:r>
+      <w:r>
+        <w:t>-hoz.</w:t>
+      </w:r>
+      <w:r>
+        <w:t xml:space="preserve"> </w:t>
+      </w:r>
+    </w:p>
+    <w:p>
+      <w:pPr>
+        <w:pStyle w:val="Listaszerbekezds"/>
+        <w:numPr>
+          <w:ilvl w:val="1"/>
+          <w:numId w:val="4"/>
+        </w:numPr>
+      </w:pPr>
+      <w:r>
+        <w:t>0 – Alkalmi felhasználó, előfizetés nélkül.</w:t>
+      </w:r>
+    </w:p>
+    <w:p>
+      <w:pPr>
+        <w:pStyle w:val="Listaszerbekezds"/>
+        <w:numPr>
+          <w:ilvl w:val="1"/>
+          <w:numId w:val="4"/>
+        </w:numPr>
+      </w:pPr>
+      <w:r>
+        <w:t>1 – ’Power’ előfzetéssel.</w:t>
+      </w:r>
+    </w:p>
+    <w:p>
+      <w:pPr>
+        <w:pStyle w:val="Listaszerbekezds"/>
+        <w:numPr>
+          <w:ilvl w:val="1"/>
+          <w:numId w:val="4"/>
+        </w:numPr>
+      </w:pPr>
+      <w:r>
+        <w:t xml:space="preserve">2 – ’Power extra’ </w:t>
+      </w:r>
+      <w:r>
+        <w:t>előfzetéssel</w:t>
+      </w:r>
+      <w:r>
+        <w:t>.</w:t>
+      </w:r>
+    </w:p>
+    <w:p>
+      <w:pPr>
+        <w:pStyle w:val="Listaszerbekezds"/>
+        <w:numPr>
+          <w:ilvl w:val="1"/>
+          <w:numId w:val="4"/>
+        </w:numPr>
+      </w:pPr>
+      <w:r>
+        <w:t xml:space="preserve">3 – ’Power prémium’ </w:t>
+      </w:r>
+      <w:r>
+        <w:t>előfzetéssel</w:t>
+      </w:r>
+      <w:r>
+        <w:t xml:space="preserve">. </w:t>
       </w:r>
     </w:p>
     <w:p>
@@ -1648,7 +1895,53 @@
         </w:numPr>
       </w:pPr>
       <w:r>
+        <w:t xml:space="preserve">A </w:t>
+      </w:r>
+      <w:r>
+        <w:rPr>
+          <w:b/>
+          <w:bCs/>
+        </w:rPr>
+        <w:t>’teljesítmény’</w:t>
+      </w:r>
+      <w:r>
+        <w:t xml:space="preserve"> azért összetett adat, mivel a katalógus adatok alapján egy mezőbe sorolják a kW-ot és a lóerőt.</w:t>
+      </w:r>
+    </w:p>
+    <w:p>
+      <w:pPr>
+        <w:pStyle w:val="Listaszerbekezds"/>
+        <w:numPr>
+          <w:ilvl w:val="0"/>
+          <w:numId w:val="4"/>
+        </w:numPr>
+      </w:pPr>
+      <w:r>
+        <w:t>Egy személy több felhasználót nem regisztrálhat.</w:t>
+      </w:r>
+    </w:p>
+    <w:p>
+      <w:pPr>
+        <w:pStyle w:val="Listaszerbekezds"/>
+        <w:numPr>
+          <w:ilvl w:val="0"/>
+          <w:numId w:val="4"/>
+        </w:numPr>
+      </w:pPr>
+      <w:r>
         <w:t>A felhasználónév azért kulcs, mert a rendszer szűri, így azonos felh. Név létrehozása NEM lehetséges.</w:t>
+      </w:r>
+    </w:p>
+    <w:p>
+      <w:pPr>
+        <w:pStyle w:val="Listaszerbekezds"/>
+        <w:numPr>
+          <w:ilvl w:val="0"/>
+          <w:numId w:val="4"/>
+        </w:numPr>
+      </w:pPr>
+      <w:r>
+        <w:t>Jogosítvány száma mindig egyedi, így elsődleges kulcsként kezelhetjük.</w:t>
       </w:r>
     </w:p>
     <w:p>
@@ -2102,7 +2395,7 @@
         <w:ind w:left="720" w:hanging="360"/>
       </w:pPr>
     </w:lvl>
-    <w:lvl w:ilvl="1" w:tplc="040E0019" w:tentative="1">
+    <w:lvl w:ilvl="1" w:tplc="040E0019">
       <w:start w:val="1"/>
       <w:numFmt w:val="lowerLetter"/>
       <w:lvlText w:val="%2."/>

</xml_diff>

<commit_message>
Adatbázis diagramm módosítása. Relációk javítása, egyszerűsítés
Az adatbázis szerkezetét megváltoztattam. Egyes kapcsolódási pontok hibásan voltak feltüntetve. Ezek javításra kerültek:
- A 'Felszereltés' mostantól kapcsolódási pontként van feltüntetve. Egy felszereltség típus ugyanis több autóhoz is tartozhat.
- Táblák könnyebb értelmezhetősége végett a nevek átalakításra kerültek.
- Tolatóradar minden autóban van, így módosult 'tolatókamerára' ugyanis az nem minden modelben van felszerelve.
- A leíró dokumentum módosítása a leírt változásoknak megfelelően megtörtént. Formális javítások eszközölve az olvasás és megértést elősegítve.
</commit_message>
<xml_diff>
--- a/Adatbázis Szerkezeti felépítése/Kivitelezési tervek.docx
+++ b/Adatbázis Szerkezeti felépítése/Kivitelezési tervek.docx
@@ -14,6 +14,7 @@
           <w:u w:val="single"/>
         </w:rPr>
       </w:pPr>
+      <w:proofErr w:type="spellStart"/>
       <w:r>
         <w:rPr>
           <w:rFonts w:ascii="Times New Roman" w:hAnsi="Times New Roman" w:cs="Times New Roman"/>
@@ -21,7 +22,17 @@
           <w:szCs w:val="48"/>
           <w:u w:val="single"/>
         </w:rPr>
-        <w:t>Power &amp; Go Adatbázis felépítése</w:t>
+        <w:t>Power</w:t>
+      </w:r>
+      <w:proofErr w:type="spellEnd"/>
+      <w:r>
+        <w:rPr>
+          <w:rFonts w:ascii="Times New Roman" w:hAnsi="Times New Roman" w:cs="Times New Roman"/>
+          <w:sz w:val="48"/>
+          <w:szCs w:val="48"/>
+          <w:u w:val="single"/>
+        </w:rPr>
+        <w:t xml:space="preserve"> &amp; Go Adatbázis felépítése</w:t>
       </w:r>
     </w:p>
     <w:p>
@@ -200,7 +211,7 @@
           <w:rFonts w:ascii="Times New Roman" w:hAnsi="Times New Roman" w:cs="Times New Roman"/>
           <w:color w:val="auto"/>
         </w:rPr>
-        <w:t>Berautok</w:t>
+        <w:t>Kategóriák</w:t>
       </w:r>
     </w:p>
     <w:p>
@@ -217,14 +228,7 @@
           <w:rFonts w:ascii="Times New Roman" w:hAnsi="Times New Roman" w:cs="Times New Roman"/>
           <w:color w:val="auto"/>
         </w:rPr>
-        <w:t>Kat</w:t>
-      </w:r>
-      <w:r>
-        <w:rPr>
-          <w:rFonts w:ascii="Times New Roman" w:hAnsi="Times New Roman" w:cs="Times New Roman"/>
-          <w:color w:val="auto"/>
-        </w:rPr>
-        <w:t>atlogus</w:t>
+        <w:t>Autók</w:t>
       </w:r>
     </w:p>
     <w:p>
@@ -241,7 +245,7 @@
           <w:rFonts w:ascii="Times New Roman" w:hAnsi="Times New Roman" w:cs="Times New Roman"/>
           <w:color w:val="auto"/>
         </w:rPr>
-        <w:t>Felhasználó</w:t>
+        <w:t>Felszereltség</w:t>
       </w:r>
     </w:p>
     <w:p>
@@ -258,24 +262,33 @@
           <w:rFonts w:ascii="Times New Roman" w:hAnsi="Times New Roman" w:cs="Times New Roman"/>
           <w:color w:val="auto"/>
         </w:rPr>
-        <w:t>Személy</w:t>
+        <w:t>Bérlés</w:t>
       </w:r>
     </w:p>
     <w:p>
       <w:pPr>
         <w:pStyle w:val="Cmsor3"/>
         <w:ind w:left="981" w:firstLine="437"/>
-        <w:rPr>
-          <w:rFonts w:ascii="Times New Roman" w:hAnsi="Times New Roman" w:cs="Times New Roman"/>
-          <w:color w:val="auto"/>
-        </w:rPr>
-      </w:pPr>
-      <w:r>
-        <w:rPr>
-          <w:rFonts w:ascii="Times New Roman" w:hAnsi="Times New Roman" w:cs="Times New Roman"/>
-          <w:color w:val="auto"/>
-        </w:rPr>
-        <w:t>Felszereltség</w:t>
+      </w:pPr>
+      <w:r>
+        <w:rPr>
+          <w:rFonts w:ascii="Times New Roman" w:hAnsi="Times New Roman" w:cs="Times New Roman"/>
+          <w:color w:val="auto"/>
+        </w:rPr>
+        <w:t>Felhasználók</w:t>
+      </w:r>
+    </w:p>
+    <w:p>
+      <w:pPr>
+        <w:pStyle w:val="Cmsor3"/>
+        <w:ind w:left="981" w:firstLine="437"/>
+      </w:pPr>
+      <w:r>
+        <w:rPr>
+          <w:rFonts w:ascii="Times New Roman" w:hAnsi="Times New Roman" w:cs="Times New Roman"/>
+          <w:color w:val="auto"/>
+        </w:rPr>
+        <w:t>Személy</w:t>
       </w:r>
     </w:p>
     <w:p>
@@ -408,17 +421,23 @@
           <w:i w:val="0"/>
           <w:iCs w:val="0"/>
           <w:color w:val="auto"/>
-        </w:rPr>
-      </w:pPr>
+          <w:sz w:val="24"/>
+          <w:szCs w:val="24"/>
+        </w:rPr>
+      </w:pPr>
+      <w:proofErr w:type="spellStart"/>
       <w:r>
         <w:rPr>
           <w:rFonts w:ascii="Times New Roman" w:hAnsi="Times New Roman" w:cs="Times New Roman"/>
           <w:i w:val="0"/>
           <w:iCs w:val="0"/>
           <w:color w:val="auto"/>
+          <w:sz w:val="24"/>
+          <w:szCs w:val="24"/>
         </w:rPr>
         <w:t>Felh_nev</w:t>
       </w:r>
+      <w:proofErr w:type="spellEnd"/>
     </w:p>
     <w:p>
       <w:pPr>
@@ -429,16 +448,33 @@
           <w:i w:val="0"/>
           <w:iCs w:val="0"/>
           <w:color w:val="auto"/>
-        </w:rPr>
-      </w:pPr>
+          <w:sz w:val="24"/>
+          <w:szCs w:val="24"/>
+        </w:rPr>
+      </w:pPr>
+      <w:proofErr w:type="spellStart"/>
       <w:r>
         <w:rPr>
           <w:rFonts w:ascii="Times New Roman" w:hAnsi="Times New Roman" w:cs="Times New Roman"/>
           <w:i w:val="0"/>
           <w:iCs w:val="0"/>
           <w:color w:val="auto"/>
-        </w:rPr>
-        <w:t xml:space="preserve">Vegsebesseg </w:t>
+          <w:sz w:val="24"/>
+          <w:szCs w:val="24"/>
+        </w:rPr>
+        <w:t>Vegsebesseg</w:t>
+      </w:r>
+      <w:proofErr w:type="spellEnd"/>
+      <w:r>
+        <w:rPr>
+          <w:rFonts w:ascii="Times New Roman" w:hAnsi="Times New Roman" w:cs="Times New Roman"/>
+          <w:i w:val="0"/>
+          <w:iCs w:val="0"/>
+          <w:color w:val="auto"/>
+          <w:sz w:val="24"/>
+          <w:szCs w:val="24"/>
+        </w:rPr>
+        <w:t xml:space="preserve"> </w:t>
       </w:r>
     </w:p>
     <w:p>
@@ -450,17 +486,23 @@
           <w:i w:val="0"/>
           <w:iCs w:val="0"/>
           <w:color w:val="auto"/>
-        </w:rPr>
-      </w:pPr>
+          <w:sz w:val="24"/>
+          <w:szCs w:val="24"/>
+        </w:rPr>
+      </w:pPr>
+      <w:proofErr w:type="spellStart"/>
       <w:r>
         <w:rPr>
           <w:rFonts w:ascii="Times New Roman" w:hAnsi="Times New Roman" w:cs="Times New Roman"/>
           <w:i w:val="0"/>
           <w:iCs w:val="0"/>
           <w:color w:val="auto"/>
+          <w:sz w:val="24"/>
+          <w:szCs w:val="24"/>
         </w:rPr>
         <w:t>Gyorsulas</w:t>
       </w:r>
+      <w:proofErr w:type="spellEnd"/>
     </w:p>
     <w:p>
       <w:pPr>
@@ -471,6 +513,8 @@
           <w:i w:val="0"/>
           <w:iCs w:val="0"/>
           <w:color w:val="auto"/>
+          <w:sz w:val="24"/>
+          <w:szCs w:val="24"/>
         </w:rPr>
       </w:pPr>
       <w:r>
@@ -479,6 +523,8 @@
           <w:i w:val="0"/>
           <w:iCs w:val="0"/>
           <w:color w:val="auto"/>
+          <w:sz w:val="24"/>
+          <w:szCs w:val="24"/>
         </w:rPr>
         <w:t>Gyártási év</w:t>
       </w:r>
@@ -492,17 +538,23 @@
           <w:i w:val="0"/>
           <w:iCs w:val="0"/>
           <w:color w:val="auto"/>
-        </w:rPr>
-      </w:pPr>
+          <w:sz w:val="24"/>
+          <w:szCs w:val="24"/>
+        </w:rPr>
+      </w:pPr>
+      <w:proofErr w:type="spellStart"/>
       <w:r>
         <w:rPr>
           <w:rFonts w:ascii="Times New Roman" w:hAnsi="Times New Roman" w:cs="Times New Roman"/>
           <w:i w:val="0"/>
           <w:iCs w:val="0"/>
           <w:color w:val="auto"/>
+          <w:sz w:val="24"/>
+          <w:szCs w:val="24"/>
         </w:rPr>
         <w:t>Szuletesi_datum</w:t>
       </w:r>
+      <w:proofErr w:type="spellEnd"/>
     </w:p>
     <w:p>
       <w:pPr>
@@ -513,6 +565,8 @@
           <w:i w:val="0"/>
           <w:iCs w:val="0"/>
           <w:color w:val="auto"/>
+          <w:sz w:val="24"/>
+          <w:szCs w:val="24"/>
         </w:rPr>
       </w:pPr>
       <w:r>
@@ -521,6 +575,8 @@
           <w:i w:val="0"/>
           <w:iCs w:val="0"/>
           <w:color w:val="auto"/>
+          <w:sz w:val="24"/>
+          <w:szCs w:val="24"/>
         </w:rPr>
         <w:t>Telefon</w:t>
       </w:r>
@@ -534,6 +590,8 @@
           <w:i w:val="0"/>
           <w:iCs w:val="0"/>
           <w:color w:val="auto"/>
+          <w:sz w:val="24"/>
+          <w:szCs w:val="24"/>
         </w:rPr>
       </w:pPr>
       <w:r>
@@ -542,6 +600,8 @@
           <w:i w:val="0"/>
           <w:iCs w:val="0"/>
           <w:color w:val="auto"/>
+          <w:sz w:val="24"/>
+          <w:szCs w:val="24"/>
         </w:rPr>
         <w:t>E-mail</w:t>
       </w:r>
@@ -555,17 +615,23 @@
           <w:i w:val="0"/>
           <w:iCs w:val="0"/>
           <w:color w:val="auto"/>
-        </w:rPr>
-      </w:pPr>
+          <w:sz w:val="24"/>
+          <w:szCs w:val="24"/>
+        </w:rPr>
+      </w:pPr>
+      <w:proofErr w:type="spellStart"/>
       <w:r>
         <w:rPr>
           <w:rFonts w:ascii="Times New Roman" w:hAnsi="Times New Roman" w:cs="Times New Roman"/>
           <w:i w:val="0"/>
           <w:iCs w:val="0"/>
           <w:color w:val="auto"/>
+          <w:sz w:val="24"/>
+          <w:szCs w:val="24"/>
         </w:rPr>
         <w:t>Jogositvany_adatok</w:t>
       </w:r>
+      <w:proofErr w:type="spellEnd"/>
     </w:p>
     <w:p>
       <w:pPr>
@@ -576,17 +642,23 @@
           <w:i w:val="0"/>
           <w:iCs w:val="0"/>
           <w:color w:val="auto"/>
-        </w:rPr>
-      </w:pPr>
+          <w:sz w:val="24"/>
+          <w:szCs w:val="24"/>
+        </w:rPr>
+      </w:pPr>
+      <w:proofErr w:type="spellStart"/>
       <w:r>
         <w:rPr>
           <w:rFonts w:ascii="Times New Roman" w:hAnsi="Times New Roman" w:cs="Times New Roman"/>
           <w:i w:val="0"/>
           <w:iCs w:val="0"/>
           <w:color w:val="auto"/>
+          <w:sz w:val="24"/>
+          <w:szCs w:val="24"/>
         </w:rPr>
         <w:t>Jelszo_masodik_es_utolso_szama</w:t>
       </w:r>
+      <w:proofErr w:type="spellEnd"/>
     </w:p>
     <w:p>
       <w:pPr>
@@ -597,6 +669,8 @@
           <w:i w:val="0"/>
           <w:iCs w:val="0"/>
           <w:color w:val="auto"/>
+          <w:sz w:val="24"/>
+          <w:szCs w:val="24"/>
         </w:rPr>
       </w:pPr>
       <w:r>
@@ -605,6 +679,8 @@
           <w:i w:val="0"/>
           <w:iCs w:val="0"/>
           <w:color w:val="auto"/>
+          <w:sz w:val="24"/>
+          <w:szCs w:val="24"/>
         </w:rPr>
         <w:t>Hatótáv</w:t>
       </w:r>
@@ -618,6 +694,8 @@
           <w:i w:val="0"/>
           <w:iCs w:val="0"/>
           <w:color w:val="auto"/>
+          <w:sz w:val="24"/>
+          <w:szCs w:val="24"/>
         </w:rPr>
       </w:pPr>
       <w:r>
@@ -626,6 +704,8 @@
           <w:i w:val="0"/>
           <w:iCs w:val="0"/>
           <w:color w:val="auto"/>
+          <w:sz w:val="24"/>
+          <w:szCs w:val="24"/>
         </w:rPr>
         <w:t>Gumiméret</w:t>
       </w:r>
@@ -665,6 +745,8 @@
           <w:i w:val="0"/>
           <w:iCs w:val="0"/>
           <w:color w:val="auto"/>
+          <w:sz w:val="24"/>
+          <w:szCs w:val="24"/>
         </w:rPr>
       </w:pPr>
       <w:r>
@@ -673,6 +755,8 @@
           <w:i w:val="0"/>
           <w:iCs w:val="0"/>
           <w:color w:val="auto"/>
+          <w:sz w:val="24"/>
+          <w:szCs w:val="24"/>
         </w:rPr>
         <w:t>T</w:t>
       </w:r>
@@ -682,6 +766,8 @@
           <w:i w:val="0"/>
           <w:iCs w:val="0"/>
           <w:color w:val="auto"/>
+          <w:sz w:val="24"/>
+          <w:szCs w:val="24"/>
         </w:rPr>
         <w:t>eljesítmény (kW és</w:t>
       </w:r>
@@ -691,6 +777,8 @@
           <w:i w:val="0"/>
           <w:iCs w:val="0"/>
           <w:color w:val="auto"/>
+          <w:sz w:val="24"/>
+          <w:szCs w:val="24"/>
         </w:rPr>
         <w:t xml:space="preserve"> </w:t>
       </w:r>
@@ -700,6 +788,8 @@
           <w:i w:val="0"/>
           <w:iCs w:val="0"/>
           <w:color w:val="auto"/>
+          <w:sz w:val="24"/>
+          <w:szCs w:val="24"/>
         </w:rPr>
         <w:t>LE)</w:t>
       </w:r>
@@ -739,6 +829,8 @@
           <w:i w:val="0"/>
           <w:iCs w:val="0"/>
           <w:color w:val="auto"/>
+          <w:sz w:val="24"/>
+          <w:szCs w:val="24"/>
         </w:rPr>
       </w:pPr>
       <w:r>
@@ -747,6 +839,8 @@
           <w:i w:val="0"/>
           <w:iCs w:val="0"/>
           <w:color w:val="auto"/>
+          <w:sz w:val="24"/>
+          <w:szCs w:val="24"/>
         </w:rPr>
         <w:t>Kor</w:t>
       </w:r>
@@ -756,6 +850,8 @@
           <w:i w:val="0"/>
           <w:iCs w:val="0"/>
           <w:color w:val="auto"/>
+          <w:sz w:val="24"/>
+          <w:szCs w:val="24"/>
         </w:rPr>
         <w:t xml:space="preserve"> (</w:t>
       </w:r>
@@ -763,6 +859,8 @@
         <w:rPr>
           <w:rFonts w:ascii="Times New Roman" w:hAnsi="Times New Roman" w:cs="Times New Roman"/>
           <w:color w:val="auto"/>
+          <w:sz w:val="24"/>
+          <w:szCs w:val="24"/>
         </w:rPr>
         <w:t xml:space="preserve">születési év alapján számított életkor, SQL lekérdezéssel </w:t>
       </w:r>
@@ -770,6 +868,8 @@
         <w:rPr>
           <w:rFonts w:ascii="Times New Roman" w:hAnsi="Times New Roman" w:cs="Times New Roman"/>
           <w:color w:val="auto"/>
+          <w:sz w:val="24"/>
+          <w:szCs w:val="24"/>
         </w:rPr>
         <w:t>ki</w:t>
       </w:r>
@@ -777,6 +877,8 @@
         <w:rPr>
           <w:rFonts w:ascii="Times New Roman" w:hAnsi="Times New Roman" w:cs="Times New Roman"/>
           <w:color w:val="auto"/>
+          <w:sz w:val="24"/>
+          <w:szCs w:val="24"/>
         </w:rPr>
         <w:t>számítva</w:t>
       </w:r>
@@ -784,6 +886,8 @@
         <w:rPr>
           <w:rFonts w:ascii="Times New Roman" w:hAnsi="Times New Roman" w:cs="Times New Roman"/>
           <w:color w:val="auto"/>
+          <w:sz w:val="24"/>
+          <w:szCs w:val="24"/>
         </w:rPr>
         <w:t>.</w:t>
       </w:r>
@@ -793,6 +897,8 @@
           <w:i w:val="0"/>
           <w:iCs w:val="0"/>
           <w:color w:val="auto"/>
+          <w:sz w:val="24"/>
+          <w:szCs w:val="24"/>
         </w:rPr>
         <w:t>)</w:t>
       </w:r>
@@ -800,21 +906,42 @@
     <w:p>
       <w:pPr>
         <w:pStyle w:val="Cmsor1"/>
-        <w:rPr>
-          <w:rFonts w:ascii="Times New Roman" w:hAnsi="Times New Roman" w:cs="Times New Roman"/>
-          <w:b/>
-          <w:bCs/>
-          <w:color w:val="auto"/>
-        </w:rPr>
-      </w:pPr>
-      <w:r>
-        <w:rPr>
-          <w:rFonts w:ascii="Times New Roman" w:hAnsi="Times New Roman" w:cs="Times New Roman"/>
-          <w:b/>
-          <w:bCs/>
-          <w:color w:val="auto"/>
-        </w:rPr>
-        <w:t>Relációk – Kulcs jelölés(ek)kel</w:t>
+        <w:spacing w:after="240"/>
+        <w:rPr>
+          <w:rFonts w:ascii="Times New Roman" w:hAnsi="Times New Roman" w:cs="Times New Roman"/>
+          <w:b/>
+          <w:bCs/>
+          <w:color w:val="auto"/>
+        </w:rPr>
+      </w:pPr>
+      <w:r>
+        <w:rPr>
+          <w:rFonts w:ascii="Times New Roman" w:hAnsi="Times New Roman" w:cs="Times New Roman"/>
+          <w:b/>
+          <w:bCs/>
+          <w:color w:val="auto"/>
+        </w:rPr>
+        <w:t>Relációk – Kulcs jelölés(</w:t>
+      </w:r>
+      <w:proofErr w:type="spellStart"/>
+      <w:r>
+        <w:rPr>
+          <w:rFonts w:ascii="Times New Roman" w:hAnsi="Times New Roman" w:cs="Times New Roman"/>
+          <w:b/>
+          <w:bCs/>
+          <w:color w:val="auto"/>
+        </w:rPr>
+        <w:t>ek</w:t>
+      </w:r>
+      <w:proofErr w:type="spellEnd"/>
+      <w:r>
+        <w:rPr>
+          <w:rFonts w:ascii="Times New Roman" w:hAnsi="Times New Roman" w:cs="Times New Roman"/>
+          <w:b/>
+          <w:bCs/>
+          <w:color w:val="auto"/>
+        </w:rPr>
+        <w:t>)kel</w:t>
       </w:r>
       <w:r>
         <w:rPr>
@@ -828,514 +955,570 @@
     </w:p>
     <w:p>
       <w:pPr>
-        <w:pStyle w:val="Cmsor3"/>
-        <w:ind w:left="981" w:firstLine="437"/>
-        <w:rPr>
-          <w:rFonts w:ascii="Times New Roman" w:hAnsi="Times New Roman" w:cs="Times New Roman"/>
-          <w:color w:val="auto"/>
-        </w:rPr>
-      </w:pPr>
-      <w:r>
-        <w:rPr>
-          <w:rFonts w:ascii="Times New Roman" w:hAnsi="Times New Roman" w:cs="Times New Roman"/>
-          <w:b/>
-          <w:bCs/>
-          <w:color w:val="auto"/>
-        </w:rPr>
-        <w:t>B</w:t>
-      </w:r>
-      <w:r>
-        <w:rPr>
-          <w:rFonts w:ascii="Times New Roman" w:hAnsi="Times New Roman" w:cs="Times New Roman"/>
-          <w:b/>
-          <w:bCs/>
-          <w:color w:val="auto"/>
-        </w:rPr>
-        <w:t>e</w:t>
-      </w:r>
-      <w:r>
-        <w:rPr>
-          <w:rFonts w:ascii="Times New Roman" w:hAnsi="Times New Roman" w:cs="Times New Roman"/>
-          <w:b/>
-          <w:bCs/>
-          <w:color w:val="auto"/>
-        </w:rPr>
-        <w:t>raut</w:t>
-      </w:r>
-      <w:r>
-        <w:rPr>
-          <w:rFonts w:ascii="Times New Roman" w:hAnsi="Times New Roman" w:cs="Times New Roman"/>
-          <w:b/>
-          <w:bCs/>
-          <w:color w:val="auto"/>
-        </w:rPr>
-        <w:t>o</w:t>
-      </w:r>
-      <w:r>
-        <w:rPr>
-          <w:rFonts w:ascii="Times New Roman" w:hAnsi="Times New Roman" w:cs="Times New Roman"/>
-          <w:b/>
-          <w:bCs/>
-          <w:color w:val="auto"/>
-        </w:rPr>
-        <w:t>k</w:t>
-      </w:r>
-      <w:r>
-        <w:rPr>
-          <w:rFonts w:ascii="Times New Roman" w:hAnsi="Times New Roman" w:cs="Times New Roman"/>
-          <w:color w:val="auto"/>
-        </w:rPr>
-        <w:t xml:space="preserve"> </w:t>
-      </w:r>
-      <w:r>
-        <w:rPr>
-          <w:rFonts w:ascii="Times New Roman" w:hAnsi="Times New Roman" w:cs="Times New Roman"/>
-          <w:color w:val="auto"/>
-        </w:rPr>
-        <w:t>(berauto</w:t>
-      </w:r>
-      <w:r>
-        <w:rPr>
-          <w:rFonts w:ascii="Times New Roman" w:hAnsi="Times New Roman" w:cs="Times New Roman"/>
-          <w:color w:val="auto"/>
-        </w:rPr>
-        <w:t>k</w:t>
-      </w:r>
-      <w:r>
-        <w:rPr>
-          <w:rFonts w:ascii="Times New Roman" w:hAnsi="Times New Roman" w:cs="Times New Roman"/>
-          <w:color w:val="auto"/>
-        </w:rPr>
-        <w:t>_id, PK)</w:t>
-      </w:r>
-      <w:r>
-        <w:rPr>
-          <w:rFonts w:ascii="Times New Roman" w:hAnsi="Times New Roman" w:cs="Times New Roman"/>
-          <w:color w:val="auto"/>
-        </w:rPr>
-        <w:t xml:space="preserve">   </w:t>
-      </w:r>
-      <w:r>
-        <w:rPr>
-          <w:rFonts w:ascii="Times New Roman" w:hAnsi="Times New Roman" w:cs="Times New Roman"/>
-          <w:color w:val="auto"/>
-        </w:rPr>
-        <w:t xml:space="preserve"> </w:t>
-      </w:r>
-      <w:r>
-        <w:rPr>
-          <w:rFonts w:ascii="Times New Roman" w:hAnsi="Times New Roman" w:cs="Times New Roman"/>
-          <w:b/>
-          <w:bCs/>
-          <w:color w:val="auto"/>
-        </w:rPr>
-        <w:t>(</w:t>
-      </w:r>
-      <w:r>
-        <w:rPr>
-          <w:rFonts w:ascii="Times New Roman" w:hAnsi="Times New Roman" w:cs="Times New Roman"/>
-          <w:b/>
-          <w:bCs/>
-          <w:color w:val="auto"/>
-        </w:rPr>
-        <w:t>1</w:t>
-      </w:r>
-      <w:r>
-        <w:rPr>
-          <w:rFonts w:ascii="Times New Roman" w:hAnsi="Times New Roman" w:cs="Times New Roman"/>
-          <w:b/>
-          <w:bCs/>
-          <w:color w:val="auto"/>
-        </w:rPr>
-        <w:t>:</w:t>
-      </w:r>
-      <w:r>
-        <w:rPr>
-          <w:rFonts w:ascii="Times New Roman" w:hAnsi="Times New Roman" w:cs="Times New Roman"/>
-          <w:b/>
-          <w:bCs/>
-          <w:color w:val="auto"/>
-        </w:rPr>
-        <w:t>1</w:t>
-      </w:r>
-      <w:r>
-        <w:rPr>
-          <w:rFonts w:ascii="Times New Roman" w:hAnsi="Times New Roman" w:cs="Times New Roman"/>
-          <w:b/>
-          <w:bCs/>
-          <w:color w:val="auto"/>
-        </w:rPr>
-        <w:t>)</w:t>
-      </w:r>
-      <w:r>
-        <w:rPr>
-          <w:rFonts w:ascii="Times New Roman" w:hAnsi="Times New Roman" w:cs="Times New Roman"/>
-          <w:b/>
-          <w:bCs/>
-          <w:color w:val="auto"/>
-        </w:rPr>
-        <w:t xml:space="preserve">   </w:t>
-      </w:r>
-      <w:r>
-        <w:rPr>
-          <w:rFonts w:ascii="Times New Roman" w:hAnsi="Times New Roman" w:cs="Times New Roman"/>
-          <w:b/>
-          <w:bCs/>
-          <w:color w:val="auto"/>
-        </w:rPr>
-        <w:t>Kata</w:t>
-      </w:r>
-      <w:r>
-        <w:rPr>
-          <w:rFonts w:ascii="Times New Roman" w:hAnsi="Times New Roman" w:cs="Times New Roman"/>
-          <w:b/>
-          <w:bCs/>
-          <w:color w:val="auto"/>
-        </w:rPr>
-        <w:t>logus</w:t>
-      </w:r>
-      <w:r>
-        <w:rPr>
-          <w:rFonts w:ascii="Times New Roman" w:hAnsi="Times New Roman" w:cs="Times New Roman"/>
-          <w:color w:val="auto"/>
-        </w:rPr>
-        <w:t xml:space="preserve"> </w:t>
-      </w:r>
-      <w:r>
-        <w:rPr>
-          <w:rFonts w:ascii="Times New Roman" w:hAnsi="Times New Roman" w:cs="Times New Roman"/>
-          <w:color w:val="auto"/>
-        </w:rPr>
-        <w:t>(kat_auto_id, PK)</w:t>
+        <w:spacing w:after="0" w:line="360" w:lineRule="auto"/>
+        <w:ind w:firstLine="708"/>
+        <w:rPr>
+          <w:rFonts w:ascii="Times New Roman" w:eastAsia="Times New Roman" w:hAnsi="Times New Roman" w:cs="Times New Roman"/>
+          <w:kern w:val="0"/>
+          <w:sz w:val="28"/>
+          <w:szCs w:val="28"/>
+          <w:lang w:eastAsia="hu-HU"/>
+          <w14:ligatures w14:val="none"/>
+        </w:rPr>
+      </w:pPr>
+      <w:r>
+        <w:rPr>
+          <w:rFonts w:ascii="Times New Roman" w:eastAsia="Times New Roman" w:hAnsi="Times New Roman" w:cs="Times New Roman"/>
+          <w:b/>
+          <w:bCs/>
+          <w:kern w:val="0"/>
+          <w:sz w:val="28"/>
+          <w:szCs w:val="28"/>
+          <w:lang w:eastAsia="hu-HU"/>
+          <w14:ligatures w14:val="none"/>
+        </w:rPr>
+        <w:t>Kategóriák</w:t>
+      </w:r>
+      <w:r>
+        <w:rPr>
+          <w:rFonts w:ascii="Times New Roman" w:eastAsia="Times New Roman" w:hAnsi="Times New Roman" w:cs="Times New Roman"/>
+          <w:kern w:val="0"/>
+          <w:sz w:val="28"/>
+          <w:szCs w:val="28"/>
+          <w:lang w:eastAsia="hu-HU"/>
+          <w14:ligatures w14:val="none"/>
+        </w:rPr>
+        <w:t xml:space="preserve"> (</w:t>
+      </w:r>
+      <w:proofErr w:type="spellStart"/>
+      <w:r>
+        <w:rPr>
+          <w:rFonts w:ascii="Times New Roman" w:eastAsia="Times New Roman" w:hAnsi="Times New Roman" w:cs="Times New Roman"/>
+          <w:kern w:val="0"/>
+          <w:sz w:val="28"/>
+          <w:szCs w:val="28"/>
+          <w:lang w:eastAsia="hu-HU"/>
+          <w14:ligatures w14:val="none"/>
+        </w:rPr>
+        <w:t>kat_id</w:t>
+      </w:r>
+      <w:proofErr w:type="spellEnd"/>
+      <w:r>
+        <w:rPr>
+          <w:rFonts w:ascii="Times New Roman" w:eastAsia="Times New Roman" w:hAnsi="Times New Roman" w:cs="Times New Roman"/>
+          <w:kern w:val="0"/>
+          <w:sz w:val="28"/>
+          <w:szCs w:val="28"/>
+          <w:lang w:eastAsia="hu-HU"/>
+          <w14:ligatures w14:val="none"/>
+        </w:rPr>
+        <w:t xml:space="preserve">, PK) (1:1) </w:t>
+      </w:r>
+      <w:r>
+        <w:rPr>
+          <w:rFonts w:ascii="Times New Roman" w:eastAsia="Times New Roman" w:hAnsi="Times New Roman" w:cs="Times New Roman"/>
+          <w:b/>
+          <w:bCs/>
+          <w:kern w:val="0"/>
+          <w:sz w:val="28"/>
+          <w:szCs w:val="28"/>
+          <w:lang w:eastAsia="hu-HU"/>
+          <w14:ligatures w14:val="none"/>
+        </w:rPr>
+        <w:t>Autók</w:t>
+      </w:r>
+      <w:r>
+        <w:rPr>
+          <w:rFonts w:ascii="Times New Roman" w:eastAsia="Times New Roman" w:hAnsi="Times New Roman" w:cs="Times New Roman"/>
+          <w:kern w:val="0"/>
+          <w:sz w:val="28"/>
+          <w:szCs w:val="28"/>
+          <w:lang w:eastAsia="hu-HU"/>
+          <w14:ligatures w14:val="none"/>
+        </w:rPr>
+        <w:t xml:space="preserve"> (</w:t>
+      </w:r>
+      <w:proofErr w:type="spellStart"/>
+      <w:r>
+        <w:rPr>
+          <w:rFonts w:ascii="Times New Roman" w:eastAsia="Times New Roman" w:hAnsi="Times New Roman" w:cs="Times New Roman"/>
+          <w:kern w:val="0"/>
+          <w:sz w:val="28"/>
+          <w:szCs w:val="28"/>
+          <w:lang w:eastAsia="hu-HU"/>
+          <w14:ligatures w14:val="none"/>
+        </w:rPr>
+        <w:t>autok_id</w:t>
+      </w:r>
+      <w:proofErr w:type="spellEnd"/>
+      <w:r>
+        <w:rPr>
+          <w:rFonts w:ascii="Times New Roman" w:eastAsia="Times New Roman" w:hAnsi="Times New Roman" w:cs="Times New Roman"/>
+          <w:kern w:val="0"/>
+          <w:sz w:val="28"/>
+          <w:szCs w:val="28"/>
+          <w:lang w:eastAsia="hu-HU"/>
+          <w14:ligatures w14:val="none"/>
+        </w:rPr>
+        <w:t>, PK)</w:t>
+      </w:r>
+    </w:p>
+    <w:p>
+      <w:pPr>
+        <w:spacing w:after="0" w:line="360" w:lineRule="auto"/>
+        <w:ind w:firstLine="708"/>
+        <w:rPr>
+          <w:rFonts w:ascii="Times New Roman" w:eastAsia="Times New Roman" w:hAnsi="Times New Roman" w:cs="Times New Roman"/>
+          <w:kern w:val="0"/>
+          <w:sz w:val="28"/>
+          <w:szCs w:val="28"/>
+          <w:lang w:eastAsia="hu-HU"/>
+          <w14:ligatures w14:val="none"/>
+        </w:rPr>
+      </w:pPr>
+      <w:r>
+        <w:rPr>
+          <w:rFonts w:ascii="Times New Roman" w:eastAsia="Times New Roman" w:hAnsi="Times New Roman" w:cs="Times New Roman"/>
+          <w:b/>
+          <w:bCs/>
+          <w:kern w:val="0"/>
+          <w:sz w:val="28"/>
+          <w:szCs w:val="28"/>
+          <w:lang w:eastAsia="hu-HU"/>
+          <w14:ligatures w14:val="none"/>
+        </w:rPr>
+        <w:t>Felhasználók</w:t>
+      </w:r>
+      <w:r>
+        <w:rPr>
+          <w:rFonts w:ascii="Times New Roman" w:eastAsia="Times New Roman" w:hAnsi="Times New Roman" w:cs="Times New Roman"/>
+          <w:kern w:val="0"/>
+          <w:sz w:val="28"/>
+          <w:szCs w:val="28"/>
+          <w:lang w:eastAsia="hu-HU"/>
+          <w14:ligatures w14:val="none"/>
+        </w:rPr>
+        <w:t xml:space="preserve"> (</w:t>
+      </w:r>
+      <w:proofErr w:type="spellStart"/>
+      <w:r>
+        <w:rPr>
+          <w:rFonts w:ascii="Times New Roman" w:eastAsia="Times New Roman" w:hAnsi="Times New Roman" w:cs="Times New Roman"/>
+          <w:kern w:val="0"/>
+          <w:sz w:val="28"/>
+          <w:szCs w:val="28"/>
+          <w:lang w:eastAsia="hu-HU"/>
+          <w14:ligatures w14:val="none"/>
+        </w:rPr>
+        <w:t>felh_id</w:t>
+      </w:r>
+      <w:proofErr w:type="spellEnd"/>
+      <w:r>
+        <w:rPr>
+          <w:rFonts w:ascii="Times New Roman" w:eastAsia="Times New Roman" w:hAnsi="Times New Roman" w:cs="Times New Roman"/>
+          <w:kern w:val="0"/>
+          <w:sz w:val="28"/>
+          <w:szCs w:val="28"/>
+          <w:lang w:eastAsia="hu-HU"/>
+          <w14:ligatures w14:val="none"/>
+        </w:rPr>
+        <w:t xml:space="preserve">, PK) (1:1) </w:t>
+      </w:r>
+      <w:r>
+        <w:rPr>
+          <w:rFonts w:ascii="Times New Roman" w:eastAsia="Times New Roman" w:hAnsi="Times New Roman" w:cs="Times New Roman"/>
+          <w:b/>
+          <w:bCs/>
+          <w:kern w:val="0"/>
+          <w:sz w:val="28"/>
+          <w:szCs w:val="28"/>
+          <w:lang w:eastAsia="hu-HU"/>
+          <w14:ligatures w14:val="none"/>
+        </w:rPr>
+        <w:t>Személy</w:t>
+      </w:r>
+      <w:r>
+        <w:rPr>
+          <w:rFonts w:ascii="Times New Roman" w:eastAsia="Times New Roman" w:hAnsi="Times New Roman" w:cs="Times New Roman"/>
+          <w:kern w:val="0"/>
+          <w:sz w:val="28"/>
+          <w:szCs w:val="28"/>
+          <w:lang w:eastAsia="hu-HU"/>
+          <w14:ligatures w14:val="none"/>
+        </w:rPr>
+        <w:t xml:space="preserve"> (</w:t>
+      </w:r>
+      <w:proofErr w:type="spellStart"/>
+      <w:r>
+        <w:rPr>
+          <w:rFonts w:ascii="Times New Roman" w:eastAsia="Times New Roman" w:hAnsi="Times New Roman" w:cs="Times New Roman"/>
+          <w:kern w:val="0"/>
+          <w:sz w:val="28"/>
+          <w:szCs w:val="28"/>
+          <w:lang w:eastAsia="hu-HU"/>
+          <w14:ligatures w14:val="none"/>
+        </w:rPr>
+        <w:t>jogosítvány_száma_ID</w:t>
+      </w:r>
+      <w:proofErr w:type="spellEnd"/>
+      <w:r>
+        <w:rPr>
+          <w:rFonts w:ascii="Times New Roman" w:eastAsia="Times New Roman" w:hAnsi="Times New Roman" w:cs="Times New Roman"/>
+          <w:kern w:val="0"/>
+          <w:sz w:val="28"/>
+          <w:szCs w:val="28"/>
+          <w:lang w:eastAsia="hu-HU"/>
+          <w14:ligatures w14:val="none"/>
+        </w:rPr>
+        <w:t>, PK)</w:t>
+      </w:r>
+    </w:p>
+    <w:p>
+      <w:pPr>
+        <w:spacing w:after="0" w:line="360" w:lineRule="auto"/>
+        <w:ind w:firstLine="708"/>
+        <w:rPr>
+          <w:rFonts w:ascii="Times New Roman" w:eastAsia="Times New Roman" w:hAnsi="Times New Roman" w:cs="Times New Roman"/>
+          <w:kern w:val="0"/>
+          <w:sz w:val="28"/>
+          <w:szCs w:val="28"/>
+          <w:lang w:eastAsia="hu-HU"/>
+          <w14:ligatures w14:val="none"/>
+        </w:rPr>
+      </w:pPr>
+      <w:r>
+        <w:rPr>
+          <w:rFonts w:ascii="Times New Roman" w:eastAsia="Times New Roman" w:hAnsi="Times New Roman" w:cs="Times New Roman"/>
+          <w:b/>
+          <w:bCs/>
+          <w:kern w:val="0"/>
+          <w:sz w:val="28"/>
+          <w:szCs w:val="28"/>
+          <w:lang w:eastAsia="hu-HU"/>
+          <w14:ligatures w14:val="none"/>
+        </w:rPr>
+        <w:lastRenderedPageBreak/>
+        <w:t>Autók</w:t>
+      </w:r>
+      <w:r>
+        <w:rPr>
+          <w:rFonts w:ascii="Times New Roman" w:eastAsia="Times New Roman" w:hAnsi="Times New Roman" w:cs="Times New Roman"/>
+          <w:kern w:val="0"/>
+          <w:sz w:val="28"/>
+          <w:szCs w:val="28"/>
+          <w:lang w:eastAsia="hu-HU"/>
+          <w14:ligatures w14:val="none"/>
+        </w:rPr>
+        <w:t xml:space="preserve"> (</w:t>
+      </w:r>
+      <w:proofErr w:type="spellStart"/>
+      <w:r>
+        <w:rPr>
+          <w:rFonts w:ascii="Times New Roman" w:eastAsia="Times New Roman" w:hAnsi="Times New Roman" w:cs="Times New Roman"/>
+          <w:kern w:val="0"/>
+          <w:sz w:val="28"/>
+          <w:szCs w:val="28"/>
+          <w:lang w:eastAsia="hu-HU"/>
+          <w14:ligatures w14:val="none"/>
+        </w:rPr>
+        <w:t>autok_id</w:t>
+      </w:r>
+      <w:proofErr w:type="spellEnd"/>
+      <w:r>
+        <w:rPr>
+          <w:rFonts w:ascii="Times New Roman" w:eastAsia="Times New Roman" w:hAnsi="Times New Roman" w:cs="Times New Roman"/>
+          <w:kern w:val="0"/>
+          <w:sz w:val="28"/>
+          <w:szCs w:val="28"/>
+          <w:lang w:eastAsia="hu-HU"/>
+          <w14:ligatures w14:val="none"/>
+        </w:rPr>
+        <w:t xml:space="preserve">, PK) (N:1) </w:t>
+      </w:r>
+      <w:r>
+        <w:rPr>
+          <w:rFonts w:ascii="Times New Roman" w:eastAsia="Times New Roman" w:hAnsi="Times New Roman" w:cs="Times New Roman"/>
+          <w:b/>
+          <w:bCs/>
+          <w:kern w:val="0"/>
+          <w:sz w:val="28"/>
+          <w:szCs w:val="28"/>
+          <w:lang w:eastAsia="hu-HU"/>
+          <w14:ligatures w14:val="none"/>
+        </w:rPr>
+        <w:t>Felszereltség</w:t>
+      </w:r>
+      <w:r>
+        <w:rPr>
+          <w:rFonts w:ascii="Times New Roman" w:eastAsia="Times New Roman" w:hAnsi="Times New Roman" w:cs="Times New Roman"/>
+          <w:kern w:val="0"/>
+          <w:sz w:val="28"/>
+          <w:szCs w:val="28"/>
+          <w:lang w:eastAsia="hu-HU"/>
+          <w14:ligatures w14:val="none"/>
+        </w:rPr>
+        <w:t xml:space="preserve"> (</w:t>
+      </w:r>
+      <w:proofErr w:type="spellStart"/>
+      <w:r>
+        <w:rPr>
+          <w:rFonts w:ascii="Times New Roman" w:eastAsia="Times New Roman" w:hAnsi="Times New Roman" w:cs="Times New Roman"/>
+          <w:kern w:val="0"/>
+          <w:sz w:val="28"/>
+          <w:szCs w:val="28"/>
+          <w:lang w:eastAsia="hu-HU"/>
+          <w14:ligatures w14:val="none"/>
+        </w:rPr>
+        <w:t>felszereltseg_id</w:t>
+      </w:r>
+      <w:proofErr w:type="spellEnd"/>
+      <w:r>
+        <w:rPr>
+          <w:rFonts w:ascii="Times New Roman" w:eastAsia="Times New Roman" w:hAnsi="Times New Roman" w:cs="Times New Roman"/>
+          <w:kern w:val="0"/>
+          <w:sz w:val="28"/>
+          <w:szCs w:val="28"/>
+          <w:lang w:eastAsia="hu-HU"/>
+          <w14:ligatures w14:val="none"/>
+        </w:rPr>
+        <w:t>, PK)</w:t>
+      </w:r>
+    </w:p>
+    <w:p>
+      <w:pPr>
+        <w:spacing w:after="0" w:line="360" w:lineRule="auto"/>
+        <w:ind w:firstLine="708"/>
+        <w:rPr>
+          <w:rFonts w:ascii="Times New Roman" w:eastAsia="Times New Roman" w:hAnsi="Times New Roman" w:cs="Times New Roman"/>
+          <w:kern w:val="0"/>
+          <w:sz w:val="28"/>
+          <w:szCs w:val="28"/>
+          <w:lang w:eastAsia="hu-HU"/>
+          <w14:ligatures w14:val="none"/>
+        </w:rPr>
+      </w:pPr>
+      <w:r>
+        <w:rPr>
+          <w:rFonts w:ascii="Times New Roman" w:eastAsia="Times New Roman" w:hAnsi="Times New Roman" w:cs="Times New Roman"/>
+          <w:b/>
+          <w:bCs/>
+          <w:kern w:val="0"/>
+          <w:sz w:val="28"/>
+          <w:szCs w:val="28"/>
+          <w:lang w:eastAsia="hu-HU"/>
+          <w14:ligatures w14:val="none"/>
+        </w:rPr>
+        <w:t>Bérlés</w:t>
+      </w:r>
+      <w:r>
+        <w:rPr>
+          <w:rFonts w:ascii="Times New Roman" w:eastAsia="Times New Roman" w:hAnsi="Times New Roman" w:cs="Times New Roman"/>
+          <w:kern w:val="0"/>
+          <w:sz w:val="28"/>
+          <w:szCs w:val="28"/>
+          <w:lang w:eastAsia="hu-HU"/>
+          <w14:ligatures w14:val="none"/>
+        </w:rPr>
+        <w:t xml:space="preserve"> (</w:t>
+      </w:r>
+      <w:proofErr w:type="spellStart"/>
+      <w:r>
+        <w:rPr>
+          <w:rFonts w:ascii="Times New Roman" w:eastAsia="Times New Roman" w:hAnsi="Times New Roman" w:cs="Times New Roman"/>
+          <w:kern w:val="0"/>
+          <w:sz w:val="28"/>
+          <w:szCs w:val="28"/>
+          <w:lang w:eastAsia="hu-HU"/>
+          <w14:ligatures w14:val="none"/>
+        </w:rPr>
+        <w:t>berles_azon</w:t>
+      </w:r>
+      <w:proofErr w:type="spellEnd"/>
+      <w:r>
+        <w:rPr>
+          <w:rFonts w:ascii="Times New Roman" w:eastAsia="Times New Roman" w:hAnsi="Times New Roman" w:cs="Times New Roman"/>
+          <w:kern w:val="0"/>
+          <w:sz w:val="28"/>
+          <w:szCs w:val="28"/>
+          <w:lang w:eastAsia="hu-HU"/>
+          <w14:ligatures w14:val="none"/>
+        </w:rPr>
+        <w:t xml:space="preserve">, PK) (N:1) </w:t>
+      </w:r>
+      <w:r>
+        <w:rPr>
+          <w:rFonts w:ascii="Times New Roman" w:eastAsia="Times New Roman" w:hAnsi="Times New Roman" w:cs="Times New Roman"/>
+          <w:b/>
+          <w:bCs/>
+          <w:kern w:val="0"/>
+          <w:sz w:val="28"/>
+          <w:szCs w:val="28"/>
+          <w:lang w:eastAsia="hu-HU"/>
+          <w14:ligatures w14:val="none"/>
+        </w:rPr>
+        <w:t>Felhasználók</w:t>
+      </w:r>
+      <w:r>
+        <w:rPr>
+          <w:rFonts w:ascii="Times New Roman" w:eastAsia="Times New Roman" w:hAnsi="Times New Roman" w:cs="Times New Roman"/>
+          <w:kern w:val="0"/>
+          <w:sz w:val="28"/>
+          <w:szCs w:val="28"/>
+          <w:lang w:eastAsia="hu-HU"/>
+          <w14:ligatures w14:val="none"/>
+        </w:rPr>
+        <w:t xml:space="preserve"> (</w:t>
+      </w:r>
+      <w:proofErr w:type="spellStart"/>
+      <w:r>
+        <w:rPr>
+          <w:rFonts w:ascii="Times New Roman" w:eastAsia="Times New Roman" w:hAnsi="Times New Roman" w:cs="Times New Roman"/>
+          <w:kern w:val="0"/>
+          <w:sz w:val="28"/>
+          <w:szCs w:val="28"/>
+          <w:lang w:eastAsia="hu-HU"/>
+          <w14:ligatures w14:val="none"/>
+        </w:rPr>
+        <w:t>felh_id</w:t>
+      </w:r>
+      <w:proofErr w:type="spellEnd"/>
+      <w:r>
+        <w:rPr>
+          <w:rFonts w:ascii="Times New Roman" w:eastAsia="Times New Roman" w:hAnsi="Times New Roman" w:cs="Times New Roman"/>
+          <w:kern w:val="0"/>
+          <w:sz w:val="28"/>
+          <w:szCs w:val="28"/>
+          <w:lang w:eastAsia="hu-HU"/>
+          <w14:ligatures w14:val="none"/>
+        </w:rPr>
+        <w:t>, FK)</w:t>
+      </w:r>
+    </w:p>
+    <w:p>
+      <w:pPr>
+        <w:spacing w:line="360" w:lineRule="auto"/>
+        <w:ind w:firstLine="708"/>
+        <w:rPr>
+          <w:rFonts w:ascii="Times New Roman" w:eastAsiaTheme="majorEastAsia" w:hAnsi="Times New Roman" w:cs="Times New Roman"/>
+          <w:sz w:val="28"/>
+          <w:szCs w:val="28"/>
+        </w:rPr>
+      </w:pPr>
+      <w:r>
+        <w:rPr>
+          <w:rFonts w:ascii="Times New Roman" w:eastAsia="Times New Roman" w:hAnsi="Times New Roman" w:cs="Times New Roman"/>
+          <w:b/>
+          <w:bCs/>
+          <w:kern w:val="0"/>
+          <w:sz w:val="28"/>
+          <w:szCs w:val="28"/>
+          <w:lang w:eastAsia="hu-HU"/>
+          <w14:ligatures w14:val="none"/>
+        </w:rPr>
+        <w:t>Bérlés</w:t>
+      </w:r>
+      <w:r>
+        <w:rPr>
+          <w:rFonts w:ascii="Times New Roman" w:eastAsia="Times New Roman" w:hAnsi="Times New Roman" w:cs="Times New Roman"/>
+          <w:kern w:val="0"/>
+          <w:sz w:val="28"/>
+          <w:szCs w:val="28"/>
+          <w:lang w:eastAsia="hu-HU"/>
+          <w14:ligatures w14:val="none"/>
+        </w:rPr>
+        <w:t xml:space="preserve"> (</w:t>
+      </w:r>
+      <w:proofErr w:type="spellStart"/>
+      <w:r>
+        <w:rPr>
+          <w:rFonts w:ascii="Times New Roman" w:eastAsia="Times New Roman" w:hAnsi="Times New Roman" w:cs="Times New Roman"/>
+          <w:kern w:val="0"/>
+          <w:sz w:val="28"/>
+          <w:szCs w:val="28"/>
+          <w:lang w:eastAsia="hu-HU"/>
+          <w14:ligatures w14:val="none"/>
+        </w:rPr>
+        <w:t>berles_azon</w:t>
+      </w:r>
+      <w:proofErr w:type="spellEnd"/>
+      <w:r>
+        <w:rPr>
+          <w:rFonts w:ascii="Times New Roman" w:eastAsia="Times New Roman" w:hAnsi="Times New Roman" w:cs="Times New Roman"/>
+          <w:kern w:val="0"/>
+          <w:sz w:val="28"/>
+          <w:szCs w:val="28"/>
+          <w:lang w:eastAsia="hu-HU"/>
+          <w14:ligatures w14:val="none"/>
+        </w:rPr>
+        <w:t xml:space="preserve">, PK) (N:1) </w:t>
+      </w:r>
+      <w:r>
+        <w:rPr>
+          <w:rFonts w:ascii="Times New Roman" w:eastAsia="Times New Roman" w:hAnsi="Times New Roman" w:cs="Times New Roman"/>
+          <w:b/>
+          <w:bCs/>
+          <w:kern w:val="0"/>
+          <w:sz w:val="28"/>
+          <w:szCs w:val="28"/>
+          <w:lang w:eastAsia="hu-HU"/>
+          <w14:ligatures w14:val="none"/>
+        </w:rPr>
+        <w:t>Autók</w:t>
+      </w:r>
+      <w:r>
+        <w:rPr>
+          <w:rFonts w:ascii="Times New Roman" w:eastAsia="Times New Roman" w:hAnsi="Times New Roman" w:cs="Times New Roman"/>
+          <w:kern w:val="0"/>
+          <w:sz w:val="28"/>
+          <w:szCs w:val="28"/>
+          <w:lang w:eastAsia="hu-HU"/>
+          <w14:ligatures w14:val="none"/>
+        </w:rPr>
+        <w:t xml:space="preserve"> (</w:t>
+      </w:r>
+      <w:proofErr w:type="spellStart"/>
+      <w:r>
+        <w:rPr>
+          <w:rFonts w:ascii="Times New Roman" w:eastAsia="Times New Roman" w:hAnsi="Times New Roman" w:cs="Times New Roman"/>
+          <w:kern w:val="0"/>
+          <w:sz w:val="28"/>
+          <w:szCs w:val="28"/>
+          <w:lang w:eastAsia="hu-HU"/>
+          <w14:ligatures w14:val="none"/>
+        </w:rPr>
+        <w:t>autok_id</w:t>
+      </w:r>
+      <w:proofErr w:type="spellEnd"/>
+      <w:r>
+        <w:rPr>
+          <w:rFonts w:ascii="Times New Roman" w:eastAsia="Times New Roman" w:hAnsi="Times New Roman" w:cs="Times New Roman"/>
+          <w:kern w:val="0"/>
+          <w:sz w:val="28"/>
+          <w:szCs w:val="28"/>
+          <w:lang w:eastAsia="hu-HU"/>
+          <w14:ligatures w14:val="none"/>
+        </w:rPr>
+        <w:t>, FK)</w:t>
       </w:r>
     </w:p>
     <w:p>
       <w:pPr>
         <w:pStyle w:val="Cmsor2"/>
-        <w:ind w:left="783" w:firstLine="635"/>
-        <w:rPr>
-          <w:rFonts w:ascii="Times New Roman" w:hAnsi="Times New Roman" w:cs="Times New Roman"/>
-          <w:color w:val="auto"/>
-        </w:rPr>
-      </w:pPr>
-      <w:r>
-        <w:rPr>
-          <w:rFonts w:ascii="Times New Roman" w:hAnsi="Times New Roman" w:cs="Times New Roman"/>
-          <w:b/>
-          <w:bCs/>
-          <w:color w:val="auto"/>
-        </w:rPr>
-        <w:t>Felhaszn</w:t>
-      </w:r>
-      <w:r>
-        <w:rPr>
-          <w:rFonts w:ascii="Times New Roman" w:hAnsi="Times New Roman" w:cs="Times New Roman"/>
-          <w:b/>
-          <w:bCs/>
-          <w:color w:val="auto"/>
-        </w:rPr>
-        <w:t>a</w:t>
-      </w:r>
-      <w:r>
-        <w:rPr>
-          <w:rFonts w:ascii="Times New Roman" w:hAnsi="Times New Roman" w:cs="Times New Roman"/>
-          <w:b/>
-          <w:bCs/>
-          <w:color w:val="auto"/>
-        </w:rPr>
-        <w:t>l</w:t>
-      </w:r>
-      <w:r>
-        <w:rPr>
-          <w:rFonts w:ascii="Times New Roman" w:hAnsi="Times New Roman" w:cs="Times New Roman"/>
-          <w:b/>
-          <w:bCs/>
-          <w:color w:val="auto"/>
-        </w:rPr>
-        <w:t>o</w:t>
-      </w:r>
-      <w:r>
-        <w:rPr>
-          <w:rFonts w:ascii="Times New Roman" w:hAnsi="Times New Roman" w:cs="Times New Roman"/>
-          <w:color w:val="auto"/>
-        </w:rPr>
-        <w:t xml:space="preserve"> </w:t>
-      </w:r>
-      <w:r>
-        <w:rPr>
-          <w:rFonts w:ascii="Times New Roman" w:hAnsi="Times New Roman" w:cs="Times New Roman"/>
-          <w:color w:val="auto"/>
-          <w:sz w:val="24"/>
-          <w:szCs w:val="24"/>
-        </w:rPr>
-        <w:t>(fel</w:t>
-      </w:r>
-      <w:r>
-        <w:rPr>
-          <w:rFonts w:ascii="Times New Roman" w:hAnsi="Times New Roman" w:cs="Times New Roman"/>
-          <w:color w:val="auto"/>
-          <w:sz w:val="24"/>
-          <w:szCs w:val="24"/>
-        </w:rPr>
-        <w:t>h_nev</w:t>
-      </w:r>
-      <w:r>
-        <w:rPr>
-          <w:rFonts w:ascii="Times New Roman" w:hAnsi="Times New Roman" w:cs="Times New Roman"/>
-          <w:color w:val="auto"/>
-          <w:sz w:val="24"/>
-          <w:szCs w:val="24"/>
-        </w:rPr>
-        <w:t>, PK</w:t>
-      </w:r>
-      <w:r>
-        <w:rPr>
-          <w:rFonts w:ascii="Times New Roman" w:hAnsi="Times New Roman" w:cs="Times New Roman"/>
-          <w:color w:val="auto"/>
-          <w:sz w:val="24"/>
-          <w:szCs w:val="24"/>
-        </w:rPr>
-        <w:t>)</w:t>
-      </w:r>
-      <w:r>
-        <w:rPr>
-          <w:rFonts w:ascii="Times New Roman" w:hAnsi="Times New Roman" w:cs="Times New Roman"/>
-          <w:color w:val="auto"/>
-        </w:rPr>
-        <w:t xml:space="preserve">   </w:t>
-      </w:r>
-      <w:r>
-        <w:rPr>
-          <w:rFonts w:ascii="Times New Roman" w:hAnsi="Times New Roman" w:cs="Times New Roman"/>
-          <w:b/>
-          <w:bCs/>
-          <w:color w:val="auto"/>
-        </w:rPr>
-        <w:t>(1:1)</w:t>
-      </w:r>
-      <w:r>
-        <w:rPr>
-          <w:rFonts w:ascii="Times New Roman" w:hAnsi="Times New Roman" w:cs="Times New Roman"/>
-          <w:color w:val="auto"/>
-        </w:rPr>
-        <w:t xml:space="preserve">   </w:t>
-      </w:r>
-      <w:r>
-        <w:rPr>
-          <w:rFonts w:ascii="Times New Roman" w:hAnsi="Times New Roman" w:cs="Times New Roman"/>
-          <w:b/>
-          <w:bCs/>
-          <w:color w:val="auto"/>
-        </w:rPr>
-        <w:t>Szem</w:t>
-      </w:r>
-      <w:r>
-        <w:rPr>
-          <w:rFonts w:ascii="Times New Roman" w:hAnsi="Times New Roman" w:cs="Times New Roman"/>
-          <w:b/>
-          <w:bCs/>
-          <w:color w:val="auto"/>
-        </w:rPr>
-        <w:t>e</w:t>
-      </w:r>
-      <w:r>
-        <w:rPr>
-          <w:rFonts w:ascii="Times New Roman" w:hAnsi="Times New Roman" w:cs="Times New Roman"/>
-          <w:b/>
-          <w:bCs/>
-          <w:color w:val="auto"/>
-        </w:rPr>
-        <w:t>ly</w:t>
-      </w:r>
-      <w:r>
-        <w:rPr>
-          <w:rFonts w:ascii="Times New Roman" w:hAnsi="Times New Roman" w:cs="Times New Roman"/>
-          <w:color w:val="auto"/>
-        </w:rPr>
-        <w:t xml:space="preserve"> </w:t>
-      </w:r>
-      <w:r>
-        <w:rPr>
-          <w:rFonts w:ascii="Times New Roman" w:hAnsi="Times New Roman" w:cs="Times New Roman"/>
-          <w:color w:val="auto"/>
-          <w:sz w:val="24"/>
-          <w:szCs w:val="24"/>
-        </w:rPr>
-        <w:t>(sz_id</w:t>
-      </w:r>
-      <w:r>
-        <w:rPr>
-          <w:rFonts w:ascii="Times New Roman" w:hAnsi="Times New Roman" w:cs="Times New Roman"/>
-          <w:color w:val="auto"/>
-          <w:sz w:val="24"/>
-          <w:szCs w:val="24"/>
-        </w:rPr>
-        <w:t>, PK</w:t>
-      </w:r>
-      <w:r>
-        <w:rPr>
-          <w:rFonts w:ascii="Times New Roman" w:hAnsi="Times New Roman" w:cs="Times New Roman"/>
-          <w:color w:val="auto"/>
-          <w:sz w:val="24"/>
-          <w:szCs w:val="24"/>
-        </w:rPr>
-        <w:t>)</w:t>
-      </w:r>
-    </w:p>
-    <w:p>
-      <w:pPr>
-        <w:pStyle w:val="Cmsor2"/>
-        <w:ind w:left="783" w:firstLine="635"/>
-        <w:rPr>
-          <w:rFonts w:ascii="Times New Roman" w:hAnsi="Times New Roman" w:cs="Times New Roman"/>
-          <w:color w:val="auto"/>
-          <w:sz w:val="24"/>
-          <w:szCs w:val="24"/>
-        </w:rPr>
-      </w:pPr>
-      <w:r>
-        <w:rPr>
-          <w:rFonts w:ascii="Times New Roman" w:hAnsi="Times New Roman" w:cs="Times New Roman"/>
-          <w:b/>
-          <w:bCs/>
-          <w:color w:val="auto"/>
-        </w:rPr>
-        <w:t>Kat_autok</w:t>
-      </w:r>
-      <w:r>
-        <w:rPr>
-          <w:rFonts w:ascii="Times New Roman" w:hAnsi="Times New Roman" w:cs="Times New Roman"/>
-          <w:b/>
-          <w:bCs/>
-          <w:color w:val="auto"/>
-        </w:rPr>
-        <w:t xml:space="preserve"> </w:t>
-      </w:r>
-      <w:r>
-        <w:rPr>
-          <w:rFonts w:ascii="Times New Roman" w:hAnsi="Times New Roman" w:cs="Times New Roman"/>
-          <w:color w:val="auto"/>
-          <w:sz w:val="24"/>
-          <w:szCs w:val="24"/>
-        </w:rPr>
-        <w:t xml:space="preserve">(kat_auto_id, PK)  </w:t>
-      </w:r>
-      <w:r>
-        <w:rPr>
-          <w:rFonts w:ascii="Times New Roman" w:hAnsi="Times New Roman" w:cs="Times New Roman"/>
-          <w:b/>
-          <w:bCs/>
-          <w:color w:val="auto"/>
-        </w:rPr>
-        <w:t>(1:</w:t>
-      </w:r>
-      <w:r>
-        <w:rPr>
-          <w:rFonts w:ascii="Times New Roman" w:hAnsi="Times New Roman" w:cs="Times New Roman"/>
-          <w:b/>
-          <w:bCs/>
-          <w:color w:val="auto"/>
-        </w:rPr>
-        <w:t>N</w:t>
-      </w:r>
-      <w:r>
-        <w:rPr>
-          <w:rFonts w:ascii="Times New Roman" w:hAnsi="Times New Roman" w:cs="Times New Roman"/>
-          <w:b/>
-          <w:bCs/>
-          <w:color w:val="auto"/>
-        </w:rPr>
-        <w:t>)</w:t>
-      </w:r>
-      <w:r>
-        <w:rPr>
-          <w:rFonts w:ascii="Times New Roman" w:hAnsi="Times New Roman" w:cs="Times New Roman"/>
-          <w:b/>
-          <w:bCs/>
-          <w:color w:val="auto"/>
-        </w:rPr>
-        <w:t xml:space="preserve">  </w:t>
-      </w:r>
-      <w:r>
-        <w:rPr>
-          <w:rFonts w:ascii="Times New Roman" w:hAnsi="Times New Roman" w:cs="Times New Roman"/>
-          <w:b/>
-          <w:bCs/>
-          <w:color w:val="auto"/>
-        </w:rPr>
-        <w:t>Felszerelts</w:t>
-      </w:r>
-      <w:r>
-        <w:rPr>
-          <w:rFonts w:ascii="Times New Roman" w:hAnsi="Times New Roman" w:cs="Times New Roman"/>
-          <w:b/>
-          <w:bCs/>
-          <w:color w:val="auto"/>
-        </w:rPr>
-        <w:t>e</w:t>
-      </w:r>
-      <w:r>
-        <w:rPr>
-          <w:rFonts w:ascii="Times New Roman" w:hAnsi="Times New Roman" w:cs="Times New Roman"/>
-          <w:b/>
-          <w:bCs/>
-          <w:color w:val="auto"/>
-        </w:rPr>
-        <w:t>g</w:t>
-      </w:r>
-      <w:r>
-        <w:rPr>
-          <w:rFonts w:ascii="Times New Roman" w:hAnsi="Times New Roman" w:cs="Times New Roman"/>
-          <w:color w:val="auto"/>
-        </w:rPr>
-        <w:t xml:space="preserve"> </w:t>
-      </w:r>
-      <w:r>
-        <w:rPr>
-          <w:rFonts w:ascii="Times New Roman" w:hAnsi="Times New Roman" w:cs="Times New Roman"/>
-          <w:color w:val="auto"/>
-          <w:sz w:val="24"/>
-          <w:szCs w:val="24"/>
-        </w:rPr>
-        <w:t>(felszereltseg_id, PK)</w:t>
-      </w:r>
-    </w:p>
-    <w:p>
-      <w:pPr>
-        <w:rPr>
-          <w:rFonts w:ascii="Times New Roman" w:eastAsiaTheme="majorEastAsia" w:hAnsi="Times New Roman" w:cs="Times New Roman"/>
-          <w:sz w:val="24"/>
-          <w:szCs w:val="24"/>
-        </w:rPr>
-      </w:pPr>
-      <w:r>
-        <w:rPr>
-          <w:rFonts w:ascii="Times New Roman" w:hAnsi="Times New Roman" w:cs="Times New Roman"/>
-          <w:sz w:val="24"/>
-          <w:szCs w:val="24"/>
-        </w:rPr>
-        <w:br w:type="page"/>
-      </w:r>
-    </w:p>
-    <w:p>
-      <w:pPr>
-        <w:pStyle w:val="Cmsor2"/>
-        <w:ind w:left="783"/>
-        <w:rPr>
-          <w:rFonts w:ascii="Times New Roman" w:hAnsi="Times New Roman" w:cs="Times New Roman"/>
-          <w:b/>
-          <w:bCs/>
-          <w:color w:val="auto"/>
-        </w:rPr>
-      </w:pPr>
-      <w:r>
-        <w:rPr>
-          <w:rFonts w:ascii="Times New Roman" w:hAnsi="Times New Roman" w:cs="Times New Roman"/>
-          <w:b/>
-          <w:bCs/>
-          <w:color w:val="auto"/>
-        </w:rPr>
-        <w:lastRenderedPageBreak/>
+        <w:spacing w:after="240"/>
+        <w:rPr>
+          <w:rFonts w:ascii="Times New Roman" w:hAnsi="Times New Roman" w:cs="Times New Roman"/>
+          <w:b/>
+          <w:bCs/>
+          <w:color w:val="auto"/>
+        </w:rPr>
+      </w:pPr>
+      <w:r>
+        <w:rPr>
+          <w:rFonts w:ascii="Times New Roman" w:hAnsi="Times New Roman" w:cs="Times New Roman"/>
+          <w:b/>
+          <w:bCs/>
+          <w:color w:val="auto"/>
+        </w:rPr>
         <w:t>Külső</w:t>
       </w:r>
       <w:r>
@@ -1350,166 +1533,170 @@
     </w:p>
     <w:p>
       <w:pPr>
-        <w:pStyle w:val="Cmsor3"/>
-        <w:ind w:left="981" w:firstLine="437"/>
-        <w:rPr>
-          <w:rFonts w:ascii="Times New Roman" w:hAnsi="Times New Roman" w:cs="Times New Roman"/>
-          <w:color w:val="auto"/>
-        </w:rPr>
-      </w:pPr>
-      <w:r>
-        <w:rPr>
-          <w:rFonts w:ascii="Times New Roman" w:hAnsi="Times New Roman" w:cs="Times New Roman"/>
-          <w:b/>
-          <w:bCs/>
-          <w:color w:val="auto"/>
+        <w:ind w:firstLine="708"/>
+        <w:rPr>
+          <w:sz w:val="24"/>
+          <w:szCs w:val="24"/>
+        </w:rPr>
+      </w:pPr>
+      <w:r>
+        <w:rPr>
+          <w:rStyle w:val="Kiemels2"/>
+          <w:sz w:val="24"/>
+          <w:szCs w:val="24"/>
         </w:rPr>
         <w:t>Személy</w:t>
       </w:r>
       <w:r>
         <w:rPr>
-          <w:rFonts w:ascii="Times New Roman" w:hAnsi="Times New Roman" w:cs="Times New Roman"/>
-          <w:color w:val="auto"/>
-        </w:rPr>
-        <w:t>: felh_id_FK (</w:t>
-      </w:r>
-      <w:r>
-        <w:rPr>
-          <w:rFonts w:ascii="Times New Roman" w:hAnsi="Times New Roman" w:cs="Times New Roman"/>
-          <w:color w:val="auto"/>
-        </w:rPr>
-        <w:t xml:space="preserve">A </w:t>
-      </w:r>
-      <w:r>
-        <w:rPr>
-          <w:rFonts w:ascii="Times New Roman" w:hAnsi="Times New Roman" w:cs="Times New Roman"/>
-          <w:color w:val="auto"/>
-        </w:rPr>
-        <w:t>Felhasználó</w:t>
-      </w:r>
-      <w:r>
-        <w:rPr>
-          <w:rFonts w:ascii="Times New Roman" w:hAnsi="Times New Roman" w:cs="Times New Roman"/>
-          <w:color w:val="auto"/>
-        </w:rPr>
-        <w:t xml:space="preserve"> tábla</w:t>
-      </w:r>
-      <w:r>
-        <w:rPr>
-          <w:rFonts w:ascii="Times New Roman" w:hAnsi="Times New Roman" w:cs="Times New Roman"/>
-          <w:color w:val="auto"/>
-        </w:rPr>
-        <w:t xml:space="preserve"> </w:t>
-      </w:r>
-      <w:r>
-        <w:rPr>
-          <w:rFonts w:ascii="Times New Roman" w:hAnsi="Times New Roman" w:cs="Times New Roman"/>
-          <w:color w:val="auto"/>
-        </w:rPr>
-        <w:t>’</w:t>
-      </w:r>
-      <w:r>
-        <w:rPr>
-          <w:rFonts w:ascii="Times New Roman" w:hAnsi="Times New Roman" w:cs="Times New Roman"/>
-          <w:color w:val="auto"/>
+          <w:sz w:val="24"/>
+          <w:szCs w:val="24"/>
+        </w:rPr>
+        <w:t xml:space="preserve">: </w:t>
+      </w:r>
+      <w:proofErr w:type="spellStart"/>
+      <w:r>
+        <w:rPr>
+          <w:sz w:val="24"/>
+          <w:szCs w:val="24"/>
+        </w:rPr>
+        <w:t>jogosítvány_száma_ID</w:t>
+      </w:r>
+      <w:proofErr w:type="spellEnd"/>
+      <w:r>
+        <w:rPr>
+          <w:sz w:val="24"/>
+          <w:szCs w:val="24"/>
+        </w:rPr>
+        <w:t xml:space="preserve"> (A Felhasználó tábla ’</w:t>
+      </w:r>
+      <w:proofErr w:type="spellStart"/>
+      <w:r>
+        <w:rPr>
+          <w:sz w:val="24"/>
+          <w:szCs w:val="24"/>
         </w:rPr>
         <w:t>felh_id</w:t>
       </w:r>
-      <w:r>
-        <w:rPr>
-          <w:rFonts w:ascii="Times New Roman" w:hAnsi="Times New Roman" w:cs="Times New Roman"/>
-          <w:color w:val="auto"/>
-        </w:rPr>
-        <w:t>’</w:t>
-      </w:r>
-      <w:r>
-        <w:rPr>
-          <w:rFonts w:ascii="Times New Roman" w:hAnsi="Times New Roman" w:cs="Times New Roman"/>
-          <w:color w:val="auto"/>
-        </w:rPr>
-        <w:t xml:space="preserve"> oszlopára)</w:t>
-      </w:r>
-    </w:p>
-    <w:p>
-      <w:pPr>
-        <w:pStyle w:val="Cmsor3"/>
-        <w:ind w:left="981" w:firstLine="437"/>
-        <w:rPr>
-          <w:rFonts w:ascii="Times New Roman" w:hAnsi="Times New Roman" w:cs="Times New Roman"/>
-          <w:color w:val="auto"/>
-        </w:rPr>
-      </w:pPr>
-      <w:r>
-        <w:rPr>
-          <w:rFonts w:ascii="Times New Roman" w:hAnsi="Times New Roman" w:cs="Times New Roman"/>
-          <w:b/>
-          <w:bCs/>
-          <w:color w:val="auto"/>
+      <w:proofErr w:type="spellEnd"/>
+      <w:r>
+        <w:rPr>
+          <w:sz w:val="24"/>
+          <w:szCs w:val="24"/>
+        </w:rPr>
+        <w:t>’ oszlopára)</w:t>
+      </w:r>
+    </w:p>
+    <w:p>
+      <w:pPr>
+        <w:ind w:firstLine="708"/>
+        <w:rPr>
+          <w:sz w:val="24"/>
+          <w:szCs w:val="24"/>
+        </w:rPr>
+      </w:pPr>
+      <w:r>
+        <w:rPr>
+          <w:rStyle w:val="Kiemels2"/>
+          <w:sz w:val="24"/>
+          <w:szCs w:val="24"/>
         </w:rPr>
         <w:t>Felszereltség</w:t>
       </w:r>
       <w:r>
         <w:rPr>
-          <w:rFonts w:ascii="Times New Roman" w:hAnsi="Times New Roman" w:cs="Times New Roman"/>
-          <w:color w:val="auto"/>
-        </w:rPr>
-        <w:t>: auto_id_FK (Kat</w:t>
-      </w:r>
-      <w:r>
-        <w:rPr>
-          <w:rFonts w:ascii="Times New Roman" w:hAnsi="Times New Roman" w:cs="Times New Roman"/>
-          <w:color w:val="auto"/>
-        </w:rPr>
-        <w:t>_</w:t>
-      </w:r>
-      <w:r>
-        <w:rPr>
-          <w:rFonts w:ascii="Times New Roman" w:hAnsi="Times New Roman" w:cs="Times New Roman"/>
-          <w:color w:val="auto"/>
-        </w:rPr>
-        <w:t>a</w:t>
-      </w:r>
-      <w:r>
-        <w:rPr>
-          <w:rFonts w:ascii="Times New Roman" w:hAnsi="Times New Roman" w:cs="Times New Roman"/>
-          <w:color w:val="auto"/>
-        </w:rPr>
-        <w:t>utok</w:t>
-      </w:r>
-      <w:r>
-        <w:rPr>
-          <w:rFonts w:ascii="Times New Roman" w:hAnsi="Times New Roman" w:cs="Times New Roman"/>
-          <w:color w:val="auto"/>
-        </w:rPr>
-        <w:t xml:space="preserve"> </w:t>
-      </w:r>
-      <w:r>
-        <w:rPr>
-          <w:rFonts w:ascii="Times New Roman" w:hAnsi="Times New Roman" w:cs="Times New Roman"/>
-          <w:color w:val="auto"/>
-        </w:rPr>
-        <w:t>’</w:t>
-      </w:r>
-      <w:r>
-        <w:rPr>
-          <w:rFonts w:ascii="Times New Roman" w:hAnsi="Times New Roman" w:cs="Times New Roman"/>
-          <w:color w:val="auto"/>
-        </w:rPr>
-        <w:t>auto_id</w:t>
-      </w:r>
-      <w:r>
-        <w:rPr>
-          <w:rFonts w:ascii="Times New Roman" w:hAnsi="Times New Roman" w:cs="Times New Roman"/>
-          <w:color w:val="auto"/>
-        </w:rPr>
-        <w:t>’</w:t>
-      </w:r>
-      <w:r>
-        <w:rPr>
-          <w:rFonts w:ascii="Times New Roman" w:hAnsi="Times New Roman" w:cs="Times New Roman"/>
-          <w:color w:val="auto"/>
-        </w:rPr>
-        <w:t xml:space="preserve"> oszlopára)</w:t>
+          <w:sz w:val="24"/>
+          <w:szCs w:val="24"/>
+        </w:rPr>
+        <w:t xml:space="preserve">: </w:t>
+      </w:r>
+      <w:proofErr w:type="spellStart"/>
+      <w:r>
+        <w:rPr>
+          <w:sz w:val="24"/>
+          <w:szCs w:val="24"/>
+        </w:rPr>
+        <w:t>kat_auto_id</w:t>
+      </w:r>
+      <w:proofErr w:type="spellEnd"/>
+      <w:r>
+        <w:rPr>
+          <w:sz w:val="24"/>
+          <w:szCs w:val="24"/>
+        </w:rPr>
+        <w:t xml:space="preserve"> (Az Autók tábla ’</w:t>
+      </w:r>
+      <w:proofErr w:type="spellStart"/>
+      <w:r>
+        <w:rPr>
+          <w:sz w:val="24"/>
+          <w:szCs w:val="24"/>
+        </w:rPr>
+        <w:t>autok_id</w:t>
+      </w:r>
+      <w:proofErr w:type="spellEnd"/>
+      <w:r>
+        <w:rPr>
+          <w:sz w:val="24"/>
+          <w:szCs w:val="24"/>
+        </w:rPr>
+        <w:t>’ oszlopára)</w:t>
+      </w:r>
+    </w:p>
+    <w:p>
+      <w:pPr>
+        <w:ind w:firstLine="708"/>
+        <w:rPr>
+          <w:sz w:val="24"/>
+          <w:szCs w:val="24"/>
+        </w:rPr>
+      </w:pPr>
+      <w:r>
+        <w:rPr>
+          <w:rStyle w:val="Kiemels2"/>
+          <w:sz w:val="24"/>
+          <w:szCs w:val="24"/>
+        </w:rPr>
+        <w:t>Bérlés</w:t>
+      </w:r>
+      <w:r>
+        <w:rPr>
+          <w:sz w:val="24"/>
+          <w:szCs w:val="24"/>
+        </w:rPr>
+        <w:t xml:space="preserve">: </w:t>
+      </w:r>
+      <w:proofErr w:type="spellStart"/>
+      <w:r>
+        <w:rPr>
+          <w:sz w:val="24"/>
+          <w:szCs w:val="24"/>
+        </w:rPr>
+        <w:t>felh_nev_FK</w:t>
+      </w:r>
+      <w:proofErr w:type="spellEnd"/>
+      <w:r>
+        <w:rPr>
+          <w:sz w:val="24"/>
+          <w:szCs w:val="24"/>
+        </w:rPr>
+        <w:t xml:space="preserve"> (A Felhasználók tábla ’</w:t>
+      </w:r>
+      <w:proofErr w:type="spellStart"/>
+      <w:r>
+        <w:rPr>
+          <w:sz w:val="24"/>
+          <w:szCs w:val="24"/>
+        </w:rPr>
+        <w:t>felh_id</w:t>
+      </w:r>
+      <w:proofErr w:type="spellEnd"/>
+      <w:r>
+        <w:rPr>
+          <w:sz w:val="24"/>
+          <w:szCs w:val="24"/>
+        </w:rPr>
+        <w:t>’ oszlopára)</w:t>
       </w:r>
     </w:p>
     <w:p>
@@ -1535,6 +1722,10 @@
     <w:p>
       <w:pPr>
         <w:pStyle w:val="Listaszerbekezds"/>
+        <w:rPr>
+          <w:sz w:val="24"/>
+          <w:szCs w:val="24"/>
+        </w:rPr>
       </w:pPr>
     </w:p>
     <w:p>
@@ -1544,9 +1735,32 @@
           <w:ilvl w:val="0"/>
           <w:numId w:val="8"/>
         </w:numPr>
-      </w:pPr>
-      <w:r>
-        <w:t>PowerAndGo adatbázis létrehozása</w:t>
+        <w:rPr>
+          <w:b/>
+          <w:bCs/>
+          <w:sz w:val="24"/>
+          <w:szCs w:val="24"/>
+        </w:rPr>
+      </w:pPr>
+      <w:proofErr w:type="spellStart"/>
+      <w:r>
+        <w:rPr>
+          <w:b/>
+          <w:bCs/>
+          <w:sz w:val="24"/>
+          <w:szCs w:val="24"/>
+        </w:rPr>
+        <w:t>PowerAndGo</w:t>
+      </w:r>
+      <w:proofErr w:type="spellEnd"/>
+      <w:r>
+        <w:rPr>
+          <w:b/>
+          <w:bCs/>
+          <w:sz w:val="24"/>
+          <w:szCs w:val="24"/>
+        </w:rPr>
+        <w:t xml:space="preserve"> adatbázis létrehozása</w:t>
       </w:r>
     </w:p>
     <w:p>
@@ -1556,8 +1770,20 @@
           <w:ilvl w:val="0"/>
           <w:numId w:val="8"/>
         </w:numPr>
-      </w:pPr>
-      <w:r>
+        <w:rPr>
+          <w:b/>
+          <w:bCs/>
+          <w:sz w:val="24"/>
+          <w:szCs w:val="24"/>
+        </w:rPr>
+      </w:pPr>
+      <w:r>
+        <w:rPr>
+          <w:b/>
+          <w:bCs/>
+          <w:sz w:val="24"/>
+          <w:szCs w:val="24"/>
+        </w:rPr>
         <w:t>Táblák létrehozása</w:t>
       </w:r>
     </w:p>
@@ -1568,11 +1794,29 @@
           <w:ilvl w:val="0"/>
           <w:numId w:val="8"/>
         </w:numPr>
-      </w:pPr>
-      <w:r>
+        <w:rPr>
+          <w:b/>
+          <w:bCs/>
+          <w:sz w:val="24"/>
+          <w:szCs w:val="24"/>
+        </w:rPr>
+      </w:pPr>
+      <w:r>
+        <w:rPr>
+          <w:b/>
+          <w:bCs/>
+          <w:sz w:val="24"/>
+          <w:szCs w:val="24"/>
+        </w:rPr>
         <w:t>Táblák feltöltése adatokkal</w:t>
       </w:r>
       <w:r>
+        <w:rPr>
+          <w:b/>
+          <w:bCs/>
+          <w:sz w:val="24"/>
+          <w:szCs w:val="24"/>
+        </w:rPr>
         <w:t xml:space="preserve"> – Gyártási év random számát ne felejtsd + generálj adatsorokat!</w:t>
       </w:r>
     </w:p>
@@ -1583,8 +1827,20 @@
           <w:ilvl w:val="0"/>
           <w:numId w:val="8"/>
         </w:numPr>
-      </w:pPr>
-      <w:r>
+        <w:rPr>
+          <w:b/>
+          <w:bCs/>
+          <w:sz w:val="24"/>
+          <w:szCs w:val="24"/>
+        </w:rPr>
+      </w:pPr>
+      <w:r>
+        <w:rPr>
+          <w:b/>
+          <w:bCs/>
+          <w:sz w:val="24"/>
+          <w:szCs w:val="24"/>
+        </w:rPr>
         <w:t>AUTO_INCREMENT mehet!</w:t>
       </w:r>
     </w:p>
@@ -1610,19 +1866,50 @@
           <w:ilvl w:val="0"/>
           <w:numId w:val="4"/>
         </w:numPr>
-      </w:pPr>
-      <w:r>
+        <w:spacing w:after="120"/>
+        <w:ind w:hanging="357"/>
+        <w:contextualSpacing w:val="0"/>
+        <w:rPr>
+          <w:sz w:val="24"/>
+          <w:szCs w:val="24"/>
+        </w:rPr>
+      </w:pPr>
+      <w:r>
+        <w:rPr>
+          <w:sz w:val="24"/>
+          <w:szCs w:val="24"/>
+        </w:rPr>
         <w:t xml:space="preserve">Ebben az adatbázisban az </w:t>
       </w:r>
       <w:r>
         <w:rPr>
           <w:b/>
           <w:bCs/>
+          <w:sz w:val="24"/>
+          <w:szCs w:val="24"/>
         </w:rPr>
         <w:t>e-mail</w:t>
       </w:r>
       <w:r>
-        <w:t xml:space="preserve"> azért nem lesz összetett/többértékű attribútum, mivel a rendszerben csak 1 e-mail címet lehet megadni.</w:t>
+        <w:rPr>
+          <w:sz w:val="24"/>
+          <w:szCs w:val="24"/>
+        </w:rPr>
+        <w:t xml:space="preserve"> azért nem lesz összetett/többértékű attribútum, mivel a rendszerben csak </w:t>
+      </w:r>
+      <w:r>
+        <w:rPr>
+          <w:sz w:val="24"/>
+          <w:szCs w:val="24"/>
+        </w:rPr>
+        <w:t>egy</w:t>
+      </w:r>
+      <w:r>
+        <w:rPr>
+          <w:sz w:val="24"/>
+          <w:szCs w:val="24"/>
+        </w:rPr>
+        <w:t xml:space="preserve"> e-mail címet lehet megadni.</w:t>
       </w:r>
     </w:p>
     <w:p>
@@ -1632,18 +1919,55 @@
           <w:ilvl w:val="0"/>
           <w:numId w:val="4"/>
         </w:numPr>
-      </w:pPr>
-      <w:r>
+        <w:spacing w:after="120"/>
+        <w:ind w:hanging="357"/>
+        <w:contextualSpacing w:val="0"/>
+        <w:rPr>
+          <w:sz w:val="24"/>
+          <w:szCs w:val="24"/>
+        </w:rPr>
+      </w:pPr>
+      <w:r>
+        <w:rPr>
+          <w:sz w:val="24"/>
+          <w:szCs w:val="24"/>
+        </w:rPr>
         <w:t xml:space="preserve">A </w:t>
       </w:r>
       <w:r>
         <w:rPr>
           <w:b/>
           <w:bCs/>
-        </w:rPr>
-        <w:t>’kategoria_besorolas’</w:t>
-      </w:r>
-      <w:r>
+          <w:sz w:val="24"/>
+          <w:szCs w:val="24"/>
+        </w:rPr>
+        <w:t>’</w:t>
+      </w:r>
+      <w:proofErr w:type="spellStart"/>
+      <w:r>
+        <w:rPr>
+          <w:b/>
+          <w:bCs/>
+          <w:sz w:val="24"/>
+          <w:szCs w:val="24"/>
+        </w:rPr>
+        <w:t>kategoria_besorolas</w:t>
+      </w:r>
+      <w:proofErr w:type="spellEnd"/>
+      <w:r>
+        <w:rPr>
+          <w:b/>
+          <w:bCs/>
+          <w:sz w:val="24"/>
+          <w:szCs w:val="24"/>
+        </w:rPr>
+        <w:t>’</w:t>
+      </w:r>
+      <w:r>
+        <w:rPr>
+          <w:sz w:val="24"/>
+          <w:szCs w:val="24"/>
+        </w:rPr>
         <w:t xml:space="preserve"> számokkal jelzett csoportoknak más-más díjbesorolásba esnek, így a későbbi számlázásnál a rendszernek a kategória sorszáma és az előfizetéssel kell csak számolnia. Könnyebben, gyorsabban feldolgozza.</w:t>
       </w:r>
     </w:p>
@@ -1654,8 +1978,19 @@
           <w:ilvl w:val="1"/>
           <w:numId w:val="4"/>
         </w:numPr>
-      </w:pPr>
-      <w:r>
+        <w:spacing w:after="120"/>
+        <w:ind w:hanging="357"/>
+        <w:contextualSpacing w:val="0"/>
+        <w:rPr>
+          <w:sz w:val="24"/>
+          <w:szCs w:val="24"/>
+        </w:rPr>
+      </w:pPr>
+      <w:r>
+        <w:rPr>
+          <w:sz w:val="24"/>
+          <w:szCs w:val="24"/>
+        </w:rPr>
         <w:t>0 – VW e-UP! [18 kW].</w:t>
       </w:r>
     </w:p>
@@ -1666,27 +2001,68 @@
           <w:ilvl w:val="1"/>
           <w:numId w:val="4"/>
         </w:numPr>
-      </w:pPr>
-      <w:r>
-        <w:t>1</w:t>
-      </w:r>
-      <w:r>
-        <w:t xml:space="preserve"> – VW e-UP!</w:t>
-      </w:r>
-      <w:r>
-        <w:t xml:space="preserve">, Skoda Citigo e iV </w:t>
-      </w:r>
-      <w:r>
-        <w:t xml:space="preserve"> [</w:t>
-      </w:r>
-      <w:r>
-        <w:t xml:space="preserve">36 </w:t>
-      </w:r>
-      <w:r>
-        <w:t>kW]</w:t>
-      </w:r>
-      <w:r>
-        <w:t>.</w:t>
+        <w:spacing w:after="120"/>
+        <w:ind w:hanging="357"/>
+        <w:contextualSpacing w:val="0"/>
+        <w:rPr>
+          <w:sz w:val="24"/>
+          <w:szCs w:val="24"/>
+        </w:rPr>
+      </w:pPr>
+      <w:r>
+        <w:rPr>
+          <w:sz w:val="24"/>
+          <w:szCs w:val="24"/>
+        </w:rPr>
+        <w:t>1 – VW e-</w:t>
+      </w:r>
+      <w:proofErr w:type="gramStart"/>
+      <w:r>
+        <w:rPr>
+          <w:sz w:val="24"/>
+          <w:szCs w:val="24"/>
+        </w:rPr>
+        <w:t>UP!,</w:t>
+      </w:r>
+      <w:proofErr w:type="gramEnd"/>
+      <w:r>
+        <w:rPr>
+          <w:sz w:val="24"/>
+          <w:szCs w:val="24"/>
+        </w:rPr>
+        <w:t xml:space="preserve"> Skoda </w:t>
+      </w:r>
+      <w:proofErr w:type="spellStart"/>
+      <w:r>
+        <w:rPr>
+          <w:sz w:val="24"/>
+          <w:szCs w:val="24"/>
+        </w:rPr>
+        <w:t>Citigo</w:t>
+      </w:r>
+      <w:proofErr w:type="spellEnd"/>
+      <w:r>
+        <w:rPr>
+          <w:sz w:val="24"/>
+          <w:szCs w:val="24"/>
+        </w:rPr>
+        <w:t xml:space="preserve"> e </w:t>
+      </w:r>
+      <w:proofErr w:type="spellStart"/>
+      <w:r>
+        <w:rPr>
+          <w:sz w:val="24"/>
+          <w:szCs w:val="24"/>
+        </w:rPr>
+        <w:t>iV</w:t>
+      </w:r>
+      <w:proofErr w:type="spellEnd"/>
+      <w:r>
+        <w:rPr>
+          <w:sz w:val="24"/>
+          <w:szCs w:val="24"/>
+        </w:rPr>
+        <w:t xml:space="preserve">  [36 kW].</w:t>
       </w:r>
     </w:p>
     <w:p>
@@ -1696,9 +2072,36 @@
           <w:ilvl w:val="1"/>
           <w:numId w:val="4"/>
         </w:numPr>
-      </w:pPr>
-      <w:r>
-        <w:t>2 – KIA Niro EV.</w:t>
+        <w:spacing w:after="120"/>
+        <w:ind w:hanging="357"/>
+        <w:contextualSpacing w:val="0"/>
+        <w:rPr>
+          <w:sz w:val="24"/>
+          <w:szCs w:val="24"/>
+        </w:rPr>
+      </w:pPr>
+      <w:r>
+        <w:rPr>
+          <w:sz w:val="24"/>
+          <w:szCs w:val="24"/>
+        </w:rPr>
+        <w:t xml:space="preserve">2 – KIA </w:t>
+      </w:r>
+      <w:proofErr w:type="spellStart"/>
+      <w:r>
+        <w:rPr>
+          <w:sz w:val="24"/>
+          <w:szCs w:val="24"/>
+        </w:rPr>
+        <w:t>Niro</w:t>
+      </w:r>
+      <w:proofErr w:type="spellEnd"/>
+      <w:r>
+        <w:rPr>
+          <w:sz w:val="24"/>
+          <w:szCs w:val="24"/>
+        </w:rPr>
+        <w:t xml:space="preserve"> EV.</w:t>
       </w:r>
     </w:p>
     <w:p>
@@ -1708,15 +2111,36 @@
           <w:ilvl w:val="1"/>
           <w:numId w:val="4"/>
         </w:numPr>
-      </w:pPr>
-      <w:r>
-        <w:t xml:space="preserve">3 </w:t>
-      </w:r>
-      <w:r>
-        <w:t>–</w:t>
-      </w:r>
-      <w:r>
-        <w:t xml:space="preserve"> Opel Vivaro-e</w:t>
+        <w:spacing w:after="120"/>
+        <w:ind w:hanging="357"/>
+        <w:contextualSpacing w:val="0"/>
+        <w:rPr>
+          <w:sz w:val="24"/>
+          <w:szCs w:val="24"/>
+        </w:rPr>
+      </w:pPr>
+      <w:r>
+        <w:rPr>
+          <w:sz w:val="24"/>
+          <w:szCs w:val="24"/>
+        </w:rPr>
+        <w:t xml:space="preserve">3 – Opel </w:t>
+      </w:r>
+      <w:proofErr w:type="spellStart"/>
+      <w:r>
+        <w:rPr>
+          <w:sz w:val="24"/>
+          <w:szCs w:val="24"/>
+        </w:rPr>
+        <w:t>Vivaro</w:t>
+      </w:r>
+      <w:proofErr w:type="spellEnd"/>
+      <w:r>
+        <w:rPr>
+          <w:sz w:val="24"/>
+          <w:szCs w:val="24"/>
+        </w:rPr>
+        <w:t>-e</w:t>
       </w:r>
     </w:p>
     <w:p>
@@ -1726,15 +2150,36 @@
           <w:ilvl w:val="1"/>
           <w:numId w:val="4"/>
         </w:numPr>
-      </w:pPr>
-      <w:r>
-        <w:t xml:space="preserve">4 </w:t>
-      </w:r>
-      <w:r>
-        <w:t>–</w:t>
-      </w:r>
-      <w:r>
-        <w:t xml:space="preserve"> Renault Kangoo Z.E.</w:t>
+        <w:spacing w:after="120"/>
+        <w:ind w:hanging="357"/>
+        <w:contextualSpacing w:val="0"/>
+        <w:rPr>
+          <w:sz w:val="24"/>
+          <w:szCs w:val="24"/>
+        </w:rPr>
+      </w:pPr>
+      <w:r>
+        <w:rPr>
+          <w:sz w:val="24"/>
+          <w:szCs w:val="24"/>
+        </w:rPr>
+        <w:t xml:space="preserve">4 – Renault </w:t>
+      </w:r>
+      <w:proofErr w:type="spellStart"/>
+      <w:r>
+        <w:rPr>
+          <w:sz w:val="24"/>
+          <w:szCs w:val="24"/>
+        </w:rPr>
+        <w:t>Kangoo</w:t>
+      </w:r>
+      <w:proofErr w:type="spellEnd"/>
+      <w:r>
+        <w:rPr>
+          <w:sz w:val="24"/>
+          <w:szCs w:val="24"/>
+        </w:rPr>
+        <w:t xml:space="preserve"> Z.E.</w:t>
       </w:r>
     </w:p>
     <w:p>
@@ -1744,62 +2189,72 @@
           <w:ilvl w:val="0"/>
           <w:numId w:val="4"/>
         </w:numPr>
-      </w:pPr>
-      <w:r>
-        <w:t>A</w:t>
-      </w:r>
-      <w:r>
-        <w:t>z</w:t>
-      </w:r>
-      <w:r>
+        <w:spacing w:after="120"/>
+        <w:ind w:hanging="357"/>
+        <w:contextualSpacing w:val="0"/>
+        <w:rPr>
+          <w:sz w:val="24"/>
+          <w:szCs w:val="24"/>
+        </w:rPr>
+      </w:pPr>
+      <w:r>
+        <w:rPr>
+          <w:sz w:val="24"/>
+          <w:szCs w:val="24"/>
+        </w:rPr>
+        <w:t xml:space="preserve">Az </w:t>
+      </w:r>
+      <w:r>
+        <w:rPr>
+          <w:b/>
+          <w:bCs/>
+          <w:sz w:val="24"/>
+          <w:szCs w:val="24"/>
+        </w:rPr>
+        <w:t>’</w:t>
+      </w:r>
+      <w:proofErr w:type="spellStart"/>
+      <w:r>
+        <w:rPr>
+          <w:b/>
+          <w:bCs/>
+          <w:sz w:val="24"/>
+          <w:szCs w:val="24"/>
+        </w:rPr>
+        <w:t>elofiz_kat</w:t>
+      </w:r>
+      <w:proofErr w:type="spellEnd"/>
+      <w:r>
+        <w:rPr>
+          <w:b/>
+          <w:bCs/>
+          <w:sz w:val="24"/>
+          <w:szCs w:val="24"/>
+        </w:rPr>
+        <w:t>’</w:t>
+      </w:r>
+      <w:r>
+        <w:rPr>
+          <w:sz w:val="24"/>
+          <w:szCs w:val="24"/>
+        </w:rPr>
+        <w:t xml:space="preserve"> számokkal jelzett előfizetői „szinteknek” megfelelően más-más díjbesorolásba esnek, hasonlóan a </w:t>
+      </w:r>
+      <w:proofErr w:type="spellStart"/>
+      <w:r>
+        <w:rPr>
+          <w:sz w:val="24"/>
+          <w:szCs w:val="24"/>
+        </w:rPr>
+        <w:t>bérautok</w:t>
+      </w:r>
+      <w:proofErr w:type="spellEnd"/>
+      <w:r>
+        <w:rPr>
+          <w:sz w:val="24"/>
+          <w:szCs w:val="24"/>
+        </w:rPr>
         <w:t xml:space="preserve"> </w:t>
-      </w:r>
-      <w:r>
-        <w:rPr>
-          <w:b/>
-          <w:bCs/>
-        </w:rPr>
-        <w:t>’</w:t>
-      </w:r>
-      <w:r>
-        <w:rPr>
-          <w:b/>
-          <w:bCs/>
-        </w:rPr>
-        <w:t>elofiz</w:t>
-      </w:r>
-      <w:r>
-        <w:rPr>
-          <w:b/>
-          <w:bCs/>
-        </w:rPr>
-        <w:t>_</w:t>
-      </w:r>
-      <w:r>
-        <w:rPr>
-          <w:b/>
-          <w:bCs/>
-        </w:rPr>
-        <w:t>kat</w:t>
-      </w:r>
-      <w:r>
-        <w:rPr>
-          <w:b/>
-          <w:bCs/>
-        </w:rPr>
-        <w:t>’</w:t>
-      </w:r>
-      <w:r>
-        <w:t xml:space="preserve"> számokkal jelzett </w:t>
-      </w:r>
-      <w:r>
-        <w:t>előfizetői „szinteknek” megfelelően</w:t>
-      </w:r>
-      <w:r>
-        <w:t xml:space="preserve"> más-más díjbesorolásba esnek</w:t>
-      </w:r>
-      <w:r>
-        <w:t xml:space="preserve">, hasonlóan a bérautok </w:t>
       </w:r>
       <w:r>
         <w:rPr>
@@ -1807,22 +2262,47 @@
           <w:bCs/>
           <w:i/>
           <w:iCs/>
-        </w:rPr>
-        <w:t>’kategoria_besorolas’</w:t>
-      </w:r>
+          <w:sz w:val="24"/>
+          <w:szCs w:val="24"/>
+        </w:rPr>
+        <w:t>’</w:t>
+      </w:r>
+      <w:proofErr w:type="spellStart"/>
       <w:r>
         <w:rPr>
           <w:b/>
           <w:bCs/>
           <w:i/>
           <w:iCs/>
-        </w:rPr>
-        <w:t xml:space="preserve"> </w:t>
-      </w:r>
-      <w:r>
+          <w:sz w:val="24"/>
+          <w:szCs w:val="24"/>
+        </w:rPr>
+        <w:t>kategoria_besorolas</w:t>
+      </w:r>
+      <w:proofErr w:type="spellEnd"/>
+      <w:r>
+        <w:rPr>
+          <w:b/>
+          <w:bCs/>
+          <w:i/>
+          <w:iCs/>
+          <w:sz w:val="24"/>
+          <w:szCs w:val="24"/>
+        </w:rPr>
+        <w:t xml:space="preserve">’ </w:t>
+      </w:r>
+      <w:r>
+        <w:rPr>
+          <w:sz w:val="24"/>
+          <w:szCs w:val="24"/>
+        </w:rPr>
         <w:t>-hoz.</w:t>
       </w:r>
       <w:r>
+        <w:rPr>
+          <w:sz w:val="24"/>
+          <w:szCs w:val="24"/>
+        </w:rPr>
         <w:t xml:space="preserve"> </w:t>
       </w:r>
     </w:p>
@@ -1833,8 +2313,19 @@
           <w:ilvl w:val="1"/>
           <w:numId w:val="4"/>
         </w:numPr>
-      </w:pPr>
-      <w:r>
+        <w:spacing w:after="120"/>
+        <w:ind w:hanging="357"/>
+        <w:contextualSpacing w:val="0"/>
+        <w:rPr>
+          <w:sz w:val="24"/>
+          <w:szCs w:val="24"/>
+        </w:rPr>
+      </w:pPr>
+      <w:r>
+        <w:rPr>
+          <w:sz w:val="24"/>
+          <w:szCs w:val="24"/>
+        </w:rPr>
         <w:t>0 – Alkalmi felhasználó, előfizetés nélkül.</w:t>
       </w:r>
     </w:p>
@@ -1845,9 +2336,52 @@
           <w:ilvl w:val="1"/>
           <w:numId w:val="4"/>
         </w:numPr>
-      </w:pPr>
-      <w:r>
-        <w:t>1 – ’Power’ előfzetéssel.</w:t>
+        <w:spacing w:after="120"/>
+        <w:ind w:hanging="357"/>
+        <w:contextualSpacing w:val="0"/>
+        <w:rPr>
+          <w:sz w:val="24"/>
+          <w:szCs w:val="24"/>
+        </w:rPr>
+      </w:pPr>
+      <w:r>
+        <w:rPr>
+          <w:sz w:val="24"/>
+          <w:szCs w:val="24"/>
+        </w:rPr>
+        <w:t>1 – ’</w:t>
+      </w:r>
+      <w:proofErr w:type="spellStart"/>
+      <w:r>
+        <w:rPr>
+          <w:sz w:val="24"/>
+          <w:szCs w:val="24"/>
+        </w:rPr>
+        <w:t>Power</w:t>
+      </w:r>
+      <w:proofErr w:type="spellEnd"/>
+      <w:r>
+        <w:rPr>
+          <w:sz w:val="24"/>
+          <w:szCs w:val="24"/>
+        </w:rPr>
+        <w:t xml:space="preserve">’ </w:t>
+      </w:r>
+      <w:proofErr w:type="spellStart"/>
+      <w:r>
+        <w:rPr>
+          <w:sz w:val="24"/>
+          <w:szCs w:val="24"/>
+        </w:rPr>
+        <w:t>előfzetéssel</w:t>
+      </w:r>
+      <w:proofErr w:type="spellEnd"/>
+      <w:r>
+        <w:rPr>
+          <w:sz w:val="24"/>
+          <w:szCs w:val="24"/>
+        </w:rPr>
+        <w:t>.</w:t>
       </w:r>
     </w:p>
     <w:p>
@@ -1857,14 +2391,51 @@
           <w:ilvl w:val="1"/>
           <w:numId w:val="4"/>
         </w:numPr>
-      </w:pPr>
-      <w:r>
-        <w:t xml:space="preserve">2 – ’Power extra’ </w:t>
-      </w:r>
-      <w:r>
+        <w:spacing w:after="120"/>
+        <w:ind w:hanging="357"/>
+        <w:contextualSpacing w:val="0"/>
+        <w:rPr>
+          <w:sz w:val="24"/>
+          <w:szCs w:val="24"/>
+        </w:rPr>
+      </w:pPr>
+      <w:r>
+        <w:rPr>
+          <w:sz w:val="24"/>
+          <w:szCs w:val="24"/>
+        </w:rPr>
+        <w:t>2 – ’</w:t>
+      </w:r>
+      <w:proofErr w:type="spellStart"/>
+      <w:r>
+        <w:rPr>
+          <w:sz w:val="24"/>
+          <w:szCs w:val="24"/>
+        </w:rPr>
+        <w:t>Power</w:t>
+      </w:r>
+      <w:proofErr w:type="spellEnd"/>
+      <w:r>
+        <w:rPr>
+          <w:sz w:val="24"/>
+          <w:szCs w:val="24"/>
+        </w:rPr>
+        <w:t xml:space="preserve"> extra’ </w:t>
+      </w:r>
+      <w:proofErr w:type="spellStart"/>
+      <w:r>
+        <w:rPr>
+          <w:sz w:val="24"/>
+          <w:szCs w:val="24"/>
+        </w:rPr>
         <w:t>előfzetéssel</w:t>
       </w:r>
-      <w:r>
+      <w:proofErr w:type="spellEnd"/>
+      <w:r>
+        <w:rPr>
+          <w:sz w:val="24"/>
+          <w:szCs w:val="24"/>
+        </w:rPr>
         <w:t>.</w:t>
       </w:r>
     </w:p>
@@ -1875,14 +2446,51 @@
           <w:ilvl w:val="1"/>
           <w:numId w:val="4"/>
         </w:numPr>
-      </w:pPr>
-      <w:r>
-        <w:t xml:space="preserve">3 – ’Power prémium’ </w:t>
-      </w:r>
-      <w:r>
+        <w:spacing w:after="120"/>
+        <w:ind w:hanging="357"/>
+        <w:contextualSpacing w:val="0"/>
+        <w:rPr>
+          <w:sz w:val="24"/>
+          <w:szCs w:val="24"/>
+        </w:rPr>
+      </w:pPr>
+      <w:r>
+        <w:rPr>
+          <w:sz w:val="24"/>
+          <w:szCs w:val="24"/>
+        </w:rPr>
+        <w:t>3 – ’</w:t>
+      </w:r>
+      <w:proofErr w:type="spellStart"/>
+      <w:r>
+        <w:rPr>
+          <w:sz w:val="24"/>
+          <w:szCs w:val="24"/>
+        </w:rPr>
+        <w:t>Power</w:t>
+      </w:r>
+      <w:proofErr w:type="spellEnd"/>
+      <w:r>
+        <w:rPr>
+          <w:sz w:val="24"/>
+          <w:szCs w:val="24"/>
+        </w:rPr>
+        <w:t xml:space="preserve"> prémium’ </w:t>
+      </w:r>
+      <w:proofErr w:type="spellStart"/>
+      <w:r>
+        <w:rPr>
+          <w:sz w:val="24"/>
+          <w:szCs w:val="24"/>
+        </w:rPr>
         <w:t>előfzetéssel</w:t>
       </w:r>
-      <w:r>
+      <w:proofErr w:type="spellEnd"/>
+      <w:r>
+        <w:rPr>
+          <w:sz w:val="24"/>
+          <w:szCs w:val="24"/>
+        </w:rPr>
         <w:t xml:space="preserve">. </w:t>
       </w:r>
     </w:p>
@@ -1893,18 +2501,35 @@
           <w:ilvl w:val="0"/>
           <w:numId w:val="4"/>
         </w:numPr>
-      </w:pPr>
-      <w:r>
+        <w:spacing w:after="120"/>
+        <w:ind w:hanging="357"/>
+        <w:contextualSpacing w:val="0"/>
+        <w:rPr>
+          <w:sz w:val="24"/>
+          <w:szCs w:val="24"/>
+        </w:rPr>
+      </w:pPr>
+      <w:r>
+        <w:rPr>
+          <w:sz w:val="24"/>
+          <w:szCs w:val="24"/>
+        </w:rPr>
         <w:t xml:space="preserve">A </w:t>
       </w:r>
       <w:r>
         <w:rPr>
           <w:b/>
           <w:bCs/>
+          <w:sz w:val="24"/>
+          <w:szCs w:val="24"/>
         </w:rPr>
         <w:t>’teljesítmény’</w:t>
       </w:r>
       <w:r>
+        <w:rPr>
+          <w:sz w:val="24"/>
+          <w:szCs w:val="24"/>
+        </w:rPr>
         <w:t xml:space="preserve"> azért összetett adat, mivel a katalógus adatok alapján egy mezőbe sorolják a kW-ot és a lóerőt.</w:t>
       </w:r>
     </w:p>
@@ -1915,38 +2540,68 @@
           <w:ilvl w:val="0"/>
           <w:numId w:val="4"/>
         </w:numPr>
-      </w:pPr>
-      <w:r>
+        <w:spacing w:after="120"/>
+        <w:ind w:hanging="357"/>
+        <w:contextualSpacing w:val="0"/>
+        <w:rPr>
+          <w:sz w:val="24"/>
+          <w:szCs w:val="24"/>
+        </w:rPr>
+      </w:pPr>
+      <w:r>
+        <w:rPr>
+          <w:sz w:val="24"/>
+          <w:szCs w:val="24"/>
+        </w:rPr>
+        <w:lastRenderedPageBreak/>
         <w:t xml:space="preserve">Egy személy </w:t>
       </w:r>
       <w:r>
         <w:rPr>
           <w:b/>
           <w:bCs/>
+          <w:sz w:val="24"/>
+          <w:szCs w:val="24"/>
         </w:rPr>
         <w:t>több</w:t>
       </w:r>
       <w:r>
+        <w:rPr>
+          <w:sz w:val="24"/>
+          <w:szCs w:val="24"/>
+        </w:rPr>
         <w:t xml:space="preserve"> </w:t>
       </w:r>
       <w:r>
         <w:rPr>
           <w:b/>
           <w:bCs/>
+          <w:sz w:val="24"/>
+          <w:szCs w:val="24"/>
         </w:rPr>
         <w:t>felhasználót</w:t>
       </w:r>
       <w:r>
+        <w:rPr>
+          <w:sz w:val="24"/>
+          <w:szCs w:val="24"/>
+        </w:rPr>
         <w:t xml:space="preserve"> </w:t>
       </w:r>
       <w:r>
         <w:rPr>
           <w:b/>
           <w:bCs/>
+          <w:sz w:val="24"/>
+          <w:szCs w:val="24"/>
         </w:rPr>
         <w:t>nem</w:t>
       </w:r>
       <w:r>
+        <w:rPr>
+          <w:sz w:val="24"/>
+          <w:szCs w:val="24"/>
+        </w:rPr>
         <w:t xml:space="preserve"> regisztrálhat.</w:t>
       </w:r>
     </w:p>
@@ -1957,19 +2612,52 @@
           <w:ilvl w:val="0"/>
           <w:numId w:val="4"/>
         </w:numPr>
-      </w:pPr>
-      <w:r>
+        <w:spacing w:after="120"/>
+        <w:ind w:hanging="357"/>
+        <w:contextualSpacing w:val="0"/>
+        <w:rPr>
+          <w:sz w:val="24"/>
+          <w:szCs w:val="24"/>
+        </w:rPr>
+      </w:pPr>
+      <w:r>
+        <w:rPr>
+          <w:sz w:val="24"/>
+          <w:szCs w:val="24"/>
+        </w:rPr>
         <w:t xml:space="preserve">A </w:t>
       </w:r>
       <w:r>
         <w:rPr>
           <w:b/>
           <w:bCs/>
+          <w:sz w:val="24"/>
+          <w:szCs w:val="24"/>
         </w:rPr>
         <w:t>felhasználónév</w:t>
       </w:r>
       <w:r>
-        <w:t xml:space="preserve"> azért kulcs, mert a rendszer szűri, így azonos felh. Név létrehozása NEM lehetséges.</w:t>
+        <w:rPr>
+          <w:sz w:val="24"/>
+          <w:szCs w:val="24"/>
+        </w:rPr>
+        <w:t xml:space="preserve"> azért kulcs, mert a rendszer szűri, így azonos </w:t>
+      </w:r>
+      <w:proofErr w:type="spellStart"/>
+      <w:r>
+        <w:rPr>
+          <w:sz w:val="24"/>
+          <w:szCs w:val="24"/>
+        </w:rPr>
+        <w:t>felh</w:t>
+      </w:r>
+      <w:proofErr w:type="spellEnd"/>
+      <w:r>
+        <w:rPr>
+          <w:sz w:val="24"/>
+          <w:szCs w:val="24"/>
+        </w:rPr>
+        <w:t>. Név létrehozása NEM lehetséges.</w:t>
       </w:r>
     </w:p>
     <w:p>
@@ -1979,9 +2667,45 @@
           <w:ilvl w:val="0"/>
           <w:numId w:val="4"/>
         </w:numPr>
-      </w:pPr>
-      <w:r>
-        <w:t>Jogosítvány száma mindig egyedi, így elsődleges kulcsként kezelhetjük.</w:t>
+        <w:spacing w:after="120"/>
+        <w:ind w:hanging="357"/>
+        <w:contextualSpacing w:val="0"/>
+        <w:rPr>
+          <w:sz w:val="24"/>
+          <w:szCs w:val="24"/>
+        </w:rPr>
+      </w:pPr>
+      <w:r>
+        <w:rPr>
+          <w:b/>
+          <w:bCs/>
+          <w:sz w:val="24"/>
+          <w:szCs w:val="24"/>
+        </w:rPr>
+        <w:t>Jogosítvány</w:t>
+      </w:r>
+      <w:r>
+        <w:rPr>
+          <w:sz w:val="24"/>
+          <w:szCs w:val="24"/>
+        </w:rPr>
+        <w:t xml:space="preserve"> </w:t>
+      </w:r>
+      <w:r>
+        <w:rPr>
+          <w:b/>
+          <w:bCs/>
+          <w:sz w:val="24"/>
+          <w:szCs w:val="24"/>
+        </w:rPr>
+        <w:t>száma</w:t>
+      </w:r>
+      <w:r>
+        <w:rPr>
+          <w:sz w:val="24"/>
+          <w:szCs w:val="24"/>
+        </w:rPr>
+        <w:t xml:space="preserve"> mindig egyedi, így elsődleges kulcsként kezelhetjük.</w:t>
       </w:r>
     </w:p>
     <w:p>
@@ -1991,8 +2715,19 @@
           <w:ilvl w:val="0"/>
           <w:numId w:val="4"/>
         </w:numPr>
-      </w:pPr>
-      <w:r>
+        <w:spacing w:after="120"/>
+        <w:ind w:hanging="357"/>
+        <w:contextualSpacing w:val="0"/>
+        <w:rPr>
+          <w:sz w:val="24"/>
+          <w:szCs w:val="24"/>
+        </w:rPr>
+      </w:pPr>
+      <w:r>
+        <w:rPr>
+          <w:sz w:val="24"/>
+          <w:szCs w:val="24"/>
+        </w:rPr>
         <w:t xml:space="preserve">A </w:t>
       </w:r>
       <w:r>
@@ -2001,28 +2736,40 @@
           <w:bCs/>
           <w:i/>
           <w:iCs/>
+          <w:sz w:val="24"/>
+          <w:szCs w:val="24"/>
         </w:rPr>
         <w:t>’</w:t>
       </w:r>
+      <w:proofErr w:type="spellStart"/>
       <w:r>
         <w:rPr>
           <w:b/>
           <w:bCs/>
           <w:i/>
           <w:iCs/>
+          <w:sz w:val="24"/>
+          <w:szCs w:val="24"/>
         </w:rPr>
         <w:t>jogositvany_ideje</w:t>
       </w:r>
+      <w:proofErr w:type="spellEnd"/>
       <w:r>
         <w:rPr>
           <w:b/>
           <w:bCs/>
           <w:i/>
           <w:iCs/>
+          <w:sz w:val="24"/>
+          <w:szCs w:val="24"/>
         </w:rPr>
         <w:t>’</w:t>
       </w:r>
       <w:r>
+        <w:rPr>
+          <w:sz w:val="24"/>
+          <w:szCs w:val="24"/>
+        </w:rPr>
         <w:t xml:space="preserve"> azért kell – és származtatott -, mivel 1 évnél ’fiatalabb’ jogosítvánnyal rendelkező nem veheti igénybe a szolgálatást.</w:t>
       </w:r>
     </w:p>
@@ -2033,65 +2780,205 @@
           <w:ilvl w:val="0"/>
           <w:numId w:val="4"/>
         </w:numPr>
+        <w:spacing w:after="120"/>
+        <w:ind w:hanging="357"/>
+        <w:contextualSpacing w:val="0"/>
         <w:rPr>
           <w:i/>
           <w:iCs/>
-        </w:rPr>
-      </w:pPr>
-      <w:r>
+          <w:sz w:val="24"/>
+          <w:szCs w:val="24"/>
+        </w:rPr>
+      </w:pPr>
+      <w:r>
+        <w:rPr>
+          <w:sz w:val="24"/>
+          <w:szCs w:val="24"/>
+        </w:rPr>
         <w:t xml:space="preserve">A világ </w:t>
       </w:r>
       <w:r>
         <w:rPr>
           <w:b/>
           <w:bCs/>
+          <w:sz w:val="24"/>
+          <w:szCs w:val="24"/>
         </w:rPr>
         <w:t>leghosszabb autó típus neve</w:t>
       </w:r>
       <w:r>
+        <w:rPr>
+          <w:sz w:val="24"/>
+          <w:szCs w:val="24"/>
+        </w:rPr>
         <w:t xml:space="preserve"> a KIA </w:t>
       </w:r>
       <w:r>
         <w:rPr>
           <w:i/>
           <w:iCs/>
-        </w:rPr>
-        <w:t>„EV6 North American Utility Vehicle of the Year Limited Edition”</w:t>
-      </w:r>
+          <w:sz w:val="24"/>
+          <w:szCs w:val="24"/>
+        </w:rPr>
+        <w:t xml:space="preserve">„EV6 </w:t>
+      </w:r>
+      <w:proofErr w:type="spellStart"/>
       <w:r>
         <w:rPr>
           <w:i/>
           <w:iCs/>
+          <w:sz w:val="24"/>
+          <w:szCs w:val="24"/>
+        </w:rPr>
+        <w:t>North</w:t>
+      </w:r>
+      <w:proofErr w:type="spellEnd"/>
+      <w:r>
+        <w:rPr>
+          <w:i/>
+          <w:iCs/>
+          <w:sz w:val="24"/>
+          <w:szCs w:val="24"/>
+        </w:rPr>
+        <w:t xml:space="preserve"> American </w:t>
+      </w:r>
+      <w:proofErr w:type="spellStart"/>
+      <w:r>
+        <w:rPr>
+          <w:i/>
+          <w:iCs/>
+          <w:sz w:val="24"/>
+          <w:szCs w:val="24"/>
+        </w:rPr>
+        <w:t>Utility</w:t>
+      </w:r>
+      <w:proofErr w:type="spellEnd"/>
+      <w:r>
+        <w:rPr>
+          <w:i/>
+          <w:iCs/>
+          <w:sz w:val="24"/>
+          <w:szCs w:val="24"/>
         </w:rPr>
         <w:t xml:space="preserve"> </w:t>
       </w:r>
-      <w:r>
-        <w:t xml:space="preserve">– Ami whitespace -ekkel együtt 62 karakter, így abban kell </w:t>
-      </w:r>
-      <w:r>
-        <w:rPr>
-          <w:b/>
-          <w:bCs/>
+      <w:proofErr w:type="spellStart"/>
+      <w:r>
+        <w:rPr>
+          <w:i/>
+          <w:iCs/>
+          <w:sz w:val="24"/>
+          <w:szCs w:val="24"/>
+        </w:rPr>
+        <w:t>Vehicle</w:t>
+      </w:r>
+      <w:proofErr w:type="spellEnd"/>
+      <w:r>
+        <w:rPr>
+          <w:i/>
+          <w:iCs/>
+          <w:sz w:val="24"/>
+          <w:szCs w:val="24"/>
+        </w:rPr>
+        <w:t xml:space="preserve"> of </w:t>
+      </w:r>
+      <w:proofErr w:type="spellStart"/>
+      <w:r>
+        <w:rPr>
+          <w:i/>
+          <w:iCs/>
+          <w:sz w:val="24"/>
+          <w:szCs w:val="24"/>
+        </w:rPr>
+        <w:t>the</w:t>
+      </w:r>
+      <w:proofErr w:type="spellEnd"/>
+      <w:r>
+        <w:rPr>
+          <w:i/>
+          <w:iCs/>
+          <w:sz w:val="24"/>
+          <w:szCs w:val="24"/>
+        </w:rPr>
+        <w:t xml:space="preserve"> Year Limited Edition” </w:t>
+      </w:r>
+      <w:r>
+        <w:rPr>
+          <w:sz w:val="24"/>
+          <w:szCs w:val="24"/>
+        </w:rPr>
+        <w:t xml:space="preserve">– Ami </w:t>
+      </w:r>
+      <w:proofErr w:type="spellStart"/>
+      <w:r>
+        <w:rPr>
+          <w:sz w:val="24"/>
+          <w:szCs w:val="24"/>
+        </w:rPr>
+        <w:t>whitespace</w:t>
+      </w:r>
+      <w:proofErr w:type="spellEnd"/>
+      <w:r>
+        <w:rPr>
+          <w:sz w:val="24"/>
+          <w:szCs w:val="24"/>
+        </w:rPr>
+        <w:t xml:space="preserve"> -</w:t>
+      </w:r>
+      <w:proofErr w:type="spellStart"/>
+      <w:r>
+        <w:rPr>
+          <w:sz w:val="24"/>
+          <w:szCs w:val="24"/>
+        </w:rPr>
+        <w:t>ekkel</w:t>
+      </w:r>
+      <w:proofErr w:type="spellEnd"/>
+      <w:r>
+        <w:rPr>
+          <w:sz w:val="24"/>
+          <w:szCs w:val="24"/>
+        </w:rPr>
+        <w:t xml:space="preserve"> együtt 62 karakter, így abban kell </w:t>
+      </w:r>
+      <w:r>
+        <w:rPr>
+          <w:b/>
+          <w:bCs/>
+          <w:sz w:val="24"/>
+          <w:szCs w:val="24"/>
         </w:rPr>
         <w:t>maximalizálni</w:t>
       </w:r>
       <w:r>
+        <w:rPr>
+          <w:sz w:val="24"/>
+          <w:szCs w:val="24"/>
+        </w:rPr>
         <w:t xml:space="preserve"> a </w:t>
       </w:r>
       <w:r>
         <w:rPr>
           <w:b/>
           <w:bCs/>
+          <w:sz w:val="24"/>
+          <w:szCs w:val="24"/>
         </w:rPr>
         <w:t>típus</w:t>
       </w:r>
       <w:r>
+        <w:rPr>
+          <w:sz w:val="24"/>
+          <w:szCs w:val="24"/>
+        </w:rPr>
         <w:t xml:space="preserve"> </w:t>
       </w:r>
       <w:r>
         <w:rPr>
           <w:b/>
           <w:bCs/>
+          <w:sz w:val="24"/>
+          <w:szCs w:val="24"/>
         </w:rPr>
         <w:t>hossz</w:t>
       </w:r>
@@ -2099,6 +2986,8 @@
         <w:rPr>
           <w:b/>
           <w:bCs/>
+          <w:sz w:val="24"/>
+          <w:szCs w:val="24"/>
         </w:rPr>
         <w:t>á</w:t>
       </w:r>
@@ -2106,10 +2995,16 @@
         <w:rPr>
           <w:b/>
           <w:bCs/>
+          <w:sz w:val="24"/>
+          <w:szCs w:val="24"/>
         </w:rPr>
         <w:t>t</w:t>
       </w:r>
       <w:r>
+        <w:rPr>
+          <w:sz w:val="24"/>
+          <w:szCs w:val="24"/>
+        </w:rPr>
         <w:t>!</w:t>
       </w:r>
     </w:p>
@@ -2120,46 +3015,93 @@
           <w:ilvl w:val="0"/>
           <w:numId w:val="4"/>
         </w:numPr>
+        <w:spacing w:after="120"/>
+        <w:ind w:hanging="357"/>
+        <w:contextualSpacing w:val="0"/>
         <w:rPr>
           <w:i/>
           <w:iCs/>
-        </w:rPr>
-      </w:pPr>
-      <w:r>
+          <w:sz w:val="24"/>
+          <w:szCs w:val="24"/>
+        </w:rPr>
+      </w:pPr>
+      <w:r>
+        <w:rPr>
+          <w:sz w:val="24"/>
+          <w:szCs w:val="24"/>
+        </w:rPr>
         <w:t xml:space="preserve">Rendszám nem lesz kulcs, mivel a rongálódás, és az informatikai háttérrendszer instabilitása miatt túlságosan változó lehet. Mindenesetre az aktuális </w:t>
       </w:r>
       <w:r>
         <w:rPr>
           <w:b/>
           <w:bCs/>
+          <w:sz w:val="24"/>
+          <w:szCs w:val="24"/>
         </w:rPr>
         <w:t>bérlés</w:t>
       </w:r>
       <w:r>
+        <w:rPr>
+          <w:sz w:val="24"/>
+          <w:szCs w:val="24"/>
+        </w:rPr>
         <w:t xml:space="preserve"> időszaka </w:t>
       </w:r>
       <w:r>
         <w:rPr>
           <w:b/>
           <w:bCs/>
+          <w:sz w:val="24"/>
+          <w:szCs w:val="24"/>
         </w:rPr>
         <w:t>alatti</w:t>
       </w:r>
       <w:r>
+        <w:rPr>
+          <w:sz w:val="24"/>
+          <w:szCs w:val="24"/>
+        </w:rPr>
         <w:t xml:space="preserve"> beazonosításhoz kellően rugalmas, hogy </w:t>
       </w:r>
       <w:r>
         <w:rPr>
           <w:b/>
           <w:bCs/>
+          <w:sz w:val="24"/>
+          <w:szCs w:val="24"/>
         </w:rPr>
         <w:t>FK-ként</w:t>
       </w:r>
       <w:r>
+        <w:rPr>
+          <w:sz w:val="24"/>
+          <w:szCs w:val="24"/>
+        </w:rPr>
         <w:t xml:space="preserve"> használjuk.</w:t>
       </w:r>
       <w:r>
-        <w:t xml:space="preserve"> A bérlés során ugyanis ezzen azonosítjuk az autót. </w:t>
+        <w:rPr>
+          <w:sz w:val="24"/>
+          <w:szCs w:val="24"/>
+        </w:rPr>
+        <w:t xml:space="preserve"> A bérlés során ugyanis </w:t>
+      </w:r>
+      <w:proofErr w:type="spellStart"/>
+      <w:r>
+        <w:rPr>
+          <w:sz w:val="24"/>
+          <w:szCs w:val="24"/>
+        </w:rPr>
+        <w:t>ezzen</w:t>
+      </w:r>
+      <w:proofErr w:type="spellEnd"/>
+      <w:r>
+        <w:rPr>
+          <w:sz w:val="24"/>
+          <w:szCs w:val="24"/>
+        </w:rPr>
+        <w:t xml:space="preserve"> azonosítjuk az autót. </w:t>
       </w:r>
       <w:r>
         <w:rPr>
@@ -2167,6 +3109,8 @@
           <w:bCs/>
           <w:i/>
           <w:iCs/>
+          <w:sz w:val="24"/>
+          <w:szCs w:val="24"/>
         </w:rPr>
         <w:t>(AACO-034) | (SSR-034)</w:t>
       </w:r>
@@ -3745,6 +4689,17 @@
       <w:color w:val="2F5496" w:themeColor="accent1" w:themeShade="BF"/>
     </w:rPr>
   </w:style>
+  <w:style w:type="character" w:styleId="Kiemels2">
+    <w:name w:val="Strong"/>
+    <w:basedOn w:val="Bekezdsalapbettpusa"/>
+    <w:uiPriority w:val="22"/>
+    <w:qFormat/>
+    <w:rsid w:val="00531BC8"/>
+    <w:rPr>
+      <w:b/>
+      <w:bCs/>
+    </w:rPr>
+  </w:style>
 </w:styles>
 </file>
 

</xml_diff>

<commit_message>
A táblák és ellenőrzési feltételek kódjának, továbbá diagram ábrázolás javítása
### HIBAJAVÍTÁSOK LISTÁJA ###
- Hozzáadtam a 'jogositvany_ervenyesseg' és 'jogositvany_lejarata' oszlopokhoz szükséges CHECK constraint-eket:
  - 'jogositvany_ervenyesseg' nem lehet korábbi a mai dátumnál + 1 év.
  - 'jogositvany_lejarata' nem lehet korábbi a mai dátumnál és az érvényesség kezdeténél.
- Hozzáadtam a 'szul_datum' oszlophoz szükséges CHECK constraint-et:
  - A születési dátum nem lehet későbbi a mai dátumnál.
  - A felhasználónak minimum 18 évesnek kell lennie a regisztrációhoz.
- Kiegészítettem a 'Berles' tábla ellenőrzési logikáját:
  - A bérlés vége nem lehet későbbi a mai dátumnál.
  - A 'berles_veg' csak akkor tölthető ki, ha a 'berles_kezd' is meg van adva.
- Javítottam a jelszó tárolási logikát, hogy csak számokat tartalmazzon és megfelelő hosszúságú legyen.
- Frissítettem az összes táblát a fentiek figyelembevételével.
</commit_message>
<xml_diff>
--- a/Adatbázis Szerkezeti felépítése/Kivitelezési tervek.docx
+++ b/Adatbázis Szerkezeti felépítése/Kivitelezési tervek.docx
@@ -45,7 +45,7 @@
           <w:color w:val="auto"/>
         </w:rPr>
       </w:pPr>
-      <w:bookmarkStart w:id="0" w:name="_Toc172647634"/>
+      <w:bookmarkStart w:id="0" w:name="_Toc172649984"/>
       <w:r>
         <w:rPr>
           <w:rFonts w:asciiTheme="minorHAnsi" w:hAnsiTheme="minorHAnsi" w:cstheme="minorHAnsi"/>
@@ -67,7 +67,7 @@
           <w:color w:val="auto"/>
         </w:rPr>
       </w:pPr>
-      <w:bookmarkStart w:id="1" w:name="_Toc172647635"/>
+      <w:bookmarkStart w:id="1" w:name="_Toc172649985"/>
       <w:r>
         <w:rPr>
           <w:rFonts w:asciiTheme="minorHAnsi" w:hAnsiTheme="minorHAnsi" w:cstheme="minorHAnsi"/>
@@ -86,7 +86,7 @@
           <w:color w:val="auto"/>
         </w:rPr>
       </w:pPr>
-      <w:bookmarkStart w:id="2" w:name="_Toc172647636"/>
+      <w:bookmarkStart w:id="2" w:name="_Toc172649986"/>
       <w:r>
         <w:rPr>
           <w:rFonts w:asciiTheme="minorHAnsi" w:hAnsiTheme="minorHAnsi" w:cstheme="minorHAnsi"/>
@@ -113,7 +113,7 @@
           <w:color w:val="auto"/>
         </w:rPr>
       </w:pPr>
-      <w:bookmarkStart w:id="3" w:name="_Toc172647637"/>
+      <w:bookmarkStart w:id="3" w:name="_Toc172649987"/>
       <w:r>
         <w:rPr>
           <w:rFonts w:asciiTheme="minorHAnsi" w:hAnsiTheme="minorHAnsi" w:cstheme="minorHAnsi"/>
@@ -152,7 +152,7 @@
           <w:color w:val="auto"/>
         </w:rPr>
       </w:pPr>
-      <w:bookmarkStart w:id="4" w:name="_Toc172647638"/>
+      <w:bookmarkStart w:id="4" w:name="_Toc172649988"/>
       <w:r>
         <w:rPr>
           <w:rFonts w:asciiTheme="minorHAnsi" w:hAnsiTheme="minorHAnsi" w:cstheme="minorHAnsi"/>
@@ -171,7 +171,7 @@
           <w:color w:val="auto"/>
         </w:rPr>
       </w:pPr>
-      <w:bookmarkStart w:id="5" w:name="_Toc172647639"/>
+      <w:bookmarkStart w:id="5" w:name="_Toc172649989"/>
       <w:r>
         <w:rPr>
           <w:rFonts w:asciiTheme="minorHAnsi" w:hAnsiTheme="minorHAnsi" w:cstheme="minorHAnsi"/>
@@ -191,7 +191,7 @@
           <w:color w:val="auto"/>
         </w:rPr>
       </w:pPr>
-      <w:bookmarkStart w:id="6" w:name="_Toc172647640"/>
+      <w:bookmarkStart w:id="6" w:name="_Toc172649990"/>
       <w:r>
         <w:rPr>
           <w:rFonts w:asciiTheme="minorHAnsi" w:hAnsiTheme="minorHAnsi" w:cstheme="minorHAnsi"/>
@@ -213,7 +213,7 @@
           <w:color w:val="auto"/>
         </w:rPr>
       </w:pPr>
-      <w:bookmarkStart w:id="7" w:name="_Toc172647641"/>
+      <w:bookmarkStart w:id="7" w:name="_Toc172649991"/>
       <w:r>
         <w:rPr>
           <w:rFonts w:asciiTheme="minorHAnsi" w:hAnsiTheme="minorHAnsi" w:cstheme="minorHAnsi"/>
@@ -242,7 +242,7 @@
           <w:color w:val="auto"/>
         </w:rPr>
       </w:pPr>
-      <w:bookmarkStart w:id="8" w:name="_Toc172647642"/>
+      <w:bookmarkStart w:id="8" w:name="_Toc172649992"/>
       <w:r>
         <w:rPr>
           <w:rFonts w:asciiTheme="minorHAnsi" w:hAnsiTheme="minorHAnsi" w:cstheme="minorHAnsi"/>
@@ -262,7 +262,7 @@
           <w:color w:val="auto"/>
         </w:rPr>
       </w:pPr>
-      <w:bookmarkStart w:id="9" w:name="_Toc172647643"/>
+      <w:bookmarkStart w:id="9" w:name="_Toc172649993"/>
       <w:r>
         <w:rPr>
           <w:rFonts w:asciiTheme="minorHAnsi" w:hAnsiTheme="minorHAnsi" w:cstheme="minorHAnsi"/>
@@ -282,7 +282,7 @@
           <w:color w:val="auto"/>
         </w:rPr>
       </w:pPr>
-      <w:bookmarkStart w:id="10" w:name="_Toc172647644"/>
+      <w:bookmarkStart w:id="10" w:name="_Toc172649994"/>
       <w:r>
         <w:rPr>
           <w:rFonts w:asciiTheme="minorHAnsi" w:hAnsiTheme="minorHAnsi" w:cstheme="minorHAnsi"/>
@@ -302,7 +302,7 @@
           <w:color w:val="auto"/>
         </w:rPr>
       </w:pPr>
-      <w:bookmarkStart w:id="11" w:name="_Toc172647645"/>
+      <w:bookmarkStart w:id="11" w:name="_Toc172649995"/>
       <w:r>
         <w:rPr>
           <w:rFonts w:asciiTheme="minorHAnsi" w:hAnsiTheme="minorHAnsi" w:cstheme="minorHAnsi"/>
@@ -321,7 +321,7 @@
           <w:rFonts w:asciiTheme="minorHAnsi" w:hAnsiTheme="minorHAnsi" w:cstheme="minorHAnsi"/>
         </w:rPr>
       </w:pPr>
-      <w:bookmarkStart w:id="12" w:name="_Toc172647646"/>
+      <w:bookmarkStart w:id="12" w:name="_Toc172649996"/>
       <w:r>
         <w:rPr>
           <w:rFonts w:asciiTheme="minorHAnsi" w:hAnsiTheme="minorHAnsi" w:cstheme="minorHAnsi"/>
@@ -340,7 +340,7 @@
           <w:rFonts w:asciiTheme="minorHAnsi" w:hAnsiTheme="minorHAnsi" w:cstheme="minorHAnsi"/>
         </w:rPr>
       </w:pPr>
-      <w:bookmarkStart w:id="13" w:name="_Toc172647647"/>
+      <w:bookmarkStart w:id="13" w:name="_Toc172649997"/>
       <w:r>
         <w:rPr>
           <w:rFonts w:asciiTheme="minorHAnsi" w:hAnsiTheme="minorHAnsi" w:cstheme="minorHAnsi"/>
@@ -362,7 +362,7 @@
           <w:color w:val="auto"/>
         </w:rPr>
       </w:pPr>
-      <w:bookmarkStart w:id="14" w:name="_Toc172647648"/>
+      <w:bookmarkStart w:id="14" w:name="_Toc172649998"/>
       <w:r>
         <w:rPr>
           <w:rFonts w:asciiTheme="minorHAnsi" w:hAnsiTheme="minorHAnsi" w:cstheme="minorHAnsi"/>
@@ -411,7 +411,7 @@
           <w:color w:val="auto"/>
         </w:rPr>
       </w:pPr>
-      <w:bookmarkStart w:id="15" w:name="_Toc172647649"/>
+      <w:bookmarkStart w:id="15" w:name="_Toc172649999"/>
       <w:r>
         <w:rPr>
           <w:rFonts w:asciiTheme="minorHAnsi" w:hAnsiTheme="minorHAnsi" w:cstheme="minorHAnsi"/>
@@ -440,7 +440,7 @@
           <w:color w:val="auto"/>
         </w:rPr>
       </w:pPr>
-      <w:bookmarkStart w:id="16" w:name="_Toc172647650"/>
+      <w:bookmarkStart w:id="16" w:name="_Toc172650000"/>
       <w:r>
         <w:rPr>
           <w:rFonts w:asciiTheme="minorHAnsi" w:hAnsiTheme="minorHAnsi" w:cstheme="minorHAnsi"/>
@@ -469,7 +469,7 @@
           <w:color w:val="auto"/>
         </w:rPr>
       </w:pPr>
-      <w:bookmarkStart w:id="17" w:name="_Toc172647651"/>
+      <w:bookmarkStart w:id="17" w:name="_Toc172650001"/>
       <w:r>
         <w:rPr>
           <w:rFonts w:asciiTheme="minorHAnsi" w:hAnsiTheme="minorHAnsi" w:cstheme="minorHAnsi"/>
@@ -498,7 +498,7 @@
           <w:color w:val="auto"/>
         </w:rPr>
       </w:pPr>
-      <w:bookmarkStart w:id="18" w:name="_Toc172647652"/>
+      <w:bookmarkStart w:id="18" w:name="_Toc172650002"/>
       <w:r>
         <w:rPr>
           <w:rFonts w:asciiTheme="minorHAnsi" w:hAnsiTheme="minorHAnsi" w:cstheme="minorHAnsi"/>
@@ -526,7 +526,7 @@
           <w:rFonts w:asciiTheme="minorHAnsi" w:hAnsiTheme="minorHAnsi" w:cstheme="minorHAnsi"/>
         </w:rPr>
       </w:pPr>
-      <w:bookmarkStart w:id="19" w:name="_Toc172647653"/>
+      <w:bookmarkStart w:id="19" w:name="_Toc172650003"/>
       <w:r>
         <w:rPr>
           <w:rFonts w:asciiTheme="minorHAnsi" w:hAnsiTheme="minorHAnsi" w:cstheme="minorHAnsi"/>
@@ -556,7 +556,7 @@
           <w:color w:val="auto"/>
         </w:rPr>
       </w:pPr>
-      <w:bookmarkStart w:id="20" w:name="_Toc172647654"/>
+      <w:bookmarkStart w:id="20" w:name="_Toc172650004"/>
       <w:r>
         <w:rPr>
           <w:rFonts w:asciiTheme="minorHAnsi" w:hAnsiTheme="minorHAnsi" w:cstheme="minorHAnsi"/>
@@ -587,7 +587,7 @@
           <w:color w:val="auto"/>
         </w:rPr>
       </w:pPr>
-      <w:bookmarkStart w:id="21" w:name="_Toc172647655"/>
+      <w:bookmarkStart w:id="21" w:name="_Toc172650005"/>
       <w:r>
         <w:rPr>
           <w:rFonts w:asciiTheme="minorHAnsi" w:hAnsiTheme="minorHAnsi" w:cstheme="minorHAnsi"/>
@@ -632,7 +632,7 @@
           <w:color w:val="auto"/>
         </w:rPr>
       </w:pPr>
-      <w:bookmarkStart w:id="22" w:name="_Toc172647656"/>
+      <w:bookmarkStart w:id="22" w:name="_Toc172650006"/>
       <w:r>
         <w:rPr>
           <w:rFonts w:asciiTheme="minorHAnsi" w:hAnsiTheme="minorHAnsi" w:cstheme="minorHAnsi"/>
@@ -677,7 +677,7 @@
           <w:color w:val="auto"/>
         </w:rPr>
       </w:pPr>
-      <w:bookmarkStart w:id="23" w:name="_Toc172647657"/>
+      <w:bookmarkStart w:id="23" w:name="_Toc172650007"/>
       <w:r>
         <w:rPr>
           <w:rFonts w:asciiTheme="minorHAnsi" w:hAnsiTheme="minorHAnsi" w:cstheme="minorHAnsi"/>
@@ -722,7 +722,7 @@
           <w:color w:val="auto"/>
         </w:rPr>
       </w:pPr>
-      <w:bookmarkStart w:id="24" w:name="_Toc172647658"/>
+      <w:bookmarkStart w:id="24" w:name="_Toc172650008"/>
       <w:r>
         <w:rPr>
           <w:rFonts w:asciiTheme="minorHAnsi" w:hAnsiTheme="minorHAnsi" w:cstheme="minorHAnsi"/>
@@ -767,7 +767,7 @@
           <w:color w:val="auto"/>
         </w:rPr>
       </w:pPr>
-      <w:bookmarkStart w:id="25" w:name="_Toc172647659"/>
+      <w:bookmarkStart w:id="25" w:name="_Toc172650009"/>
       <w:r>
         <w:rPr>
           <w:rFonts w:asciiTheme="minorHAnsi" w:hAnsiTheme="minorHAnsi" w:cstheme="minorHAnsi"/>
@@ -812,7 +812,7 @@
           <w:color w:val="auto"/>
         </w:rPr>
       </w:pPr>
-      <w:bookmarkStart w:id="26" w:name="_Toc172647660"/>
+      <w:bookmarkStart w:id="26" w:name="_Toc172650010"/>
       <w:r>
         <w:rPr>
           <w:rFonts w:asciiTheme="minorHAnsi" w:hAnsiTheme="minorHAnsi" w:cstheme="minorHAnsi"/>
@@ -857,7 +857,7 @@
           <w:color w:val="auto"/>
         </w:rPr>
       </w:pPr>
-      <w:bookmarkStart w:id="27" w:name="_Toc172647661"/>
+      <w:bookmarkStart w:id="27" w:name="_Toc172650011"/>
       <w:r>
         <w:rPr>
           <w:rFonts w:asciiTheme="minorHAnsi" w:hAnsiTheme="minorHAnsi" w:cstheme="minorHAnsi"/>
@@ -886,7 +886,7 @@
           <w:color w:val="auto"/>
         </w:rPr>
       </w:pPr>
-      <w:bookmarkStart w:id="28" w:name="_Toc172647662"/>
+      <w:bookmarkStart w:id="28" w:name="_Toc172650012"/>
       <w:r>
         <w:rPr>
           <w:rFonts w:asciiTheme="minorHAnsi" w:hAnsiTheme="minorHAnsi" w:cstheme="minorHAnsi"/>
@@ -915,7 +915,7 @@
           <w:color w:val="auto"/>
         </w:rPr>
       </w:pPr>
-      <w:bookmarkStart w:id="29" w:name="_Toc172647663"/>
+      <w:bookmarkStart w:id="29" w:name="_Toc172650013"/>
       <w:proofErr w:type="spellStart"/>
       <w:r>
         <w:rPr>
@@ -944,7 +944,7 @@
           <w:color w:val="auto"/>
         </w:rPr>
       </w:pPr>
-      <w:bookmarkStart w:id="30" w:name="_Toc172647664"/>
+      <w:bookmarkStart w:id="30" w:name="_Toc172650014"/>
       <w:proofErr w:type="spellStart"/>
       <w:r>
         <w:rPr>
@@ -973,7 +973,7 @@
           <w:color w:val="auto"/>
         </w:rPr>
       </w:pPr>
-      <w:bookmarkStart w:id="31" w:name="_Toc172647665"/>
+      <w:bookmarkStart w:id="31" w:name="_Toc172650015"/>
       <w:proofErr w:type="spellStart"/>
       <w:r>
         <w:rPr>
@@ -1003,7 +1003,7 @@
           <w:color w:val="auto"/>
         </w:rPr>
       </w:pPr>
-      <w:bookmarkStart w:id="32" w:name="_Toc172647666"/>
+      <w:bookmarkStart w:id="32" w:name="_Toc172650016"/>
       <w:r>
         <w:rPr>
           <w:rFonts w:asciiTheme="minorHAnsi" w:hAnsiTheme="minorHAnsi" w:cstheme="minorHAnsi"/>
@@ -1023,7 +1023,7 @@
           <w:color w:val="auto"/>
         </w:rPr>
       </w:pPr>
-      <w:bookmarkStart w:id="33" w:name="_Toc172647667"/>
+      <w:bookmarkStart w:id="33" w:name="_Toc172650017"/>
       <w:proofErr w:type="spellStart"/>
       <w:r>
         <w:rPr>
@@ -1052,7 +1052,7 @@
           <w:color w:val="auto"/>
         </w:rPr>
       </w:pPr>
-      <w:bookmarkStart w:id="34" w:name="_Toc172647668"/>
+      <w:bookmarkStart w:id="34" w:name="_Toc172650018"/>
       <w:r>
         <w:rPr>
           <w:rFonts w:asciiTheme="minorHAnsi" w:hAnsiTheme="minorHAnsi" w:cstheme="minorHAnsi"/>
@@ -1072,7 +1072,7 @@
           <w:color w:val="auto"/>
         </w:rPr>
       </w:pPr>
-      <w:bookmarkStart w:id="35" w:name="_Toc172647669"/>
+      <w:bookmarkStart w:id="35" w:name="_Toc172650019"/>
       <w:r>
         <w:rPr>
           <w:rFonts w:asciiTheme="minorHAnsi" w:hAnsiTheme="minorHAnsi" w:cstheme="minorHAnsi"/>
@@ -1092,7 +1092,7 @@
           <w:color w:val="auto"/>
         </w:rPr>
       </w:pPr>
-      <w:bookmarkStart w:id="36" w:name="_Toc172647670"/>
+      <w:bookmarkStart w:id="36" w:name="_Toc172650020"/>
       <w:proofErr w:type="spellStart"/>
       <w:r>
         <w:rPr>
@@ -1121,7 +1121,7 @@
           <w:color w:val="auto"/>
         </w:rPr>
       </w:pPr>
-      <w:bookmarkStart w:id="37" w:name="_Toc172647671"/>
+      <w:bookmarkStart w:id="37" w:name="_Toc172650021"/>
       <w:proofErr w:type="spellStart"/>
       <w:r>
         <w:rPr>
@@ -1150,7 +1150,7 @@
           <w:color w:val="auto"/>
         </w:rPr>
       </w:pPr>
-      <w:bookmarkStart w:id="38" w:name="_Toc172647672"/>
+      <w:bookmarkStart w:id="38" w:name="_Toc172650022"/>
       <w:r>
         <w:rPr>
           <w:rFonts w:asciiTheme="minorHAnsi" w:hAnsiTheme="minorHAnsi" w:cstheme="minorHAnsi"/>
@@ -1170,7 +1170,7 @@
           <w:color w:val="auto"/>
         </w:rPr>
       </w:pPr>
-      <w:bookmarkStart w:id="39" w:name="_Toc172647673"/>
+      <w:bookmarkStart w:id="39" w:name="_Toc172650023"/>
       <w:r>
         <w:rPr>
           <w:rFonts w:asciiTheme="minorHAnsi" w:hAnsiTheme="minorHAnsi" w:cstheme="minorHAnsi"/>
@@ -1190,7 +1190,7 @@
           <w:color w:val="auto"/>
         </w:rPr>
       </w:pPr>
-      <w:bookmarkStart w:id="40" w:name="_Toc172647674"/>
+      <w:bookmarkStart w:id="40" w:name="_Toc172650024"/>
       <w:r>
         <w:rPr>
           <w:rFonts w:asciiTheme="minorHAnsi" w:hAnsiTheme="minorHAnsi" w:cstheme="minorHAnsi"/>
@@ -1256,7 +1256,7 @@
           <w:color w:val="auto"/>
         </w:rPr>
       </w:pPr>
-      <w:bookmarkStart w:id="41" w:name="_Toc172647675"/>
+      <w:bookmarkStart w:id="41" w:name="_Toc172650025"/>
       <w:r>
         <w:rPr>
           <w:rFonts w:asciiTheme="minorHAnsi" w:hAnsiTheme="minorHAnsi" w:cstheme="minorHAnsi"/>
@@ -1427,7 +1427,7 @@
           <w:color w:val="auto"/>
         </w:rPr>
       </w:pPr>
-      <w:bookmarkStart w:id="42" w:name="_Toc172647676"/>
+      <w:bookmarkStart w:id="42" w:name="_Toc172650026"/>
       <w:r>
         <w:rPr>
           <w:rFonts w:ascii="Times New Roman" w:hAnsi="Times New Roman" w:cs="Times New Roman"/>
@@ -2026,7 +2026,7 @@
           <w:color w:val="auto"/>
         </w:rPr>
       </w:pPr>
-      <w:bookmarkStart w:id="43" w:name="_Toc172647677"/>
+      <w:bookmarkStart w:id="43" w:name="_Toc172650027"/>
       <w:r>
         <w:rPr>
           <w:rFonts w:ascii="Times New Roman" w:hAnsi="Times New Roman" w:cs="Times New Roman"/>
@@ -3552,7 +3552,43 @@
           <w:sz w:val="24"/>
           <w:szCs w:val="24"/>
         </w:rPr>
-        <w:t>Akkumulátor kapacitás, teljesítmény (kW)</w:t>
+        <w:t xml:space="preserve">teljesítmény </w:t>
+      </w:r>
+      <w:r>
+        <w:rPr>
+          <w:i/>
+          <w:iCs/>
+          <w:sz w:val="24"/>
+          <w:szCs w:val="24"/>
+        </w:rPr>
+        <w:t>(</w:t>
+      </w:r>
+      <w:r>
+        <w:rPr>
+          <w:i/>
+          <w:iCs/>
+          <w:sz w:val="24"/>
+          <w:szCs w:val="24"/>
+        </w:rPr>
+        <w:t>Akkumulátor kapacitás</w:t>
+      </w:r>
+      <w:r>
+        <w:rPr>
+          <w:i/>
+          <w:iCs/>
+          <w:sz w:val="24"/>
+          <w:szCs w:val="24"/>
+        </w:rPr>
+        <w:t xml:space="preserve"> - </w:t>
+      </w:r>
+      <w:r>
+        <w:rPr>
+          <w:i/>
+          <w:iCs/>
+          <w:sz w:val="24"/>
+          <w:szCs w:val="24"/>
+        </w:rPr>
+        <w:t>kW)</w:t>
       </w:r>
       <w:r>
         <w:rPr>
@@ -4033,14 +4069,7 @@
           <w:sz w:val="24"/>
           <w:szCs w:val="24"/>
         </w:rPr>
-        <w:t>Ö</w:t>
-      </w:r>
-      <w:r>
-        <w:rPr>
-          <w:sz w:val="24"/>
-          <w:szCs w:val="24"/>
-        </w:rPr>
-        <w:t xml:space="preserve">sszesen </w:t>
+        <w:t xml:space="preserve">Összesen </w:t>
       </w:r>
       <w:r>
         <w:rPr>
@@ -4791,16 +4820,6 @@
         <w:spacing w:before="120" w:after="120" w:line="276" w:lineRule="auto"/>
         <w:contextualSpacing w:val="0"/>
         <w:rPr>
-          <w:rFonts w:cstheme="minorHAnsi"/>
-          <w:b/>
-          <w:bCs/>
-          <w:sz w:val="24"/>
-          <w:szCs w:val="24"/>
-        </w:rPr>
-      </w:pPr>
-      <w:proofErr w:type="spellStart"/>
-      <w:r>
-        <w:rPr>
           <w:rFonts w:eastAsia="Times New Roman" w:cstheme="minorHAnsi"/>
           <w:b/>
           <w:bCs/>
@@ -4810,9 +4829,8 @@
           <w:lang w:eastAsia="hu-HU"/>
           <w14:ligatures w14:val="none"/>
         </w:rPr>
-        <w:t>berles_azon</w:t>
-      </w:r>
-      <w:proofErr w:type="spellEnd"/>
+      </w:pPr>
+      <w:proofErr w:type="spellStart"/>
       <w:r>
         <w:rPr>
           <w:rFonts w:eastAsia="Times New Roman" w:cstheme="minorHAnsi"/>
@@ -4824,8 +4842,9 @@
           <w:lang w:eastAsia="hu-HU"/>
           <w14:ligatures w14:val="none"/>
         </w:rPr>
-        <w:t>:</w:t>
-      </w:r>
+        <w:t>berles_azon</w:t>
+      </w:r>
+      <w:proofErr w:type="spellEnd"/>
       <w:r>
         <w:rPr>
           <w:rFonts w:eastAsia="Times New Roman" w:cstheme="minorHAnsi"/>
@@ -4837,6 +4856,19 @@
           <w:lang w:eastAsia="hu-HU"/>
           <w14:ligatures w14:val="none"/>
         </w:rPr>
+        <w:t>:</w:t>
+      </w:r>
+      <w:r>
+        <w:rPr>
+          <w:rFonts w:eastAsia="Times New Roman" w:cstheme="minorHAnsi"/>
+          <w:b/>
+          <w:bCs/>
+          <w:kern w:val="0"/>
+          <w:sz w:val="24"/>
+          <w:szCs w:val="24"/>
+          <w:lang w:eastAsia="hu-HU"/>
+          <w14:ligatures w14:val="none"/>
+        </w:rPr>
         <w:br/>
       </w:r>
       <w:r>
@@ -4849,6 +4881,19 @@
           <w14:ligatures w14:val="none"/>
         </w:rPr>
         <w:t>Elsődleges kulcs - [AI][PK]</w:t>
+      </w:r>
+      <w:r>
+        <w:rPr>
+          <w:rFonts w:eastAsia="Times New Roman" w:cstheme="minorHAnsi"/>
+          <w:b/>
+          <w:bCs/>
+          <w:kern w:val="0"/>
+          <w:sz w:val="24"/>
+          <w:szCs w:val="24"/>
+          <w:lang w:eastAsia="hu-HU"/>
+          <w14:ligatures w14:val="none"/>
+        </w:rPr>
+        <w:t xml:space="preserve"> </w:t>
       </w:r>
     </w:p>
     <w:p>
@@ -4883,7 +4928,7 @@
           <w:lang w:eastAsia="hu-HU"/>
           <w14:ligatures w14:val="none"/>
         </w:rPr>
-        <w:t>Kat_FK</w:t>
+        <w:t>berles_kezd</w:t>
       </w:r>
       <w:proofErr w:type="spellEnd"/>
       <w:r>
@@ -4921,31 +4966,7 @@
           <w:lang w:eastAsia="hu-HU"/>
           <w14:ligatures w14:val="none"/>
         </w:rPr>
-        <w:t>Külső kulcs a "Kategóriák" tábla "</w:t>
-      </w:r>
-      <w:proofErr w:type="spellStart"/>
-      <w:r>
-        <w:rPr>
-          <w:rFonts w:eastAsia="Times New Roman" w:cstheme="minorHAnsi"/>
-          <w:kern w:val="0"/>
-          <w:sz w:val="24"/>
-          <w:szCs w:val="24"/>
-          <w:lang w:eastAsia="hu-HU"/>
-          <w14:ligatures w14:val="none"/>
-        </w:rPr>
-        <w:t>Kat_id</w:t>
-      </w:r>
-      <w:proofErr w:type="spellEnd"/>
-      <w:r>
-        <w:rPr>
-          <w:rFonts w:eastAsia="Times New Roman" w:cstheme="minorHAnsi"/>
-          <w:kern w:val="0"/>
-          <w:sz w:val="24"/>
-          <w:szCs w:val="24"/>
-          <w:lang w:eastAsia="hu-HU"/>
-          <w14:ligatures w14:val="none"/>
-        </w:rPr>
-        <w:t>" oszlopára.</w:t>
+        <w:t>A bérlés kezdő időpontja.</w:t>
       </w:r>
     </w:p>
     <w:p>
@@ -4958,6 +4979,16 @@
         <w:spacing w:before="120" w:after="120" w:line="276" w:lineRule="auto"/>
         <w:contextualSpacing w:val="0"/>
         <w:rPr>
+          <w:rFonts w:cstheme="minorHAnsi"/>
+          <w:b/>
+          <w:bCs/>
+          <w:sz w:val="24"/>
+          <w:szCs w:val="24"/>
+        </w:rPr>
+      </w:pPr>
+      <w:proofErr w:type="spellStart"/>
+      <w:r>
+        <w:rPr>
           <w:rFonts w:eastAsia="Times New Roman" w:cstheme="minorHAnsi"/>
           <w:b/>
           <w:bCs/>
@@ -4967,8 +4998,9 @@
           <w:lang w:eastAsia="hu-HU"/>
           <w14:ligatures w14:val="none"/>
         </w:rPr>
-      </w:pPr>
-      <w:proofErr w:type="spellStart"/>
+        <w:t>berles_veg</w:t>
+      </w:r>
+      <w:proofErr w:type="spellEnd"/>
       <w:r>
         <w:rPr>
           <w:rFonts w:eastAsia="Times New Roman" w:cstheme="minorHAnsi"/>
@@ -4980,9 +5012,8 @@
           <w:lang w:eastAsia="hu-HU"/>
           <w14:ligatures w14:val="none"/>
         </w:rPr>
-        <w:t>felh_nev_FK</w:t>
-      </w:r>
-      <w:proofErr w:type="spellEnd"/>
+        <w:t>:</w:t>
+      </w:r>
       <w:r>
         <w:rPr>
           <w:rFonts w:eastAsia="Times New Roman" w:cstheme="minorHAnsi"/>
@@ -4994,55 +5025,18 @@
           <w:lang w:eastAsia="hu-HU"/>
           <w14:ligatures w14:val="none"/>
         </w:rPr>
-        <w:t>:</w:t>
+        <w:br/>
       </w:r>
       <w:r>
         <w:rPr>
           <w:rFonts w:eastAsia="Times New Roman" w:cstheme="minorHAnsi"/>
-          <w:b/>
-          <w:bCs/>
           <w:kern w:val="0"/>
           <w:sz w:val="24"/>
           <w:szCs w:val="24"/>
           <w:lang w:eastAsia="hu-HU"/>
           <w14:ligatures w14:val="none"/>
         </w:rPr>
-        <w:br/>
-      </w:r>
-      <w:r>
-        <w:rPr>
-          <w:rFonts w:eastAsia="Times New Roman" w:cstheme="minorHAnsi"/>
-          <w:kern w:val="0"/>
-          <w:sz w:val="24"/>
-          <w:szCs w:val="24"/>
-          <w:lang w:eastAsia="hu-HU"/>
-          <w14:ligatures w14:val="none"/>
-        </w:rPr>
-        <w:t>Külső kulcs a "Felhasználók" tábla "</w:t>
-      </w:r>
-      <w:proofErr w:type="spellStart"/>
-      <w:r>
-        <w:rPr>
-          <w:rFonts w:eastAsia="Times New Roman" w:cstheme="minorHAnsi"/>
-          <w:kern w:val="0"/>
-          <w:sz w:val="24"/>
-          <w:szCs w:val="24"/>
-          <w:lang w:eastAsia="hu-HU"/>
-          <w14:ligatures w14:val="none"/>
-        </w:rPr>
-        <w:t>felh_id</w:t>
-      </w:r>
-      <w:proofErr w:type="spellEnd"/>
-      <w:r>
-        <w:rPr>
-          <w:rFonts w:eastAsia="Times New Roman" w:cstheme="minorHAnsi"/>
-          <w:kern w:val="0"/>
-          <w:sz w:val="24"/>
-          <w:szCs w:val="24"/>
-          <w:lang w:eastAsia="hu-HU"/>
-          <w14:ligatures w14:val="none"/>
-        </w:rPr>
-        <w:t>" oszlopára.</w:t>
+        <w:t>A bérlés végének záró időpontja.</w:t>
       </w:r>
     </w:p>
     <w:p>
@@ -5077,7 +5071,7 @@
           <w:lang w:eastAsia="hu-HU"/>
           <w14:ligatures w14:val="none"/>
         </w:rPr>
-        <w:t>berles_kezd</w:t>
+        <w:t>Kat_FK</w:t>
       </w:r>
       <w:proofErr w:type="spellEnd"/>
       <w:r>
@@ -5115,8 +5109,9 @@
           <w:lang w:eastAsia="hu-HU"/>
           <w14:ligatures w14:val="none"/>
         </w:rPr>
-        <w:t xml:space="preserve">A bérlés kezdő </w:t>
-      </w:r>
+        <w:t>Külső kulcs a "Kategóriák" tábla "</w:t>
+      </w:r>
+      <w:proofErr w:type="spellStart"/>
       <w:r>
         <w:rPr>
           <w:rFonts w:eastAsia="Times New Roman" w:cstheme="minorHAnsi"/>
@@ -5126,8 +5121,9 @@
           <w:lang w:eastAsia="hu-HU"/>
           <w14:ligatures w14:val="none"/>
         </w:rPr>
-        <w:t>időpontja</w:t>
-      </w:r>
+        <w:t>Kat_id</w:t>
+      </w:r>
+      <w:proofErr w:type="spellEnd"/>
       <w:r>
         <w:rPr>
           <w:rFonts w:eastAsia="Times New Roman" w:cstheme="minorHAnsi"/>
@@ -5137,7 +5133,7 @@
           <w:lang w:eastAsia="hu-HU"/>
           <w14:ligatures w14:val="none"/>
         </w:rPr>
-        <w:t>.</w:t>
+        <w:t>" oszlopára.</w:t>
       </w:r>
     </w:p>
     <w:p>
@@ -5172,7 +5168,7 @@
           <w:lang w:eastAsia="hu-HU"/>
           <w14:ligatures w14:val="none"/>
         </w:rPr>
-        <w:t>berles_veg</w:t>
+        <w:t>felh_nev_FK</w:t>
       </w:r>
       <w:proofErr w:type="spellEnd"/>
       <w:r>
@@ -5210,8 +5206,9 @@
           <w:lang w:eastAsia="hu-HU"/>
           <w14:ligatures w14:val="none"/>
         </w:rPr>
-        <w:t xml:space="preserve">A bérlés végének </w:t>
-      </w:r>
+        <w:t>Külső kulcs a "Felhasználók" tábla "</w:t>
+      </w:r>
+      <w:proofErr w:type="spellStart"/>
       <w:r>
         <w:rPr>
           <w:rFonts w:eastAsia="Times New Roman" w:cstheme="minorHAnsi"/>
@@ -5221,8 +5218,9 @@
           <w:lang w:eastAsia="hu-HU"/>
           <w14:ligatures w14:val="none"/>
         </w:rPr>
-        <w:t>záró időpontja</w:t>
-      </w:r>
+        <w:t>felh_id</w:t>
+      </w:r>
+      <w:proofErr w:type="spellEnd"/>
       <w:r>
         <w:rPr>
           <w:rFonts w:eastAsia="Times New Roman" w:cstheme="minorHAnsi"/>
@@ -5232,7 +5230,7 @@
           <w:lang w:eastAsia="hu-HU"/>
           <w14:ligatures w14:val="none"/>
         </w:rPr>
-        <w:t>.</w:t>
+        <w:t>" oszlopára.</w:t>
       </w:r>
     </w:p>
     <w:p>
@@ -5607,7 +5605,7 @@
           <w:sz w:val="24"/>
           <w:szCs w:val="24"/>
         </w:rPr>
-        <w:t>jogosítvány_száma_FK</w:t>
+        <w:t>elofiz_kat</w:t>
       </w:r>
       <w:proofErr w:type="spellEnd"/>
       <w:r>
@@ -5636,7 +5634,75 @@
           <w:sz w:val="24"/>
           <w:szCs w:val="24"/>
         </w:rPr>
-        <w:t>Külső kulcs a "Személy" tábla "</w:t>
+        <w:t>Előfizetői kategória, számokkal jelölve:</w:t>
+      </w:r>
+    </w:p>
+    <w:p>
+      <w:pPr>
+        <w:pStyle w:val="Listaszerbekezds"/>
+        <w:numPr>
+          <w:ilvl w:val="0"/>
+          <w:numId w:val="26"/>
+        </w:numPr>
+        <w:spacing w:before="120" w:after="120" w:line="276" w:lineRule="auto"/>
+        <w:contextualSpacing w:val="0"/>
+        <w:rPr>
+          <w:rFonts w:cstheme="minorHAnsi"/>
+          <w:sz w:val="24"/>
+          <w:szCs w:val="24"/>
+        </w:rPr>
+      </w:pPr>
+      <w:r>
+        <w:rPr>
+          <w:rFonts w:cstheme="minorHAnsi"/>
+          <w:b/>
+          <w:bCs/>
+          <w:sz w:val="24"/>
+          <w:szCs w:val="24"/>
+        </w:rPr>
+        <w:t>0</w:t>
+      </w:r>
+      <w:r>
+        <w:rPr>
+          <w:rFonts w:cstheme="minorHAnsi"/>
+          <w:sz w:val="24"/>
+          <w:szCs w:val="24"/>
+        </w:rPr>
+        <w:t xml:space="preserve"> – Alkalmi felhasználó, előfizetés nélkül.</w:t>
+      </w:r>
+    </w:p>
+    <w:p>
+      <w:pPr>
+        <w:pStyle w:val="Listaszerbekezds"/>
+        <w:numPr>
+          <w:ilvl w:val="0"/>
+          <w:numId w:val="26"/>
+        </w:numPr>
+        <w:spacing w:before="120" w:after="120" w:line="276" w:lineRule="auto"/>
+        <w:contextualSpacing w:val="0"/>
+        <w:rPr>
+          <w:rFonts w:cstheme="minorHAnsi"/>
+          <w:sz w:val="24"/>
+          <w:szCs w:val="24"/>
+        </w:rPr>
+      </w:pPr>
+      <w:r>
+        <w:rPr>
+          <w:rFonts w:cstheme="minorHAnsi"/>
+          <w:b/>
+          <w:bCs/>
+          <w:sz w:val="24"/>
+          <w:szCs w:val="24"/>
+        </w:rPr>
+        <w:t>1</w:t>
+      </w:r>
+      <w:r>
+        <w:rPr>
+          <w:rFonts w:cstheme="minorHAnsi"/>
+          <w:sz w:val="24"/>
+          <w:szCs w:val="24"/>
+        </w:rPr>
+        <w:t xml:space="preserve"> – ’</w:t>
       </w:r>
       <w:proofErr w:type="spellStart"/>
       <w:r>
@@ -5645,7 +5711,7 @@
           <w:sz w:val="24"/>
           <w:szCs w:val="24"/>
         </w:rPr>
-        <w:t>jogosítvány_száma</w:t>
+        <w:t>Power</w:t>
       </w:r>
       <w:proofErr w:type="spellEnd"/>
       <w:r>
@@ -5654,7 +5720,111 @@
           <w:sz w:val="24"/>
           <w:szCs w:val="24"/>
         </w:rPr>
-        <w:t>" oszlopára.</w:t>
+        <w:t>’ előfizetéssel.</w:t>
+      </w:r>
+    </w:p>
+    <w:p>
+      <w:pPr>
+        <w:pStyle w:val="Listaszerbekezds"/>
+        <w:numPr>
+          <w:ilvl w:val="0"/>
+          <w:numId w:val="26"/>
+        </w:numPr>
+        <w:spacing w:before="120" w:after="120" w:line="276" w:lineRule="auto"/>
+        <w:contextualSpacing w:val="0"/>
+        <w:rPr>
+          <w:rFonts w:cstheme="minorHAnsi"/>
+          <w:sz w:val="24"/>
+          <w:szCs w:val="24"/>
+        </w:rPr>
+      </w:pPr>
+      <w:r>
+        <w:rPr>
+          <w:rFonts w:cstheme="minorHAnsi"/>
+          <w:b/>
+          <w:bCs/>
+          <w:sz w:val="24"/>
+          <w:szCs w:val="24"/>
+        </w:rPr>
+        <w:t>2</w:t>
+      </w:r>
+      <w:r>
+        <w:rPr>
+          <w:rFonts w:cstheme="minorHAnsi"/>
+          <w:sz w:val="24"/>
+          <w:szCs w:val="24"/>
+        </w:rPr>
+        <w:t xml:space="preserve"> – ’</w:t>
+      </w:r>
+      <w:proofErr w:type="spellStart"/>
+      <w:r>
+        <w:rPr>
+          <w:rFonts w:cstheme="minorHAnsi"/>
+          <w:sz w:val="24"/>
+          <w:szCs w:val="24"/>
+        </w:rPr>
+        <w:t>Power</w:t>
+      </w:r>
+      <w:proofErr w:type="spellEnd"/>
+      <w:r>
+        <w:rPr>
+          <w:rFonts w:cstheme="minorHAnsi"/>
+          <w:sz w:val="24"/>
+          <w:szCs w:val="24"/>
+        </w:rPr>
+        <w:t xml:space="preserve"> extra’ előfizetéssel.</w:t>
+      </w:r>
+    </w:p>
+    <w:p>
+      <w:pPr>
+        <w:pStyle w:val="Listaszerbekezds"/>
+        <w:numPr>
+          <w:ilvl w:val="0"/>
+          <w:numId w:val="26"/>
+        </w:numPr>
+        <w:spacing w:before="120" w:after="120" w:line="276" w:lineRule="auto"/>
+        <w:contextualSpacing w:val="0"/>
+        <w:rPr>
+          <w:rFonts w:cstheme="minorHAnsi"/>
+          <w:sz w:val="24"/>
+          <w:szCs w:val="24"/>
+        </w:rPr>
+      </w:pPr>
+      <w:r>
+        <w:rPr>
+          <w:rFonts w:cstheme="minorHAnsi"/>
+          <w:b/>
+          <w:bCs/>
+          <w:sz w:val="24"/>
+          <w:szCs w:val="24"/>
+        </w:rPr>
+        <w:t>3</w:t>
+      </w:r>
+      <w:r>
+        <w:rPr>
+          <w:rFonts w:cstheme="minorHAnsi"/>
+          <w:sz w:val="24"/>
+          <w:szCs w:val="24"/>
+        </w:rPr>
+        <w:t xml:space="preserve"> – ’</w:t>
+      </w:r>
+      <w:proofErr w:type="spellStart"/>
+      <w:r>
+        <w:rPr>
+          <w:rFonts w:cstheme="minorHAnsi"/>
+          <w:sz w:val="24"/>
+          <w:szCs w:val="24"/>
+        </w:rPr>
+        <w:t>Power</w:t>
+      </w:r>
+      <w:proofErr w:type="spellEnd"/>
+      <w:r>
+        <w:rPr>
+          <w:rFonts w:cstheme="minorHAnsi"/>
+          <w:sz w:val="24"/>
+          <w:szCs w:val="24"/>
+        </w:rPr>
+        <w:t xml:space="preserve"> prémium’ előfizetéssel.</w:t>
       </w:r>
     </w:p>
     <w:p>
@@ -5683,7 +5853,7 @@
           <w:sz w:val="24"/>
           <w:szCs w:val="24"/>
         </w:rPr>
-        <w:t>elofiz_kat</w:t>
+        <w:t>jelszo_masodik_utolso_szamjegye</w:t>
       </w:r>
       <w:proofErr w:type="spellEnd"/>
       <w:r>
@@ -5712,199 +5882,11 @@
           <w:sz w:val="24"/>
           <w:szCs w:val="24"/>
         </w:rPr>
-        <w:t>Előfizetői kategória, számokkal jelölve:</w:t>
-      </w:r>
+        <w:t>Fixen 2 karakter kerül letárolásra.</w:t>
+      </w:r>
+      <w:bookmarkStart w:id="45" w:name="_Hlk172631236"/>
     </w:p>
-    <w:p>
-      <w:pPr>
-        <w:pStyle w:val="Listaszerbekezds"/>
-        <w:numPr>
-          <w:ilvl w:val="0"/>
-          <w:numId w:val="26"/>
-        </w:numPr>
-        <w:spacing w:before="120" w:after="120" w:line="276" w:lineRule="auto"/>
-        <w:contextualSpacing w:val="0"/>
-        <w:rPr>
-          <w:rFonts w:cstheme="minorHAnsi"/>
-          <w:sz w:val="24"/>
-          <w:szCs w:val="24"/>
-        </w:rPr>
-      </w:pPr>
-      <w:r>
-        <w:rPr>
-          <w:rFonts w:cstheme="minorHAnsi"/>
-          <w:b/>
-          <w:bCs/>
-          <w:sz w:val="24"/>
-          <w:szCs w:val="24"/>
-        </w:rPr>
-        <w:t>0</w:t>
-      </w:r>
-      <w:r>
-        <w:rPr>
-          <w:rFonts w:cstheme="minorHAnsi"/>
-          <w:sz w:val="24"/>
-          <w:szCs w:val="24"/>
-        </w:rPr>
-        <w:t xml:space="preserve"> – Alkalmi felhasználó, előfizetés nélkül.</w:t>
-      </w:r>
-    </w:p>
-    <w:p>
-      <w:pPr>
-        <w:pStyle w:val="Listaszerbekezds"/>
-        <w:numPr>
-          <w:ilvl w:val="0"/>
-          <w:numId w:val="26"/>
-        </w:numPr>
-        <w:spacing w:before="120" w:after="120" w:line="276" w:lineRule="auto"/>
-        <w:contextualSpacing w:val="0"/>
-        <w:rPr>
-          <w:rFonts w:cstheme="minorHAnsi"/>
-          <w:sz w:val="24"/>
-          <w:szCs w:val="24"/>
-        </w:rPr>
-      </w:pPr>
-      <w:r>
-        <w:rPr>
-          <w:rFonts w:cstheme="minorHAnsi"/>
-          <w:b/>
-          <w:bCs/>
-          <w:sz w:val="24"/>
-          <w:szCs w:val="24"/>
-        </w:rPr>
-        <w:t>1</w:t>
-      </w:r>
-      <w:r>
-        <w:rPr>
-          <w:rFonts w:cstheme="minorHAnsi"/>
-          <w:sz w:val="24"/>
-          <w:szCs w:val="24"/>
-        </w:rPr>
-        <w:t xml:space="preserve"> – ’</w:t>
-      </w:r>
-      <w:proofErr w:type="spellStart"/>
-      <w:r>
-        <w:rPr>
-          <w:rFonts w:cstheme="minorHAnsi"/>
-          <w:sz w:val="24"/>
-          <w:szCs w:val="24"/>
-        </w:rPr>
-        <w:t>Power</w:t>
-      </w:r>
-      <w:proofErr w:type="spellEnd"/>
-      <w:r>
-        <w:rPr>
-          <w:rFonts w:cstheme="minorHAnsi"/>
-          <w:sz w:val="24"/>
-          <w:szCs w:val="24"/>
-        </w:rPr>
-        <w:t>’ előfizetéssel.</w:t>
-      </w:r>
-    </w:p>
-    <w:p>
-      <w:pPr>
-        <w:pStyle w:val="Listaszerbekezds"/>
-        <w:numPr>
-          <w:ilvl w:val="0"/>
-          <w:numId w:val="26"/>
-        </w:numPr>
-        <w:spacing w:before="120" w:after="120" w:line="276" w:lineRule="auto"/>
-        <w:contextualSpacing w:val="0"/>
-        <w:rPr>
-          <w:rFonts w:cstheme="minorHAnsi"/>
-          <w:sz w:val="24"/>
-          <w:szCs w:val="24"/>
-        </w:rPr>
-      </w:pPr>
-      <w:r>
-        <w:rPr>
-          <w:rFonts w:cstheme="minorHAnsi"/>
-          <w:b/>
-          <w:bCs/>
-          <w:sz w:val="24"/>
-          <w:szCs w:val="24"/>
-        </w:rPr>
-        <w:t>2</w:t>
-      </w:r>
-      <w:r>
-        <w:rPr>
-          <w:rFonts w:cstheme="minorHAnsi"/>
-          <w:sz w:val="24"/>
-          <w:szCs w:val="24"/>
-        </w:rPr>
-        <w:t xml:space="preserve"> – ’</w:t>
-      </w:r>
-      <w:proofErr w:type="spellStart"/>
-      <w:r>
-        <w:rPr>
-          <w:rFonts w:cstheme="minorHAnsi"/>
-          <w:sz w:val="24"/>
-          <w:szCs w:val="24"/>
-        </w:rPr>
-        <w:t>Power</w:t>
-      </w:r>
-      <w:proofErr w:type="spellEnd"/>
-      <w:r>
-        <w:rPr>
-          <w:rFonts w:cstheme="minorHAnsi"/>
-          <w:sz w:val="24"/>
-          <w:szCs w:val="24"/>
-        </w:rPr>
-        <w:t xml:space="preserve"> extra’ előfizetéssel.</w:t>
-      </w:r>
-    </w:p>
-    <w:p>
-      <w:pPr>
-        <w:pStyle w:val="Listaszerbekezds"/>
-        <w:numPr>
-          <w:ilvl w:val="0"/>
-          <w:numId w:val="26"/>
-        </w:numPr>
-        <w:spacing w:before="120" w:after="120" w:line="276" w:lineRule="auto"/>
-        <w:contextualSpacing w:val="0"/>
-        <w:rPr>
-          <w:rFonts w:cstheme="minorHAnsi"/>
-          <w:sz w:val="24"/>
-          <w:szCs w:val="24"/>
-        </w:rPr>
-      </w:pPr>
-      <w:r>
-        <w:rPr>
-          <w:rFonts w:cstheme="minorHAnsi"/>
-          <w:b/>
-          <w:bCs/>
-          <w:sz w:val="24"/>
-          <w:szCs w:val="24"/>
-        </w:rPr>
-        <w:t>3</w:t>
-      </w:r>
-      <w:r>
-        <w:rPr>
-          <w:rFonts w:cstheme="minorHAnsi"/>
-          <w:sz w:val="24"/>
-          <w:szCs w:val="24"/>
-        </w:rPr>
-        <w:t xml:space="preserve"> – ’</w:t>
-      </w:r>
-      <w:proofErr w:type="spellStart"/>
-      <w:r>
-        <w:rPr>
-          <w:rFonts w:cstheme="minorHAnsi"/>
-          <w:sz w:val="24"/>
-          <w:szCs w:val="24"/>
-        </w:rPr>
-        <w:t>Power</w:t>
-      </w:r>
-      <w:proofErr w:type="spellEnd"/>
-      <w:r>
-        <w:rPr>
-          <w:rFonts w:cstheme="minorHAnsi"/>
-          <w:sz w:val="24"/>
-          <w:szCs w:val="24"/>
-        </w:rPr>
-        <w:t xml:space="preserve"> prémium’ előfizetéssel.</w:t>
-      </w:r>
-    </w:p>
+    <w:bookmarkEnd w:id="45"/>
     <w:p>
       <w:pPr>
         <w:pStyle w:val="Listaszerbekezds"/>
@@ -5931,7 +5913,7 @@
           <w:sz w:val="24"/>
           <w:szCs w:val="24"/>
         </w:rPr>
-        <w:t>jelszo_masodik_utolso_szamjegye</w:t>
+        <w:t>jogosítvány_száma_FK</w:t>
       </w:r>
       <w:proofErr w:type="spellEnd"/>
       <w:r>
@@ -5960,21 +5942,27 @@
           <w:sz w:val="24"/>
           <w:szCs w:val="24"/>
         </w:rPr>
-        <w:t>Fixen 2 karakter kerül letárolásra.</w:t>
+        <w:t>Külső kulcs a "Személy" tábla "</w:t>
+      </w:r>
+      <w:proofErr w:type="spellStart"/>
+      <w:r>
+        <w:rPr>
+          <w:rFonts w:cstheme="minorHAnsi"/>
+          <w:sz w:val="24"/>
+          <w:szCs w:val="24"/>
+        </w:rPr>
+        <w:t>jogosítvány_száma</w:t>
+      </w:r>
+      <w:proofErr w:type="spellEnd"/>
+      <w:r>
+        <w:rPr>
+          <w:rFonts w:cstheme="minorHAnsi"/>
+          <w:sz w:val="24"/>
+          <w:szCs w:val="24"/>
+        </w:rPr>
+        <w:t>" oszlopára.</w:t>
       </w:r>
     </w:p>
-    <w:p>
-      <w:pPr>
-        <w:spacing w:before="120" w:after="120" w:line="276" w:lineRule="auto"/>
-        <w:rPr>
-          <w:rFonts w:cstheme="minorHAnsi"/>
-          <w:sz w:val="24"/>
-          <w:szCs w:val="24"/>
-        </w:rPr>
-      </w:pPr>
-      <w:bookmarkStart w:id="45" w:name="_Hlk172631236"/>
-    </w:p>
-    <w:bookmarkEnd w:id="45"/>
     <w:p>
       <w:pPr>
         <w:rPr>
@@ -6897,15 +6885,7 @@
           <w:sz w:val="24"/>
           <w:szCs w:val="24"/>
         </w:rPr>
-        <w:t xml:space="preserve"> </w:t>
-      </w:r>
-      <w:r>
-        <w:rPr>
-          <w:rFonts w:cstheme="minorHAnsi"/>
-          <w:sz w:val="24"/>
-          <w:szCs w:val="24"/>
-        </w:rPr>
-        <w:t>Azért VARCHAR(15) mivel á</w:t>
+        <w:t xml:space="preserve"> Azért VARCHAR(15) mivel á</w:t>
       </w:r>
       <w:r>
         <w:rPr>
@@ -7494,7 +7474,7 @@
           <w:r>
             <w:fldChar w:fldCharType="separate"/>
           </w:r>
-          <w:hyperlink w:anchor="_Toc172647634" w:history="1">
+          <w:hyperlink w:anchor="_Toc172649984" w:history="1">
             <w:r>
               <w:rPr>
                 <w:rStyle w:val="Hiperhivatkozs"/>
@@ -7524,7 +7504,7 @@
                 <w:noProof/>
                 <w:webHidden/>
               </w:rPr>
-              <w:instrText xml:space="preserve"> PAGEREF _Toc172647634 \h </w:instrText>
+              <w:instrText xml:space="preserve"> PAGEREF _Toc172649984 \h </w:instrText>
             </w:r>
             <w:r>
               <w:rPr>
@@ -7567,7 +7547,7 @@
               <w:lang w:eastAsia="hu-HU"/>
             </w:rPr>
           </w:pPr>
-          <w:hyperlink w:anchor="_Toc172647635" w:history="1">
+          <w:hyperlink w:anchor="_Toc172649985" w:history="1">
             <w:r>
               <w:rPr>
                 <w:rStyle w:val="Hiperhivatkozs"/>
@@ -7595,7 +7575,7 @@
                 <w:noProof/>
                 <w:webHidden/>
               </w:rPr>
-              <w:instrText xml:space="preserve"> PAGEREF _Toc172647635 \h </w:instrText>
+              <w:instrText xml:space="preserve"> PAGEREF _Toc172649985 \h </w:instrText>
             </w:r>
             <w:r>
               <w:rPr>
@@ -7638,7 +7618,7 @@
               <w:lang w:eastAsia="hu-HU"/>
             </w:rPr>
           </w:pPr>
-          <w:hyperlink w:anchor="_Toc172647636" w:history="1">
+          <w:hyperlink w:anchor="_Toc172649986" w:history="1">
             <w:r>
               <w:rPr>
                 <w:rStyle w:val="Hiperhivatkozs"/>
@@ -7666,7 +7646,7 @@
                 <w:noProof/>
                 <w:webHidden/>
               </w:rPr>
-              <w:instrText xml:space="preserve"> PAGEREF _Toc172647636 \h </w:instrText>
+              <w:instrText xml:space="preserve"> PAGEREF _Toc172649986 \h </w:instrText>
             </w:r>
             <w:r>
               <w:rPr>
@@ -7709,7 +7689,7 @@
               <w:lang w:eastAsia="hu-HU"/>
             </w:rPr>
           </w:pPr>
-          <w:hyperlink w:anchor="_Toc172647637" w:history="1">
+          <w:hyperlink w:anchor="_Toc172649987" w:history="1">
             <w:r>
               <w:rPr>
                 <w:rStyle w:val="Hiperhivatkozs"/>
@@ -7739,7 +7719,7 @@
                 <w:noProof/>
                 <w:webHidden/>
               </w:rPr>
-              <w:instrText xml:space="preserve"> PAGEREF _Toc172647637 \h </w:instrText>
+              <w:instrText xml:space="preserve"> PAGEREF _Toc172649987 \h </w:instrText>
             </w:r>
             <w:r>
               <w:rPr>
@@ -7782,7 +7762,7 @@
               <w:lang w:eastAsia="hu-HU"/>
             </w:rPr>
           </w:pPr>
-          <w:hyperlink w:anchor="_Toc172647638" w:history="1">
+          <w:hyperlink w:anchor="_Toc172649988" w:history="1">
             <w:r>
               <w:rPr>
                 <w:rStyle w:val="Hiperhivatkozs"/>
@@ -7810,7 +7790,7 @@
                 <w:noProof/>
                 <w:webHidden/>
               </w:rPr>
-              <w:instrText xml:space="preserve"> PAGEREF _Toc172647638 \h </w:instrText>
+              <w:instrText xml:space="preserve"> PAGEREF _Toc172649988 \h </w:instrText>
             </w:r>
             <w:r>
               <w:rPr>
@@ -7853,7 +7833,7 @@
               <w:lang w:eastAsia="hu-HU"/>
             </w:rPr>
           </w:pPr>
-          <w:hyperlink w:anchor="_Toc172647639" w:history="1">
+          <w:hyperlink w:anchor="_Toc172649989" w:history="1">
             <w:r>
               <w:rPr>
                 <w:rStyle w:val="Hiperhivatkozs"/>
@@ -7881,7 +7861,7 @@
                 <w:noProof/>
                 <w:webHidden/>
               </w:rPr>
-              <w:instrText xml:space="preserve"> PAGEREF _Toc172647639 \h </w:instrText>
+              <w:instrText xml:space="preserve"> PAGEREF _Toc172649989 \h </w:instrText>
             </w:r>
             <w:r>
               <w:rPr>
@@ -7924,7 +7904,7 @@
               <w:lang w:eastAsia="hu-HU"/>
             </w:rPr>
           </w:pPr>
-          <w:hyperlink w:anchor="_Toc172647640" w:history="1">
+          <w:hyperlink w:anchor="_Toc172649990" w:history="1">
             <w:r>
               <w:rPr>
                 <w:rStyle w:val="Hiperhivatkozs"/>
@@ -7954,7 +7934,7 @@
                 <w:noProof/>
                 <w:webHidden/>
               </w:rPr>
-              <w:instrText xml:space="preserve"> PAGEREF _Toc172647640 \h </w:instrText>
+              <w:instrText xml:space="preserve"> PAGEREF _Toc172649990 \h </w:instrText>
             </w:r>
             <w:r>
               <w:rPr>
@@ -7997,7 +7977,7 @@
               <w:lang w:eastAsia="hu-HU"/>
             </w:rPr>
           </w:pPr>
-          <w:hyperlink w:anchor="_Toc172647641" w:history="1">
+          <w:hyperlink w:anchor="_Toc172649991" w:history="1">
             <w:r>
               <w:rPr>
                 <w:rStyle w:val="Hiperhivatkozs"/>
@@ -8035,7 +8015,7 @@
                 <w:noProof/>
                 <w:webHidden/>
               </w:rPr>
-              <w:instrText xml:space="preserve"> PAGEREF _Toc172647641 \h </w:instrText>
+              <w:instrText xml:space="preserve"> PAGEREF _Toc172649991 \h </w:instrText>
             </w:r>
             <w:r>
               <w:rPr>
@@ -8074,7 +8054,7 @@
               <w:lang w:eastAsia="hu-HU"/>
             </w:rPr>
           </w:pPr>
-          <w:hyperlink w:anchor="_Toc172647642" w:history="1">
+          <w:hyperlink w:anchor="_Toc172649992" w:history="1">
             <w:r>
               <w:rPr>
                 <w:rStyle w:val="Hiperhivatkozs"/>
@@ -8097,7 +8077,7 @@
               <w:rPr>
                 <w:webHidden/>
               </w:rPr>
-              <w:instrText xml:space="preserve"> PAGEREF _Toc172647642 \h </w:instrText>
+              <w:instrText xml:space="preserve"> PAGEREF _Toc172649992 \h </w:instrText>
             </w:r>
             <w:r>
               <w:rPr>
@@ -8132,7 +8112,7 @@
               <w:lang w:eastAsia="hu-HU"/>
             </w:rPr>
           </w:pPr>
-          <w:hyperlink w:anchor="_Toc172647643" w:history="1">
+          <w:hyperlink w:anchor="_Toc172649993" w:history="1">
             <w:r>
               <w:rPr>
                 <w:rStyle w:val="Hiperhivatkozs"/>
@@ -8155,7 +8135,7 @@
               <w:rPr>
                 <w:webHidden/>
               </w:rPr>
-              <w:instrText xml:space="preserve"> PAGEREF _Toc172647643 \h </w:instrText>
+              <w:instrText xml:space="preserve"> PAGEREF _Toc172649993 \h </w:instrText>
             </w:r>
             <w:r>
               <w:rPr>
@@ -8190,7 +8170,7 @@
               <w:lang w:eastAsia="hu-HU"/>
             </w:rPr>
           </w:pPr>
-          <w:hyperlink w:anchor="_Toc172647644" w:history="1">
+          <w:hyperlink w:anchor="_Toc172649994" w:history="1">
             <w:r>
               <w:rPr>
                 <w:rStyle w:val="Hiperhivatkozs"/>
@@ -8213,7 +8193,7 @@
               <w:rPr>
                 <w:webHidden/>
               </w:rPr>
-              <w:instrText xml:space="preserve"> PAGEREF _Toc172647644 \h </w:instrText>
+              <w:instrText xml:space="preserve"> PAGEREF _Toc172649994 \h </w:instrText>
             </w:r>
             <w:r>
               <w:rPr>
@@ -8248,7 +8228,7 @@
               <w:lang w:eastAsia="hu-HU"/>
             </w:rPr>
           </w:pPr>
-          <w:hyperlink w:anchor="_Toc172647645" w:history="1">
+          <w:hyperlink w:anchor="_Toc172649995" w:history="1">
             <w:r>
               <w:rPr>
                 <w:rStyle w:val="Hiperhivatkozs"/>
@@ -8271,7 +8251,7 @@
               <w:rPr>
                 <w:webHidden/>
               </w:rPr>
-              <w:instrText xml:space="preserve"> PAGEREF _Toc172647645 \h </w:instrText>
+              <w:instrText xml:space="preserve"> PAGEREF _Toc172649995 \h </w:instrText>
             </w:r>
             <w:r>
               <w:rPr>
@@ -8306,7 +8286,7 @@
               <w:lang w:eastAsia="hu-HU"/>
             </w:rPr>
           </w:pPr>
-          <w:hyperlink w:anchor="_Toc172647646" w:history="1">
+          <w:hyperlink w:anchor="_Toc172649996" w:history="1">
             <w:r>
               <w:rPr>
                 <w:rStyle w:val="Hiperhivatkozs"/>
@@ -8329,7 +8309,7 @@
               <w:rPr>
                 <w:webHidden/>
               </w:rPr>
-              <w:instrText xml:space="preserve"> PAGEREF _Toc172647646 \h </w:instrText>
+              <w:instrText xml:space="preserve"> PAGEREF _Toc172649996 \h </w:instrText>
             </w:r>
             <w:r>
               <w:rPr>
@@ -8364,7 +8344,7 @@
               <w:lang w:eastAsia="hu-HU"/>
             </w:rPr>
           </w:pPr>
-          <w:hyperlink w:anchor="_Toc172647647" w:history="1">
+          <w:hyperlink w:anchor="_Toc172649997" w:history="1">
             <w:r>
               <w:rPr>
                 <w:rStyle w:val="Hiperhivatkozs"/>
@@ -8387,7 +8367,7 @@
               <w:rPr>
                 <w:webHidden/>
               </w:rPr>
-              <w:instrText xml:space="preserve"> PAGEREF _Toc172647647 \h </w:instrText>
+              <w:instrText xml:space="preserve"> PAGEREF _Toc172649997 \h </w:instrText>
             </w:r>
             <w:r>
               <w:rPr>
@@ -8426,7 +8406,7 @@
               <w:lang w:eastAsia="hu-HU"/>
             </w:rPr>
           </w:pPr>
-          <w:hyperlink w:anchor="_Toc172647648" w:history="1">
+          <w:hyperlink w:anchor="_Toc172649998" w:history="1">
             <w:r>
               <w:rPr>
                 <w:rStyle w:val="Hiperhivatkozs"/>
@@ -8456,7 +8436,7 @@
                 <w:noProof/>
                 <w:webHidden/>
               </w:rPr>
-              <w:instrText xml:space="preserve"> PAGEREF _Toc172647648 \h </w:instrText>
+              <w:instrText xml:space="preserve"> PAGEREF _Toc172649998 \h </w:instrText>
             </w:r>
             <w:r>
               <w:rPr>
@@ -8495,7 +8475,7 @@
               <w:lang w:eastAsia="hu-HU"/>
             </w:rPr>
           </w:pPr>
-          <w:hyperlink w:anchor="_Toc172647649" w:history="1">
+          <w:hyperlink w:anchor="_Toc172649999" w:history="1">
             <w:r>
               <w:rPr>
                 <w:rStyle w:val="Hiperhivatkozs"/>
@@ -8526,7 +8506,7 @@
               <w:rPr>
                 <w:webHidden/>
               </w:rPr>
-              <w:instrText xml:space="preserve"> PAGEREF _Toc172647649 \h </w:instrText>
+              <w:instrText xml:space="preserve"> PAGEREF _Toc172649999 \h </w:instrText>
             </w:r>
             <w:r>
               <w:rPr>
@@ -8561,7 +8541,7 @@
               <w:lang w:eastAsia="hu-HU"/>
             </w:rPr>
           </w:pPr>
-          <w:hyperlink w:anchor="_Toc172647650" w:history="1">
+          <w:hyperlink w:anchor="_Toc172650000" w:history="1">
             <w:r>
               <w:rPr>
                 <w:rStyle w:val="Hiperhivatkozs"/>
@@ -8592,7 +8572,7 @@
               <w:rPr>
                 <w:webHidden/>
               </w:rPr>
-              <w:instrText xml:space="preserve"> PAGEREF _Toc172647650 \h </w:instrText>
+              <w:instrText xml:space="preserve"> PAGEREF _Toc172650000 \h </w:instrText>
             </w:r>
             <w:r>
               <w:rPr>
@@ -8627,7 +8607,7 @@
               <w:lang w:eastAsia="hu-HU"/>
             </w:rPr>
           </w:pPr>
-          <w:hyperlink w:anchor="_Toc172647651" w:history="1">
+          <w:hyperlink w:anchor="_Toc172650001" w:history="1">
             <w:r>
               <w:rPr>
                 <w:rStyle w:val="Hiperhivatkozs"/>
@@ -8658,7 +8638,7 @@
               <w:rPr>
                 <w:webHidden/>
               </w:rPr>
-              <w:instrText xml:space="preserve"> PAGEREF _Toc172647651 \h </w:instrText>
+              <w:instrText xml:space="preserve"> PAGEREF _Toc172650001 \h </w:instrText>
             </w:r>
             <w:r>
               <w:rPr>
@@ -8693,7 +8673,7 @@
               <w:lang w:eastAsia="hu-HU"/>
             </w:rPr>
           </w:pPr>
-          <w:hyperlink w:anchor="_Toc172647652" w:history="1">
+          <w:hyperlink w:anchor="_Toc172650002" w:history="1">
             <w:r>
               <w:rPr>
                 <w:rStyle w:val="Hiperhivatkozs"/>
@@ -8724,7 +8704,7 @@
               <w:rPr>
                 <w:webHidden/>
               </w:rPr>
-              <w:instrText xml:space="preserve"> PAGEREF _Toc172647652 \h </w:instrText>
+              <w:instrText xml:space="preserve"> PAGEREF _Toc172650002 \h </w:instrText>
             </w:r>
             <w:r>
               <w:rPr>
@@ -8759,7 +8739,7 @@
               <w:lang w:eastAsia="hu-HU"/>
             </w:rPr>
           </w:pPr>
-          <w:hyperlink w:anchor="_Toc172647653" w:history="1">
+          <w:hyperlink w:anchor="_Toc172650003" w:history="1">
             <w:r>
               <w:rPr>
                 <w:rStyle w:val="Hiperhivatkozs"/>
@@ -8790,7 +8770,7 @@
               <w:rPr>
                 <w:webHidden/>
               </w:rPr>
-              <w:instrText xml:space="preserve"> PAGEREF _Toc172647653 \h </w:instrText>
+              <w:instrText xml:space="preserve"> PAGEREF _Toc172650003 \h </w:instrText>
             </w:r>
             <w:r>
               <w:rPr>
@@ -8829,7 +8809,7 @@
               <w:lang w:eastAsia="hu-HU"/>
             </w:rPr>
           </w:pPr>
-          <w:hyperlink w:anchor="_Toc172647654" w:history="1">
+          <w:hyperlink w:anchor="_Toc172650004" w:history="1">
             <w:r>
               <w:rPr>
                 <w:rStyle w:val="Hiperhivatkozs"/>
@@ -8859,7 +8839,7 @@
                 <w:noProof/>
                 <w:webHidden/>
               </w:rPr>
-              <w:instrText xml:space="preserve"> PAGEREF _Toc172647654 \h </w:instrText>
+              <w:instrText xml:space="preserve"> PAGEREF _Toc172650004 \h </w:instrText>
             </w:r>
             <w:r>
               <w:rPr>
@@ -8898,7 +8878,7 @@
               <w:lang w:eastAsia="hu-HU"/>
             </w:rPr>
           </w:pPr>
-          <w:hyperlink w:anchor="_Toc172647655" w:history="1">
+          <w:hyperlink w:anchor="_Toc172650005" w:history="1">
             <w:r>
               <w:rPr>
                 <w:rStyle w:val="Hiperhivatkozs"/>
@@ -8929,7 +8909,7 @@
               <w:rPr>
                 <w:webHidden/>
               </w:rPr>
-              <w:instrText xml:space="preserve"> PAGEREF _Toc172647655 \h </w:instrText>
+              <w:instrText xml:space="preserve"> PAGEREF _Toc172650005 \h </w:instrText>
             </w:r>
             <w:r>
               <w:rPr>
@@ -8964,7 +8944,7 @@
               <w:lang w:eastAsia="hu-HU"/>
             </w:rPr>
           </w:pPr>
-          <w:hyperlink w:anchor="_Toc172647656" w:history="1">
+          <w:hyperlink w:anchor="_Toc172650006" w:history="1">
             <w:r>
               <w:rPr>
                 <w:rStyle w:val="Hiperhivatkozs"/>
@@ -8995,7 +8975,7 @@
               <w:rPr>
                 <w:webHidden/>
               </w:rPr>
-              <w:instrText xml:space="preserve"> PAGEREF _Toc172647656 \h </w:instrText>
+              <w:instrText xml:space="preserve"> PAGEREF _Toc172650006 \h </w:instrText>
             </w:r>
             <w:r>
               <w:rPr>
@@ -9030,7 +9010,7 @@
               <w:lang w:eastAsia="hu-HU"/>
             </w:rPr>
           </w:pPr>
-          <w:hyperlink w:anchor="_Toc172647657" w:history="1">
+          <w:hyperlink w:anchor="_Toc172650007" w:history="1">
             <w:r>
               <w:rPr>
                 <w:rStyle w:val="Hiperhivatkozs"/>
@@ -9061,7 +9041,7 @@
               <w:rPr>
                 <w:webHidden/>
               </w:rPr>
-              <w:instrText xml:space="preserve"> PAGEREF _Toc172647657 \h </w:instrText>
+              <w:instrText xml:space="preserve"> PAGEREF _Toc172650007 \h </w:instrText>
             </w:r>
             <w:r>
               <w:rPr>
@@ -9096,7 +9076,7 @@
               <w:lang w:eastAsia="hu-HU"/>
             </w:rPr>
           </w:pPr>
-          <w:hyperlink w:anchor="_Toc172647658" w:history="1">
+          <w:hyperlink w:anchor="_Toc172650008" w:history="1">
             <w:r>
               <w:rPr>
                 <w:rStyle w:val="Hiperhivatkozs"/>
@@ -9127,7 +9107,7 @@
               <w:rPr>
                 <w:webHidden/>
               </w:rPr>
-              <w:instrText xml:space="preserve"> PAGEREF _Toc172647658 \h </w:instrText>
+              <w:instrText xml:space="preserve"> PAGEREF _Toc172650008 \h </w:instrText>
             </w:r>
             <w:r>
               <w:rPr>
@@ -9162,7 +9142,7 @@
               <w:lang w:eastAsia="hu-HU"/>
             </w:rPr>
           </w:pPr>
-          <w:hyperlink w:anchor="_Toc172647659" w:history="1">
+          <w:hyperlink w:anchor="_Toc172650009" w:history="1">
             <w:r>
               <w:rPr>
                 <w:rStyle w:val="Hiperhivatkozs"/>
@@ -9193,7 +9173,7 @@
               <w:rPr>
                 <w:webHidden/>
               </w:rPr>
-              <w:instrText xml:space="preserve"> PAGEREF _Toc172647659 \h </w:instrText>
+              <w:instrText xml:space="preserve"> PAGEREF _Toc172650009 \h </w:instrText>
             </w:r>
             <w:r>
               <w:rPr>
@@ -9228,7 +9208,7 @@
               <w:lang w:eastAsia="hu-HU"/>
             </w:rPr>
           </w:pPr>
-          <w:hyperlink w:anchor="_Toc172647660" w:history="1">
+          <w:hyperlink w:anchor="_Toc172650010" w:history="1">
             <w:r>
               <w:rPr>
                 <w:rStyle w:val="Hiperhivatkozs"/>
@@ -9259,7 +9239,7 @@
               <w:rPr>
                 <w:webHidden/>
               </w:rPr>
-              <w:instrText xml:space="preserve"> PAGEREF _Toc172647660 \h </w:instrText>
+              <w:instrText xml:space="preserve"> PAGEREF _Toc172650010 \h </w:instrText>
             </w:r>
             <w:r>
               <w:rPr>
@@ -9298,7 +9278,7 @@
               <w:lang w:eastAsia="hu-HU"/>
             </w:rPr>
           </w:pPr>
-          <w:hyperlink w:anchor="_Toc172647661" w:history="1">
+          <w:hyperlink w:anchor="_Toc172650011" w:history="1">
             <w:r>
               <w:rPr>
                 <w:rStyle w:val="Hiperhivatkozs"/>
@@ -9336,7 +9316,7 @@
                 <w:noProof/>
                 <w:webHidden/>
               </w:rPr>
-              <w:instrText xml:space="preserve"> PAGEREF _Toc172647661 \h </w:instrText>
+              <w:instrText xml:space="preserve"> PAGEREF _Toc172650011 \h </w:instrText>
             </w:r>
             <w:r>
               <w:rPr>
@@ -9375,7 +9355,7 @@
               <w:lang w:eastAsia="hu-HU"/>
             </w:rPr>
           </w:pPr>
-          <w:hyperlink w:anchor="_Toc172647662" w:history="1">
+          <w:hyperlink w:anchor="_Toc172650012" w:history="1">
             <w:r>
               <w:rPr>
                 <w:rStyle w:val="Hiperhivatkozs"/>
@@ -9406,7 +9386,7 @@
               <w:rPr>
                 <w:webHidden/>
               </w:rPr>
-              <w:instrText xml:space="preserve"> PAGEREF _Toc172647662 \h </w:instrText>
+              <w:instrText xml:space="preserve"> PAGEREF _Toc172650012 \h </w:instrText>
             </w:r>
             <w:r>
               <w:rPr>
@@ -9441,7 +9421,7 @@
               <w:lang w:eastAsia="hu-HU"/>
             </w:rPr>
           </w:pPr>
-          <w:hyperlink w:anchor="_Toc172647663" w:history="1">
+          <w:hyperlink w:anchor="_Toc172650013" w:history="1">
             <w:r>
               <w:rPr>
                 <w:rStyle w:val="Hiperhivatkozs"/>
@@ -9464,7 +9444,7 @@
               <w:rPr>
                 <w:webHidden/>
               </w:rPr>
-              <w:instrText xml:space="preserve"> PAGEREF _Toc172647663 \h </w:instrText>
+              <w:instrText xml:space="preserve"> PAGEREF _Toc172650013 \h </w:instrText>
             </w:r>
             <w:r>
               <w:rPr>
@@ -9499,7 +9479,7 @@
               <w:lang w:eastAsia="hu-HU"/>
             </w:rPr>
           </w:pPr>
-          <w:hyperlink w:anchor="_Toc172647664" w:history="1">
+          <w:hyperlink w:anchor="_Toc172650014" w:history="1">
             <w:r>
               <w:rPr>
                 <w:rStyle w:val="Hiperhivatkozs"/>
@@ -9522,7 +9502,7 @@
               <w:rPr>
                 <w:webHidden/>
               </w:rPr>
-              <w:instrText xml:space="preserve"> PAGEREF _Toc172647664 \h </w:instrText>
+              <w:instrText xml:space="preserve"> PAGEREF _Toc172650014 \h </w:instrText>
             </w:r>
             <w:r>
               <w:rPr>
@@ -9557,7 +9537,7 @@
               <w:lang w:eastAsia="hu-HU"/>
             </w:rPr>
           </w:pPr>
-          <w:hyperlink w:anchor="_Toc172647665" w:history="1">
+          <w:hyperlink w:anchor="_Toc172650015" w:history="1">
             <w:r>
               <w:rPr>
                 <w:rStyle w:val="Hiperhivatkozs"/>
@@ -9580,7 +9560,7 @@
               <w:rPr>
                 <w:webHidden/>
               </w:rPr>
-              <w:instrText xml:space="preserve"> PAGEREF _Toc172647665 \h </w:instrText>
+              <w:instrText xml:space="preserve"> PAGEREF _Toc172650015 \h </w:instrText>
             </w:r>
             <w:r>
               <w:rPr>
@@ -9615,7 +9595,7 @@
               <w:lang w:eastAsia="hu-HU"/>
             </w:rPr>
           </w:pPr>
-          <w:hyperlink w:anchor="_Toc172647666" w:history="1">
+          <w:hyperlink w:anchor="_Toc172650016" w:history="1">
             <w:r>
               <w:rPr>
                 <w:rStyle w:val="Hiperhivatkozs"/>
@@ -9638,7 +9618,7 @@
               <w:rPr>
                 <w:webHidden/>
               </w:rPr>
-              <w:instrText xml:space="preserve"> PAGEREF _Toc172647666 \h </w:instrText>
+              <w:instrText xml:space="preserve"> PAGEREF _Toc172650016 \h </w:instrText>
             </w:r>
             <w:r>
               <w:rPr>
@@ -9673,7 +9653,7 @@
               <w:lang w:eastAsia="hu-HU"/>
             </w:rPr>
           </w:pPr>
-          <w:hyperlink w:anchor="_Toc172647667" w:history="1">
+          <w:hyperlink w:anchor="_Toc172650017" w:history="1">
             <w:r>
               <w:rPr>
                 <w:rStyle w:val="Hiperhivatkozs"/>
@@ -9696,7 +9676,7 @@
               <w:rPr>
                 <w:webHidden/>
               </w:rPr>
-              <w:instrText xml:space="preserve"> PAGEREF _Toc172647667 \h </w:instrText>
+              <w:instrText xml:space="preserve"> PAGEREF _Toc172650017 \h </w:instrText>
             </w:r>
             <w:r>
               <w:rPr>
@@ -9731,7 +9711,7 @@
               <w:lang w:eastAsia="hu-HU"/>
             </w:rPr>
           </w:pPr>
-          <w:hyperlink w:anchor="_Toc172647668" w:history="1">
+          <w:hyperlink w:anchor="_Toc172650018" w:history="1">
             <w:r>
               <w:rPr>
                 <w:rStyle w:val="Hiperhivatkozs"/>
@@ -9754,7 +9734,7 @@
               <w:rPr>
                 <w:webHidden/>
               </w:rPr>
-              <w:instrText xml:space="preserve"> PAGEREF _Toc172647668 \h </w:instrText>
+              <w:instrText xml:space="preserve"> PAGEREF _Toc172650018 \h </w:instrText>
             </w:r>
             <w:r>
               <w:rPr>
@@ -9789,7 +9769,7 @@
               <w:lang w:eastAsia="hu-HU"/>
             </w:rPr>
           </w:pPr>
-          <w:hyperlink w:anchor="_Toc172647669" w:history="1">
+          <w:hyperlink w:anchor="_Toc172650019" w:history="1">
             <w:r>
               <w:rPr>
                 <w:rStyle w:val="Hiperhivatkozs"/>
@@ -9812,7 +9792,7 @@
               <w:rPr>
                 <w:webHidden/>
               </w:rPr>
-              <w:instrText xml:space="preserve"> PAGEREF _Toc172647669 \h </w:instrText>
+              <w:instrText xml:space="preserve"> PAGEREF _Toc172650019 \h </w:instrText>
             </w:r>
             <w:r>
               <w:rPr>
@@ -9847,7 +9827,7 @@
               <w:lang w:eastAsia="hu-HU"/>
             </w:rPr>
           </w:pPr>
-          <w:hyperlink w:anchor="_Toc172647670" w:history="1">
+          <w:hyperlink w:anchor="_Toc172650020" w:history="1">
             <w:r>
               <w:rPr>
                 <w:rStyle w:val="Hiperhivatkozs"/>
@@ -9870,7 +9850,7 @@
               <w:rPr>
                 <w:webHidden/>
               </w:rPr>
-              <w:instrText xml:space="preserve"> PAGEREF _Toc172647670 \h </w:instrText>
+              <w:instrText xml:space="preserve"> PAGEREF _Toc172650020 \h </w:instrText>
             </w:r>
             <w:r>
               <w:rPr>
@@ -9905,7 +9885,7 @@
               <w:lang w:eastAsia="hu-HU"/>
             </w:rPr>
           </w:pPr>
-          <w:hyperlink w:anchor="_Toc172647671" w:history="1">
+          <w:hyperlink w:anchor="_Toc172650021" w:history="1">
             <w:r>
               <w:rPr>
                 <w:rStyle w:val="Hiperhivatkozs"/>
@@ -9928,7 +9908,7 @@
               <w:rPr>
                 <w:webHidden/>
               </w:rPr>
-              <w:instrText xml:space="preserve"> PAGEREF _Toc172647671 \h </w:instrText>
+              <w:instrText xml:space="preserve"> PAGEREF _Toc172650021 \h </w:instrText>
             </w:r>
             <w:r>
               <w:rPr>
@@ -9963,7 +9943,7 @@
               <w:lang w:eastAsia="hu-HU"/>
             </w:rPr>
           </w:pPr>
-          <w:hyperlink w:anchor="_Toc172647672" w:history="1">
+          <w:hyperlink w:anchor="_Toc172650022" w:history="1">
             <w:r>
               <w:rPr>
                 <w:rStyle w:val="Hiperhivatkozs"/>
@@ -9986,7 +9966,7 @@
               <w:rPr>
                 <w:webHidden/>
               </w:rPr>
-              <w:instrText xml:space="preserve"> PAGEREF _Toc172647672 \h </w:instrText>
+              <w:instrText xml:space="preserve"> PAGEREF _Toc172650022 \h </w:instrText>
             </w:r>
             <w:r>
               <w:rPr>
@@ -10021,7 +10001,7 @@
               <w:lang w:eastAsia="hu-HU"/>
             </w:rPr>
           </w:pPr>
-          <w:hyperlink w:anchor="_Toc172647673" w:history="1">
+          <w:hyperlink w:anchor="_Toc172650023" w:history="1">
             <w:r>
               <w:rPr>
                 <w:rStyle w:val="Hiperhivatkozs"/>
@@ -10044,7 +10024,7 @@
               <w:rPr>
                 <w:webHidden/>
               </w:rPr>
-              <w:instrText xml:space="preserve"> PAGEREF _Toc172647673 \h </w:instrText>
+              <w:instrText xml:space="preserve"> PAGEREF _Toc172650023 \h </w:instrText>
             </w:r>
             <w:r>
               <w:rPr>
@@ -10079,7 +10059,7 @@
               <w:lang w:eastAsia="hu-HU"/>
             </w:rPr>
           </w:pPr>
-          <w:hyperlink w:anchor="_Toc172647674" w:history="1">
+          <w:hyperlink w:anchor="_Toc172650024" w:history="1">
             <w:r>
               <w:rPr>
                 <w:rStyle w:val="Hiperhivatkozs"/>
@@ -10110,7 +10090,7 @@
               <w:rPr>
                 <w:webHidden/>
               </w:rPr>
-              <w:instrText xml:space="preserve"> PAGEREF _Toc172647674 \h </w:instrText>
+              <w:instrText xml:space="preserve"> PAGEREF _Toc172650024 \h </w:instrText>
             </w:r>
             <w:r>
               <w:rPr>
@@ -10145,7 +10125,7 @@
               <w:lang w:eastAsia="hu-HU"/>
             </w:rPr>
           </w:pPr>
-          <w:hyperlink w:anchor="_Toc172647675" w:history="1">
+          <w:hyperlink w:anchor="_Toc172650025" w:history="1">
             <w:r>
               <w:rPr>
                 <w:rStyle w:val="Hiperhivatkozs"/>
@@ -10176,7 +10156,7 @@
               <w:rPr>
                 <w:webHidden/>
               </w:rPr>
-              <w:instrText xml:space="preserve"> PAGEREF _Toc172647675 \h </w:instrText>
+              <w:instrText xml:space="preserve"> PAGEREF _Toc172650025 \h </w:instrText>
             </w:r>
             <w:r>
               <w:rPr>
@@ -10215,7 +10195,7 @@
               <w:lang w:eastAsia="hu-HU"/>
             </w:rPr>
           </w:pPr>
-          <w:hyperlink w:anchor="_Toc172647676" w:history="1">
+          <w:hyperlink w:anchor="_Toc172650026" w:history="1">
             <w:r>
               <w:rPr>
                 <w:rStyle w:val="Hiperhivatkozs"/>
@@ -10245,7 +10225,7 @@
                 <w:noProof/>
                 <w:webHidden/>
               </w:rPr>
-              <w:instrText xml:space="preserve"> PAGEREF _Toc172647676 \h </w:instrText>
+              <w:instrText xml:space="preserve"> PAGEREF _Toc172650026 \h </w:instrText>
             </w:r>
             <w:r>
               <w:rPr>
@@ -10288,7 +10268,7 @@
               <w:lang w:eastAsia="hu-HU"/>
             </w:rPr>
           </w:pPr>
-          <w:hyperlink w:anchor="_Toc172647677" w:history="1">
+          <w:hyperlink w:anchor="_Toc172650027" w:history="1">
             <w:r>
               <w:rPr>
                 <w:rStyle w:val="Hiperhivatkozs"/>
@@ -10318,7 +10298,7 @@
                 <w:noProof/>
                 <w:webHidden/>
               </w:rPr>
-              <w:instrText xml:space="preserve"> PAGEREF _Toc172647677 \h </w:instrText>
+              <w:instrText xml:space="preserve"> PAGEREF _Toc172650027 \h </w:instrText>
             </w:r>
             <w:r>
               <w:rPr>

</xml_diff>